<commit_message>
Cambios en el cliente
Hemos añadido a nuestro Word de como instalar el paquete curl y como usarlo para poder ver la página de nuestro servidor apache.
Cambios actualizados en el apartado del cliente.
</commit_message>
<xml_diff>
--- a/ProyectoPractico.docx
+++ b/ProyectoPractico.docx
@@ -129,13 +129,31 @@
       <w:r>
         <w:t xml:space="preserve"> </w:t>
       </w:r>
-      <w:r>
-        <w:rPr>
-          <w:i/>
-          <w:iCs/>
-        </w:rPr>
-        <w:t>docker network créate red_dockers</w:t>
-      </w:r>
+      <w:proofErr w:type="spellStart"/>
+      <w:r>
+        <w:rPr>
+          <w:i/>
+          <w:iCs/>
+        </w:rPr>
+        <w:t>docker</w:t>
+      </w:r>
+      <w:proofErr w:type="spellEnd"/>
+      <w:r>
+        <w:rPr>
+          <w:i/>
+          <w:iCs/>
+        </w:rPr>
+        <w:t xml:space="preserve"> network créate </w:t>
+      </w:r>
+      <w:proofErr w:type="spellStart"/>
+      <w:r>
+        <w:rPr>
+          <w:i/>
+          <w:iCs/>
+        </w:rPr>
+        <w:t>red_dockers</w:t>
+      </w:r>
+      <w:proofErr w:type="spellEnd"/>
     </w:p>
     <w:p>
       <w:pPr>
@@ -337,6 +355,7 @@
       </w:pPr>
       <w:r>
         <w:rPr>
+          <w:noProof/>
           <w:sz w:val="28"/>
           <w:szCs w:val="28"/>
           <w:u w:val="single"/>
@@ -429,7 +448,15 @@
         <w:t xml:space="preserve"> cliente con la imagen de Ubuntu</w:t>
       </w:r>
       <w:r>
-        <w:t xml:space="preserve"> y lo introducios dentro de la red que </w:t>
+        <w:t xml:space="preserve"> y lo </w:t>
+      </w:r>
+      <w:proofErr w:type="spellStart"/>
+      <w:r>
+        <w:t>introducios</w:t>
+      </w:r>
+      <w:proofErr w:type="spellEnd"/>
+      <w:r>
+        <w:t xml:space="preserve"> dentro de la red que </w:t>
       </w:r>
       <w:r>
         <w:t>hemos</w:t>
@@ -495,8 +522,45 @@
       <w:pPr>
         <w:pStyle w:val="12"/>
       </w:pPr>
-      <w:r>
-        <w:t xml:space="preserve">docker run -it -d --name miCliente --network red_dockers </w:t>
+      <w:proofErr w:type="spellStart"/>
+      <w:r>
+        <w:t>docker</w:t>
+      </w:r>
+      <w:proofErr w:type="spellEnd"/>
+      <w:r>
+        <w:t xml:space="preserve"> run -</w:t>
+      </w:r>
+      <w:proofErr w:type="spellStart"/>
+      <w:r>
+        <w:t>it</w:t>
+      </w:r>
+      <w:proofErr w:type="spellEnd"/>
+      <w:r>
+        <w:t xml:space="preserve"> -d --</w:t>
+      </w:r>
+      <w:proofErr w:type="spellStart"/>
+      <w:r>
+        <w:t>name</w:t>
+      </w:r>
+      <w:proofErr w:type="spellEnd"/>
+      <w:r>
+        <w:t xml:space="preserve"> </w:t>
+      </w:r>
+      <w:proofErr w:type="spellStart"/>
+      <w:r>
+        <w:t>miCliente</w:t>
+      </w:r>
+      <w:proofErr w:type="spellEnd"/>
+      <w:r>
+        <w:t xml:space="preserve"> --network </w:t>
+      </w:r>
+      <w:proofErr w:type="spellStart"/>
+      <w:r>
+        <w:t>red_dockers</w:t>
+      </w:r>
+      <w:proofErr w:type="spellEnd"/>
+      <w:r>
+        <w:t xml:space="preserve"> </w:t>
       </w:r>
       <w:r>
         <w:t>Ubuntu</w:t>
@@ -567,9 +631,43 @@
       <w:pPr>
         <w:pStyle w:val="12"/>
       </w:pPr>
-      <w:r>
-        <w:t>docker exec -it miCliente bash</w:t>
-      </w:r>
+      <w:proofErr w:type="spellStart"/>
+      <w:r>
+        <w:t>docker</w:t>
+      </w:r>
+      <w:proofErr w:type="spellEnd"/>
+      <w:r>
+        <w:t xml:space="preserve"> </w:t>
+      </w:r>
+      <w:proofErr w:type="spellStart"/>
+      <w:r>
+        <w:t>exec</w:t>
+      </w:r>
+      <w:proofErr w:type="spellEnd"/>
+      <w:r>
+        <w:t xml:space="preserve"> -</w:t>
+      </w:r>
+      <w:proofErr w:type="spellStart"/>
+      <w:r>
+        <w:t>it</w:t>
+      </w:r>
+      <w:proofErr w:type="spellEnd"/>
+      <w:r>
+        <w:t xml:space="preserve"> </w:t>
+      </w:r>
+      <w:proofErr w:type="spellStart"/>
+      <w:r>
+        <w:t>miCliente</w:t>
+      </w:r>
+      <w:proofErr w:type="spellEnd"/>
+      <w:r>
+        <w:t xml:space="preserve"> </w:t>
+      </w:r>
+      <w:proofErr w:type="spellStart"/>
+      <w:r>
+        <w:t>bash</w:t>
+      </w:r>
+      <w:proofErr w:type="spellEnd"/>
     </w:p>
     <w:p>
       <w:pPr>
@@ -679,8 +777,13 @@
       <w:r>
         <w:t xml:space="preserve"> </w:t>
       </w:r>
-      <w:r>
-        <w:t xml:space="preserve">ip que tiene el </w:t>
+      <w:proofErr w:type="spellStart"/>
+      <w:r>
+        <w:t>ip</w:t>
+      </w:r>
+      <w:proofErr w:type="spellEnd"/>
+      <w:r>
+        <w:t xml:space="preserve"> que tiene el </w:t>
       </w:r>
       <w:r>
         <w:t>cliente</w:t>
@@ -689,8 +792,13 @@
         <w:t xml:space="preserve"> hay que instalar </w:t>
       </w:r>
       <w:r>
-        <w:t>el paquete net-tools</w:t>
-      </w:r>
+        <w:t>el paquete net-</w:t>
+      </w:r>
+      <w:proofErr w:type="spellStart"/>
+      <w:r>
+        <w:t>tools</w:t>
+      </w:r>
+      <w:proofErr w:type="spellEnd"/>
     </w:p>
     <w:p>
       <w:pPr>
@@ -743,11 +851,20 @@
         <w:pStyle w:val="12"/>
       </w:pPr>
       <w:r>
-        <w:t>Y vemos la ip que tiene el cliente</w:t>
+        <w:t xml:space="preserve">Y vemos la </w:t>
+      </w:r>
+      <w:proofErr w:type="spellStart"/>
+      <w:r>
+        <w:t>ip</w:t>
+      </w:r>
+      <w:proofErr w:type="spellEnd"/>
+      <w:r>
+        <w:t xml:space="preserve"> que tiene el cliente</w:t>
       </w:r>
       <w:r>
         <w:t xml:space="preserve"> con el comando </w:t>
       </w:r>
+      <w:proofErr w:type="spellStart"/>
       <w:r>
         <w:rPr>
           <w:i/>
@@ -755,6 +872,7 @@
         </w:rPr>
         <w:t>ifconfig</w:t>
       </w:r>
+      <w:proofErr w:type="spellEnd"/>
       <w:r>
         <w:rPr>
           <w:i/>
@@ -818,12 +936,21 @@
       <w:r>
         <w:t xml:space="preserve">el paquete </w:t>
       </w:r>
-      <w:r>
-        <w:rPr>
-          <w:i/>
-          <w:iCs/>
-        </w:rPr>
-        <w:t>iputils-ping</w:t>
+      <w:proofErr w:type="spellStart"/>
+      <w:r>
+        <w:rPr>
+          <w:i/>
+          <w:iCs/>
+        </w:rPr>
+        <w:t>iputils</w:t>
+      </w:r>
+      <w:proofErr w:type="spellEnd"/>
+      <w:r>
+        <w:rPr>
+          <w:i/>
+          <w:iCs/>
+        </w:rPr>
+        <w:t>-ping</w:t>
       </w:r>
       <w:r>
         <w:t xml:space="preserve"> ya que no viene por defecto en el Docker.</w:t>
@@ -834,6 +961,9 @@
         <w:pStyle w:val="12"/>
       </w:pPr>
       <w:r>
+        <w:rPr>
+          <w:noProof/>
+        </w:rPr>
         <w:drawing>
           <wp:inline distT="0" distB="0" distL="0" distR="0" wp14:anchorId="3837D74D" wp14:editId="45D64839">
             <wp:extent cx="5400040" cy="1733550"/>
@@ -900,6 +1030,9 @@
         <w:pStyle w:val="12"/>
       </w:pPr>
       <w:r>
+        <w:rPr>
+          <w:noProof/>
+        </w:rPr>
         <w:drawing>
           <wp:inline distT="0" distB="0" distL="0" distR="0" wp14:anchorId="2220DF72" wp14:editId="2CF713D4">
             <wp:extent cx="5400040" cy="2303780"/>
@@ -941,190 +1074,43 @@
       <w:pPr>
         <w:pStyle w:val="12"/>
       </w:pPr>
+      <w:r>
+        <w:t xml:space="preserve">Para poder ver la página web de apache </w:t>
+      </w:r>
+      <w:r>
+        <w:t xml:space="preserve">usaremos el comando </w:t>
+      </w:r>
+      <w:proofErr w:type="spellStart"/>
+      <w:r>
+        <w:t>curl</w:t>
+      </w:r>
+      <w:proofErr w:type="spellEnd"/>
+      <w:r>
+        <w:t xml:space="preserve">, como no </w:t>
+      </w:r>
+      <w:r>
+        <w:t>tenemos</w:t>
+      </w:r>
+      <w:r>
+        <w:t xml:space="preserve"> instalado el paquete para utilizarlo</w:t>
+      </w:r>
+      <w:r>
+        <w:t>, lo instalamos.</w:t>
+      </w:r>
     </w:p>
     <w:p>
       <w:pPr>
         <w:pStyle w:val="12"/>
-        <w:rPr>
-          <w:sz w:val="28"/>
-          <w:szCs w:val="28"/>
-          <w:u w:val="single"/>
-        </w:rPr>
-      </w:pPr>
-      <w:r>
-        <w:rPr>
-          <w:sz w:val="28"/>
-          <w:szCs w:val="28"/>
-          <w:u w:val="single"/>
-        </w:rPr>
-        <w:t>CREAR EL SERVIDOR WEB APACHE</w:t>
-      </w:r>
-      <w:r>
-        <w:rPr>
-          <w:sz w:val="28"/>
-          <w:szCs w:val="28"/>
-          <w:u w:val="single"/>
-        </w:rPr>
-        <w:t xml:space="preserve"> EN LINUX</w:t>
-      </w:r>
-      <w:r>
-        <w:rPr>
-          <w:sz w:val="28"/>
-          <w:szCs w:val="28"/>
-          <w:u w:val="single"/>
-        </w:rPr>
-        <w:t>:</w:t>
-      </w:r>
-    </w:p>
-    <w:p>
-      <w:pPr>
-        <w:pStyle w:val="12"/>
-        <w:numPr>
-          <w:ilvl w:val="0"/>
-          <w:numId w:val="2"/>
-        </w:numPr>
-      </w:pPr>
-      <w:r>
-        <w:t>Creamos el contenedor para nuestro servidor</w:t>
-      </w:r>
-      <w:r>
-        <w:t xml:space="preserve"> con la imagen de Linux.</w:t>
-      </w:r>
-    </w:p>
-    <w:p>
-      <w:pPr>
-        <w:pStyle w:val="12"/>
-        <w:ind w:left="720"/>
-      </w:pPr>
-      <w:r>
-        <w:t>En este comando hemos usado -d</w:t>
-      </w:r>
-      <w:r>
-        <w:t xml:space="preserve"> </w:t>
-      </w:r>
-      <w:r>
-        <w:t>que sirve para que el contenedor se pueda ejecutar en segundo plano</w:t>
-      </w:r>
-      <w:r>
-        <w:t xml:space="preserve"> y que </w:t>
-      </w:r>
-      <w:r>
-        <w:t>no nos bloque</w:t>
-      </w:r>
-      <w:r>
-        <w:t>é</w:t>
-      </w:r>
-      <w:r>
-        <w:t xml:space="preserve"> la </w:t>
-      </w:r>
-      <w:r>
-        <w:t>terminal.</w:t>
-      </w:r>
-    </w:p>
-    <w:p>
-      <w:pPr>
-        <w:pStyle w:val="12"/>
-        <w:ind w:left="720"/>
-      </w:pPr>
-      <w:r>
-        <w:t>Hemos usado -it</w:t>
-      </w:r>
-      <w:r>
-        <w:t xml:space="preserve"> par</w:t>
-      </w:r>
-      <w:r>
-        <w:t>a que el terminal sea interactivo como si estuviésemos usando Linux</w:t>
-      </w:r>
-    </w:p>
-    <w:p>
-      <w:pPr>
-        <w:pStyle w:val="12"/>
-        <w:ind w:left="720"/>
-      </w:pPr>
-      <w:r>
-        <w:t xml:space="preserve">El comando </w:t>
-      </w:r>
-      <w:r>
-        <w:t xml:space="preserve">-p </w:t>
-      </w:r>
-      <w:r>
-        <w:sym w:font="Wingdings" w:char="F0E0"/>
-      </w:r>
-      <w:r>
-        <w:t xml:space="preserve"> </w:t>
-      </w:r>
-      <w:r>
-        <w:t xml:space="preserve">mapeamos el </w:t>
-      </w:r>
-      <w:r>
-        <w:t>puerto</w:t>
-      </w:r>
-      <w:r>
-        <w:t xml:space="preserve"> </w:t>
-      </w:r>
-      <w:r>
-        <w:t>para</w:t>
-      </w:r>
-      <w:r>
-        <w:t xml:space="preserve"> conecte del </w:t>
-      </w:r>
-      <w:r>
-        <w:t>contenedor</w:t>
-      </w:r>
-      <w:r>
-        <w:t xml:space="preserve"> a</w:t>
-      </w:r>
-      <w:r>
-        <w:t xml:space="preserve"> nuestro navegador</w:t>
-      </w:r>
-    </w:p>
-    <w:p>
-      <w:pPr>
-        <w:pStyle w:val="12"/>
-        <w:ind w:left="720"/>
-      </w:pPr>
-      <w:r>
-        <w:t xml:space="preserve">--name sirve </w:t>
-      </w:r>
-      <w:r>
-        <w:t>para</w:t>
-      </w:r>
-      <w:r>
-        <w:t xml:space="preserve"> poner el nombre al contenedor</w:t>
-      </w:r>
-    </w:p>
-    <w:p>
-      <w:pPr>
-        <w:pStyle w:val="12"/>
-        <w:ind w:left="720"/>
-      </w:pPr>
-      <w:r>
-        <w:t xml:space="preserve">-- network se ha </w:t>
-      </w:r>
-      <w:r>
-        <w:t>utilizado</w:t>
-      </w:r>
-      <w:r>
-        <w:t xml:space="preserve"> para poder </w:t>
-      </w:r>
-      <w:r>
-        <w:t xml:space="preserve">agregar el contenedor a esa red </w:t>
-      </w:r>
-    </w:p>
-    <w:p>
-      <w:pPr>
-        <w:pStyle w:val="12"/>
-        <w:ind w:left="720"/>
       </w:pPr>
       <w:r>
         <w:rPr>
           <w:noProof/>
         </w:rPr>
         <w:drawing>
-          <wp:inline distT="0" distB="0" distL="0" distR="0" wp14:anchorId="08822A87" wp14:editId="776FAD04">
-            <wp:extent cx="5400040" cy="577850"/>
-            <wp:effectExtent l="0" t="0" r="0" b="0"/>
-            <wp:docPr id="5" name="Imagen 5"/>
+          <wp:inline distT="0" distB="0" distL="0" distR="0" wp14:anchorId="23C042D7" wp14:editId="21D0F3D2">
+            <wp:extent cx="4429743" cy="1162212"/>
+            <wp:effectExtent l="0" t="0" r="9525" b="0"/>
+            <wp:docPr id="37" name="Imagen 37"/>
             <wp:cNvGraphicFramePr>
               <a:graphicFrameLocks xmlns:a="http://schemas.openxmlformats.org/drawingml/2006/main" noChangeAspect="1"/>
             </wp:cNvGraphicFramePr>
@@ -1144,7 +1130,7 @@
                   <pic:spPr>
                     <a:xfrm>
                       <a:off x="0" y="0"/>
-                      <a:ext cx="5400040" cy="577850"/>
+                      <a:ext cx="4429743" cy="1162212"/>
                     </a:xfrm>
                     <a:prstGeom prst="rect">
                       <a:avLst/>
@@ -1159,146 +1145,35 @@
     </w:p>
     <w:p>
       <w:pPr>
-        <w:ind w:firstLine="708"/>
-        <w:rPr>
-          <w:i/>
-          <w:iCs/>
-          <w:sz w:val="24"/>
-          <w:szCs w:val="24"/>
-        </w:rPr>
-      </w:pPr>
-      <w:r>
-        <w:rPr>
-          <w:i/>
-          <w:iCs/>
-          <w:sz w:val="24"/>
-          <w:szCs w:val="24"/>
-        </w:rPr>
-        <w:t xml:space="preserve">docker run -d -it -p </w:t>
-      </w:r>
-      <w:r>
-        <w:rPr>
-          <w:i/>
-          <w:iCs/>
-          <w:sz w:val="24"/>
-          <w:szCs w:val="24"/>
-        </w:rPr>
-        <w:t>9</w:t>
-      </w:r>
-      <w:r>
-        <w:rPr>
-          <w:i/>
-          <w:iCs/>
-          <w:sz w:val="24"/>
-          <w:szCs w:val="24"/>
-        </w:rPr>
-        <w:t>0</w:t>
-      </w:r>
-      <w:r>
-        <w:rPr>
-          <w:i/>
-          <w:iCs/>
-          <w:sz w:val="24"/>
-          <w:szCs w:val="24"/>
-        </w:rPr>
-        <w:t>9</w:t>
-      </w:r>
-      <w:r>
-        <w:rPr>
-          <w:i/>
-          <w:iCs/>
-          <w:sz w:val="24"/>
-          <w:szCs w:val="24"/>
-        </w:rPr>
-        <w:t>0:8</w:t>
-      </w:r>
-      <w:r>
-        <w:rPr>
-          <w:i/>
-          <w:iCs/>
-          <w:sz w:val="24"/>
-          <w:szCs w:val="24"/>
-        </w:rPr>
-        <w:t xml:space="preserve">0 </w:t>
-      </w:r>
-      <w:r>
-        <w:rPr>
-          <w:i/>
-          <w:iCs/>
-          <w:sz w:val="24"/>
-          <w:szCs w:val="24"/>
-        </w:rPr>
-        <w:t xml:space="preserve"> --name miservidor_web</w:t>
-      </w:r>
-      <w:r>
-        <w:rPr>
-          <w:i/>
-          <w:iCs/>
-          <w:sz w:val="24"/>
-          <w:szCs w:val="24"/>
-        </w:rPr>
-        <w:t xml:space="preserve"> –network red_dockers</w:t>
-      </w:r>
-      <w:r>
-        <w:rPr>
-          <w:i/>
-          <w:iCs/>
-          <w:sz w:val="24"/>
-          <w:szCs w:val="24"/>
-        </w:rPr>
-        <w:t xml:space="preserve"> </w:t>
-      </w:r>
-      <w:r>
-        <w:rPr>
-          <w:i/>
-          <w:iCs/>
-          <w:sz w:val="24"/>
-          <w:szCs w:val="24"/>
-        </w:rPr>
-        <w:t xml:space="preserve">Ubuntu </w:t>
-      </w:r>
-    </w:p>
-    <w:p>
-      <w:pPr>
-        <w:rPr>
-          <w:i/>
-          <w:iCs/>
-        </w:rPr>
-      </w:pPr>
-    </w:p>
-    <w:p>
-      <w:pPr>
-        <w:pStyle w:val="Prrafodelista"/>
-        <w:numPr>
-          <w:ilvl w:val="0"/>
-          <w:numId w:val="2"/>
-        </w:numPr>
-        <w:rPr>
-          <w:sz w:val="24"/>
-          <w:szCs w:val="24"/>
-        </w:rPr>
-      </w:pPr>
-      <w:r>
-        <w:rPr>
-          <w:sz w:val="24"/>
-          <w:szCs w:val="24"/>
-        </w:rPr>
-        <w:t>Accedemos al contenedor</w:t>
-      </w:r>
-    </w:p>
-    <w:p>
-      <w:pPr>
-        <w:pStyle w:val="Prrafodelista"/>
+        <w:rPr>
+          <w:sz w:val="24"/>
+          <w:szCs w:val="24"/>
+        </w:rPr>
+      </w:pPr>
+      <w:r>
+        <w:rPr>
+          <w:sz w:val="24"/>
+          <w:szCs w:val="24"/>
+        </w:rPr>
+        <w:t xml:space="preserve">Tener cuidado a la hora de poner el enlace de la página </w:t>
+      </w:r>
+    </w:p>
+    <w:p>
+      <w:pPr>
+        <w:rPr>
+          <w:sz w:val="24"/>
+          <w:szCs w:val="24"/>
+        </w:rPr>
       </w:pPr>
       <w:r>
         <w:rPr>
           <w:noProof/>
         </w:rPr>
         <w:drawing>
-          <wp:inline distT="0" distB="0" distL="0" distR="0" wp14:anchorId="777EC14E" wp14:editId="49811185">
-            <wp:extent cx="5400040" cy="414655"/>
-            <wp:effectExtent l="0" t="0" r="0" b="4445"/>
-            <wp:docPr id="6" name="Imagen 6"/>
+          <wp:inline distT="0" distB="0" distL="0" distR="0" wp14:anchorId="4B9044FC" wp14:editId="59322D92">
+            <wp:extent cx="5400040" cy="298450"/>
+            <wp:effectExtent l="0" t="0" r="0" b="6350"/>
+            <wp:docPr id="38" name="Imagen 38"/>
             <wp:cNvGraphicFramePr>
               <a:graphicFrameLocks xmlns:a="http://schemas.openxmlformats.org/drawingml/2006/main" noChangeAspect="1"/>
             </wp:cNvGraphicFramePr>
@@ -1318,7 +1193,7 @@
                   <pic:spPr>
                     <a:xfrm>
                       <a:off x="0" y="0"/>
-                      <a:ext cx="5400040" cy="414655"/>
+                      <a:ext cx="5400040" cy="298450"/>
                     </a:xfrm>
                     <a:prstGeom prst="rect">
                       <a:avLst/>
@@ -1333,67 +1208,77 @@
     </w:p>
     <w:p>
       <w:pPr>
-        <w:pStyle w:val="12"/>
-        <w:ind w:firstLine="708"/>
-        <w:rPr>
-          <w:i/>
-          <w:iCs/>
-        </w:rPr>
-      </w:pPr>
-      <w:r>
-        <w:rPr>
-          <w:i/>
-          <w:iCs/>
-        </w:rPr>
-        <w:t>d</w:t>
-      </w:r>
-      <w:r>
-        <w:rPr>
-          <w:i/>
-          <w:iCs/>
-        </w:rPr>
-        <w:t>ocker exec -it miservidor_web bash</w:t>
-      </w:r>
-    </w:p>
-    <w:p>
-      <w:pPr>
-        <w:pStyle w:val="Prrafodelista"/>
-      </w:pPr>
-    </w:p>
-    <w:p>
-      <w:pPr>
-        <w:pStyle w:val="Prrafodelista"/>
-        <w:numPr>
-          <w:ilvl w:val="0"/>
-          <w:numId w:val="2"/>
-        </w:numPr>
-        <w:rPr>
-          <w:sz w:val="24"/>
-          <w:szCs w:val="24"/>
-        </w:rPr>
-      </w:pPr>
-      <w:r>
-        <w:rPr>
-          <w:sz w:val="24"/>
-          <w:szCs w:val="24"/>
-        </w:rPr>
-        <w:t>Actualizamos e instalamos las actualizaciones que haya recientes.</w:t>
-      </w:r>
-    </w:p>
-    <w:p>
-      <w:pPr>
-        <w:pStyle w:val="Prrafodelista"/>
+        <w:rPr>
+          <w:sz w:val="24"/>
+          <w:szCs w:val="24"/>
+        </w:rPr>
+      </w:pPr>
+      <w:r>
+        <w:rPr>
+          <w:sz w:val="24"/>
+          <w:szCs w:val="24"/>
+        </w:rPr>
+        <w:t>Poner http en vez de https ya que el https va por el puerto 443 y el http va por el 80</w:t>
+      </w:r>
+      <w:r>
+        <w:rPr>
+          <w:sz w:val="24"/>
+          <w:szCs w:val="24"/>
+        </w:rPr>
+        <w:t xml:space="preserve">, </w:t>
+      </w:r>
+      <w:r>
+        <w:rPr>
+          <w:sz w:val="24"/>
+          <w:szCs w:val="24"/>
+        </w:rPr>
+        <w:t xml:space="preserve">que es </w:t>
+      </w:r>
+      <w:r>
+        <w:rPr>
+          <w:sz w:val="24"/>
+          <w:szCs w:val="24"/>
+        </w:rPr>
+        <w:t xml:space="preserve">el que </w:t>
+      </w:r>
+      <w:r>
+        <w:rPr>
+          <w:sz w:val="24"/>
+          <w:szCs w:val="24"/>
+        </w:rPr>
+        <w:t xml:space="preserve">nos serviría en este </w:t>
+      </w:r>
+      <w:r>
+        <w:rPr>
+          <w:sz w:val="24"/>
+          <w:szCs w:val="24"/>
+        </w:rPr>
+        <w:t xml:space="preserve">caso porque nuestro contenedor </w:t>
+      </w:r>
+      <w:r>
+        <w:rPr>
+          <w:sz w:val="24"/>
+          <w:szCs w:val="24"/>
+        </w:rPr>
+        <w:t>tiene ese puerto.</w:t>
+      </w:r>
+    </w:p>
+    <w:p>
+      <w:pPr>
+        <w:rPr>
+          <w:sz w:val="24"/>
+          <w:szCs w:val="24"/>
+        </w:rPr>
       </w:pPr>
       <w:r>
         <w:rPr>
           <w:noProof/>
         </w:rPr>
-        <w:lastRenderedPageBreak/>
         <w:drawing>
-          <wp:inline distT="0" distB="0" distL="0" distR="0" wp14:anchorId="237B28E0" wp14:editId="5098809D">
-            <wp:extent cx="5400040" cy="3244215"/>
+          <wp:inline distT="0" distB="0" distL="0" distR="0" wp14:anchorId="4A6DF1DC" wp14:editId="77E042EB">
+            <wp:extent cx="3721517" cy="2862470"/>
             <wp:effectExtent l="0" t="0" r="0" b="0"/>
-            <wp:docPr id="7" name="Imagen 7"/>
+            <wp:docPr id="41" name="Imagen 41"/>
             <wp:cNvGraphicFramePr>
               <a:graphicFrameLocks xmlns:a="http://schemas.openxmlformats.org/drawingml/2006/main" noChangeAspect="1"/>
             </wp:cNvGraphicFramePr>
@@ -1413,7 +1298,7 @@
                   <pic:spPr>
                     <a:xfrm>
                       <a:off x="0" y="0"/>
-                      <a:ext cx="5400040" cy="3244215"/>
+                      <a:ext cx="3725523" cy="2865552"/>
                     </a:xfrm>
                     <a:prstGeom prst="rect">
                       <a:avLst/>
@@ -1428,17 +1313,222 @@
     </w:p>
     <w:p>
       <w:pPr>
-        <w:pStyle w:val="Prrafodelista"/>
+        <w:pStyle w:val="12"/>
+      </w:pPr>
+      <w:r>
+        <w:lastRenderedPageBreak/>
+        <w:t>Y ahora sí vemos la página</w:t>
+      </w:r>
+      <w:r>
+        <w:t>.</w:t>
+      </w:r>
+    </w:p>
+    <w:p>
+      <w:pPr>
+        <w:pStyle w:val="12"/>
+      </w:pPr>
+    </w:p>
+    <w:p>
+      <w:pPr>
+        <w:pStyle w:val="12"/>
+      </w:pPr>
+    </w:p>
+    <w:p>
+      <w:pPr>
+        <w:pStyle w:val="12"/>
+        <w:rPr>
+          <w:sz w:val="28"/>
+          <w:szCs w:val="28"/>
+          <w:u w:val="single"/>
+        </w:rPr>
+      </w:pPr>
+      <w:r>
+        <w:rPr>
+          <w:sz w:val="28"/>
+          <w:szCs w:val="28"/>
+          <w:u w:val="single"/>
+        </w:rPr>
+        <w:t>CREAR EL SERVIDOR WEB APACHE</w:t>
+      </w:r>
+      <w:r>
+        <w:rPr>
+          <w:sz w:val="28"/>
+          <w:szCs w:val="28"/>
+          <w:u w:val="single"/>
+        </w:rPr>
+        <w:t xml:space="preserve"> EN LINUX</w:t>
+      </w:r>
+      <w:r>
+        <w:rPr>
+          <w:sz w:val="28"/>
+          <w:szCs w:val="28"/>
+          <w:u w:val="single"/>
+        </w:rPr>
+        <w:t>:</w:t>
+      </w:r>
+    </w:p>
+    <w:p>
+      <w:pPr>
+        <w:pStyle w:val="12"/>
+        <w:numPr>
+          <w:ilvl w:val="0"/>
+          <w:numId w:val="2"/>
+        </w:numPr>
+      </w:pPr>
+      <w:r>
+        <w:t>Creamos el contenedor para nuestro servidor</w:t>
+      </w:r>
+      <w:r>
+        <w:t xml:space="preserve"> con la imagen de Linux.</w:t>
+      </w:r>
+    </w:p>
+    <w:p>
+      <w:pPr>
+        <w:pStyle w:val="12"/>
+        <w:ind w:left="720"/>
+      </w:pPr>
+      <w:r>
+        <w:t>En este comando hemos usado -d</w:t>
+      </w:r>
+      <w:r>
+        <w:t xml:space="preserve"> </w:t>
+      </w:r>
+      <w:r>
+        <w:t>que sirve para que el contenedor se pueda ejecutar en segundo plano</w:t>
+      </w:r>
+      <w:r>
+        <w:t xml:space="preserve"> y que </w:t>
+      </w:r>
+      <w:r>
+        <w:t>no nos bloque</w:t>
+      </w:r>
+      <w:r>
+        <w:t>é</w:t>
+      </w:r>
+      <w:r>
+        <w:t xml:space="preserve"> la </w:t>
+      </w:r>
+      <w:r>
+        <w:t>terminal.</w:t>
+      </w:r>
+    </w:p>
+    <w:p>
+      <w:pPr>
+        <w:pStyle w:val="12"/>
+        <w:ind w:left="720"/>
+      </w:pPr>
+      <w:r>
+        <w:t>Hemos usado -</w:t>
+      </w:r>
+      <w:proofErr w:type="spellStart"/>
+      <w:r>
+        <w:t>it</w:t>
+      </w:r>
+      <w:proofErr w:type="spellEnd"/>
+      <w:r>
+        <w:t xml:space="preserve"> par</w:t>
+      </w:r>
+      <w:r>
+        <w:t>a que el terminal sea interactivo como si estuviésemos usando Linux</w:t>
+      </w:r>
+    </w:p>
+    <w:p>
+      <w:pPr>
+        <w:pStyle w:val="12"/>
+        <w:ind w:left="720"/>
+      </w:pPr>
+      <w:r>
+        <w:t xml:space="preserve">El comando </w:t>
+      </w:r>
+      <w:r>
+        <w:t xml:space="preserve">-p </w:t>
+      </w:r>
+      <w:r>
+        <w:sym w:font="Wingdings" w:char="F0E0"/>
+      </w:r>
+      <w:r>
+        <w:t xml:space="preserve"> </w:t>
+      </w:r>
+      <w:r>
+        <w:t xml:space="preserve">mapeamos el </w:t>
+      </w:r>
+      <w:r>
+        <w:t>puerto</w:t>
+      </w:r>
+      <w:r>
+        <w:t xml:space="preserve"> </w:t>
+      </w:r>
+      <w:r>
+        <w:t>para</w:t>
+      </w:r>
+      <w:r>
+        <w:t xml:space="preserve"> conecte del </w:t>
+      </w:r>
+      <w:r>
+        <w:t>contenedor</w:t>
+      </w:r>
+      <w:r>
+        <w:t xml:space="preserve"> a</w:t>
+      </w:r>
+      <w:r>
+        <w:t xml:space="preserve"> nuestro navegador</w:t>
+      </w:r>
+    </w:p>
+    <w:p>
+      <w:pPr>
+        <w:pStyle w:val="12"/>
+        <w:ind w:left="720"/>
+      </w:pPr>
+      <w:r>
+        <w:t>--</w:t>
+      </w:r>
+      <w:proofErr w:type="spellStart"/>
+      <w:r>
+        <w:t>name</w:t>
+      </w:r>
+      <w:proofErr w:type="spellEnd"/>
+      <w:r>
+        <w:t xml:space="preserve"> sirve </w:t>
+      </w:r>
+      <w:r>
+        <w:t>para</w:t>
+      </w:r>
+      <w:r>
+        <w:t xml:space="preserve"> poner el nombre al contenedor</w:t>
+      </w:r>
+    </w:p>
+    <w:p>
+      <w:pPr>
+        <w:pStyle w:val="12"/>
+        <w:ind w:left="720"/>
+      </w:pPr>
+      <w:r>
+        <w:t xml:space="preserve">-- network se ha </w:t>
+      </w:r>
+      <w:r>
+        <w:t>utilizado</w:t>
+      </w:r>
+      <w:r>
+        <w:t xml:space="preserve"> para poder </w:t>
+      </w:r>
+      <w:r>
+        <w:t xml:space="preserve">agregar el contenedor a esa red </w:t>
+      </w:r>
+    </w:p>
+    <w:p>
+      <w:pPr>
+        <w:pStyle w:val="12"/>
+        <w:ind w:left="720"/>
       </w:pPr>
       <w:r>
         <w:rPr>
           <w:noProof/>
         </w:rPr>
         <w:drawing>
-          <wp:inline distT="0" distB="0" distL="0" distR="0" wp14:anchorId="277D3B44" wp14:editId="69EA7264">
-            <wp:extent cx="5400040" cy="1218565"/>
-            <wp:effectExtent l="0" t="0" r="0" b="635"/>
-            <wp:docPr id="8" name="Imagen 8"/>
+          <wp:inline distT="0" distB="0" distL="0" distR="0" wp14:anchorId="08822A87" wp14:editId="776FAD04">
+            <wp:extent cx="5400040" cy="577850"/>
+            <wp:effectExtent l="0" t="0" r="0" b="0"/>
+            <wp:docPr id="5" name="Imagen 5"/>
             <wp:cNvGraphicFramePr>
               <a:graphicFrameLocks xmlns:a="http://schemas.openxmlformats.org/drawingml/2006/main" noChangeAspect="1"/>
             </wp:cNvGraphicFramePr>
@@ -1458,7 +1548,7 @@
                   <pic:spPr>
                     <a:xfrm>
                       <a:off x="0" y="0"/>
-                      <a:ext cx="5400040" cy="1218565"/>
+                      <a:ext cx="5400040" cy="577850"/>
                     </a:xfrm>
                     <a:prstGeom prst="rect">
                       <a:avLst/>
@@ -1473,7 +1563,186 @@
     </w:p>
     <w:p>
       <w:pPr>
-        <w:pStyle w:val="Prrafodelista"/>
+        <w:ind w:firstLine="708"/>
+        <w:rPr>
+          <w:i/>
+          <w:iCs/>
+          <w:sz w:val="24"/>
+          <w:szCs w:val="24"/>
+        </w:rPr>
+      </w:pPr>
+      <w:proofErr w:type="spellStart"/>
+      <w:r>
+        <w:rPr>
+          <w:i/>
+          <w:iCs/>
+          <w:sz w:val="24"/>
+          <w:szCs w:val="24"/>
+        </w:rPr>
+        <w:t>docker</w:t>
+      </w:r>
+      <w:proofErr w:type="spellEnd"/>
+      <w:r>
+        <w:rPr>
+          <w:i/>
+          <w:iCs/>
+          <w:sz w:val="24"/>
+          <w:szCs w:val="24"/>
+        </w:rPr>
+        <w:t xml:space="preserve"> run -d -</w:t>
+      </w:r>
+      <w:proofErr w:type="spellStart"/>
+      <w:r>
+        <w:rPr>
+          <w:i/>
+          <w:iCs/>
+          <w:sz w:val="24"/>
+          <w:szCs w:val="24"/>
+        </w:rPr>
+        <w:t>it</w:t>
+      </w:r>
+      <w:proofErr w:type="spellEnd"/>
+      <w:r>
+        <w:rPr>
+          <w:i/>
+          <w:iCs/>
+          <w:sz w:val="24"/>
+          <w:szCs w:val="24"/>
+        </w:rPr>
+        <w:t xml:space="preserve"> -p </w:t>
+      </w:r>
+      <w:proofErr w:type="gramStart"/>
+      <w:r>
+        <w:rPr>
+          <w:i/>
+          <w:iCs/>
+          <w:sz w:val="24"/>
+          <w:szCs w:val="24"/>
+        </w:rPr>
+        <w:t>9</w:t>
+      </w:r>
+      <w:r>
+        <w:rPr>
+          <w:i/>
+          <w:iCs/>
+          <w:sz w:val="24"/>
+          <w:szCs w:val="24"/>
+        </w:rPr>
+        <w:t>0</w:t>
+      </w:r>
+      <w:r>
+        <w:rPr>
+          <w:i/>
+          <w:iCs/>
+          <w:sz w:val="24"/>
+          <w:szCs w:val="24"/>
+        </w:rPr>
+        <w:t>9</w:t>
+      </w:r>
+      <w:r>
+        <w:rPr>
+          <w:i/>
+          <w:iCs/>
+          <w:sz w:val="24"/>
+          <w:szCs w:val="24"/>
+        </w:rPr>
+        <w:t>0:8</w:t>
+      </w:r>
+      <w:r>
+        <w:rPr>
+          <w:i/>
+          <w:iCs/>
+          <w:sz w:val="24"/>
+          <w:szCs w:val="24"/>
+        </w:rPr>
+        <w:t xml:space="preserve">0 </w:t>
+      </w:r>
+      <w:r>
+        <w:rPr>
+          <w:i/>
+          <w:iCs/>
+          <w:sz w:val="24"/>
+          <w:szCs w:val="24"/>
+        </w:rPr>
+        <w:t xml:space="preserve"> --</w:t>
+      </w:r>
+      <w:proofErr w:type="spellStart"/>
+      <w:proofErr w:type="gramEnd"/>
+      <w:r>
+        <w:rPr>
+          <w:i/>
+          <w:iCs/>
+          <w:sz w:val="24"/>
+          <w:szCs w:val="24"/>
+        </w:rPr>
+        <w:t>name</w:t>
+      </w:r>
+      <w:proofErr w:type="spellEnd"/>
+      <w:r>
+        <w:rPr>
+          <w:i/>
+          <w:iCs/>
+          <w:sz w:val="24"/>
+          <w:szCs w:val="24"/>
+        </w:rPr>
+        <w:t xml:space="preserve"> </w:t>
+      </w:r>
+      <w:proofErr w:type="spellStart"/>
+      <w:r>
+        <w:rPr>
+          <w:i/>
+          <w:iCs/>
+          <w:sz w:val="24"/>
+          <w:szCs w:val="24"/>
+        </w:rPr>
+        <w:t>miservidor_web</w:t>
+      </w:r>
+      <w:proofErr w:type="spellEnd"/>
+      <w:r>
+        <w:rPr>
+          <w:i/>
+          <w:iCs/>
+          <w:sz w:val="24"/>
+          <w:szCs w:val="24"/>
+        </w:rPr>
+        <w:t xml:space="preserve"> –network </w:t>
+      </w:r>
+      <w:proofErr w:type="spellStart"/>
+      <w:r>
+        <w:rPr>
+          <w:i/>
+          <w:iCs/>
+          <w:sz w:val="24"/>
+          <w:szCs w:val="24"/>
+        </w:rPr>
+        <w:t>red_dockers</w:t>
+      </w:r>
+      <w:proofErr w:type="spellEnd"/>
+      <w:r>
+        <w:rPr>
+          <w:i/>
+          <w:iCs/>
+          <w:sz w:val="24"/>
+          <w:szCs w:val="24"/>
+        </w:rPr>
+        <w:t xml:space="preserve"> </w:t>
+      </w:r>
+      <w:r>
+        <w:rPr>
+          <w:i/>
+          <w:iCs/>
+          <w:sz w:val="24"/>
+          <w:szCs w:val="24"/>
+        </w:rPr>
+        <w:t xml:space="preserve">Ubuntu </w:t>
+      </w:r>
+    </w:p>
+    <w:p>
+      <w:pPr>
+        <w:rPr>
+          <w:i/>
+          <w:iCs/>
+        </w:rPr>
       </w:pPr>
     </w:p>
     <w:p>
@@ -1483,23 +1752,17 @@
           <w:ilvl w:val="0"/>
           <w:numId w:val="2"/>
         </w:numPr>
-      </w:pPr>
-      <w:r>
-        <w:t>Instalar net-tools</w:t>
-      </w:r>
-      <w:r>
-        <w:t>.</w:t>
-      </w:r>
-    </w:p>
-    <w:p>
-      <w:pPr>
-        <w:pStyle w:val="Prrafodelista"/>
-      </w:pPr>
-      <w:r>
-        <w:t>Instalamos</w:t>
-      </w:r>
-      <w:r>
-        <w:t xml:space="preserve"> net-tools para ver la ip que tiene nuestro servidor.</w:t>
+        <w:rPr>
+          <w:sz w:val="24"/>
+          <w:szCs w:val="24"/>
+        </w:rPr>
+      </w:pPr>
+      <w:r>
+        <w:rPr>
+          <w:sz w:val="24"/>
+          <w:szCs w:val="24"/>
+        </w:rPr>
+        <w:t>Accedemos al contenedor</w:t>
       </w:r>
     </w:p>
     <w:p>
@@ -1511,10 +1774,10 @@
           <w:noProof/>
         </w:rPr>
         <w:drawing>
-          <wp:inline distT="0" distB="0" distL="0" distR="0" wp14:anchorId="7EA41589" wp14:editId="7337AD6E">
-            <wp:extent cx="5400040" cy="1337945"/>
-            <wp:effectExtent l="0" t="0" r="0" b="0"/>
-            <wp:docPr id="20" name="Imagen 20"/>
+          <wp:inline distT="0" distB="0" distL="0" distR="0" wp14:anchorId="777EC14E" wp14:editId="49811185">
+            <wp:extent cx="5400040" cy="414655"/>
+            <wp:effectExtent l="0" t="0" r="0" b="4445"/>
+            <wp:docPr id="6" name="Imagen 6"/>
             <wp:cNvGraphicFramePr>
               <a:graphicFrameLocks xmlns:a="http://schemas.openxmlformats.org/drawingml/2006/main" noChangeAspect="1"/>
             </wp:cNvGraphicFramePr>
@@ -1534,7 +1797,7 @@
                   <pic:spPr>
                     <a:xfrm>
                       <a:off x="0" y="0"/>
-                      <a:ext cx="5400040" cy="1337945"/>
+                      <a:ext cx="5400040" cy="414655"/>
                     </a:xfrm>
                     <a:prstGeom prst="rect">
                       <a:avLst/>
@@ -1549,6 +1812,96 @@
     </w:p>
     <w:p>
       <w:pPr>
+        <w:pStyle w:val="12"/>
+        <w:ind w:firstLine="708"/>
+        <w:rPr>
+          <w:i/>
+          <w:iCs/>
+        </w:rPr>
+      </w:pPr>
+      <w:proofErr w:type="spellStart"/>
+      <w:r>
+        <w:rPr>
+          <w:i/>
+          <w:iCs/>
+        </w:rPr>
+        <w:t>d</w:t>
+      </w:r>
+      <w:r>
+        <w:rPr>
+          <w:i/>
+          <w:iCs/>
+        </w:rPr>
+        <w:t>ocker</w:t>
+      </w:r>
+      <w:proofErr w:type="spellEnd"/>
+      <w:r>
+        <w:rPr>
+          <w:i/>
+          <w:iCs/>
+        </w:rPr>
+        <w:t xml:space="preserve"> </w:t>
+      </w:r>
+      <w:proofErr w:type="spellStart"/>
+      <w:r>
+        <w:rPr>
+          <w:i/>
+          <w:iCs/>
+        </w:rPr>
+        <w:t>exec</w:t>
+      </w:r>
+      <w:proofErr w:type="spellEnd"/>
+      <w:r>
+        <w:rPr>
+          <w:i/>
+          <w:iCs/>
+        </w:rPr>
+        <w:t xml:space="preserve"> -</w:t>
+      </w:r>
+      <w:proofErr w:type="spellStart"/>
+      <w:r>
+        <w:rPr>
+          <w:i/>
+          <w:iCs/>
+        </w:rPr>
+        <w:t>it</w:t>
+      </w:r>
+      <w:proofErr w:type="spellEnd"/>
+      <w:r>
+        <w:rPr>
+          <w:i/>
+          <w:iCs/>
+        </w:rPr>
+        <w:t xml:space="preserve"> </w:t>
+      </w:r>
+      <w:proofErr w:type="spellStart"/>
+      <w:r>
+        <w:rPr>
+          <w:i/>
+          <w:iCs/>
+        </w:rPr>
+        <w:t>miservidor_web</w:t>
+      </w:r>
+      <w:proofErr w:type="spellEnd"/>
+      <w:r>
+        <w:rPr>
+          <w:i/>
+          <w:iCs/>
+        </w:rPr>
+        <w:t xml:space="preserve"> </w:t>
+      </w:r>
+      <w:proofErr w:type="spellStart"/>
+      <w:r>
+        <w:rPr>
+          <w:i/>
+          <w:iCs/>
+        </w:rPr>
+        <w:t>bash</w:t>
+      </w:r>
+      <w:proofErr w:type="spellEnd"/>
+    </w:p>
+    <w:p>
+      <w:pPr>
         <w:pStyle w:val="Prrafodelista"/>
       </w:pPr>
     </w:p>
@@ -1559,30 +1912,17 @@
           <w:ilvl w:val="0"/>
           <w:numId w:val="2"/>
         </w:numPr>
-      </w:pPr>
-      <w:r>
-        <w:t>Ver Ip del servidor</w:t>
-      </w:r>
-    </w:p>
-    <w:p>
-      <w:pPr>
-        <w:pStyle w:val="Prrafodelista"/>
-      </w:pPr>
-      <w:r>
-        <w:t xml:space="preserve">Co el comando </w:t>
-      </w:r>
-      <w:r>
-        <w:rPr>
-          <w:i/>
-          <w:iCs/>
-        </w:rPr>
-        <w:t>ifconfig</w:t>
-      </w:r>
-      <w:r>
-        <w:t xml:space="preserve"> podemos </w:t>
-      </w:r>
-      <w:r>
-        <w:t>ver la ip que tiene nuestro servidor.</w:t>
+        <w:rPr>
+          <w:sz w:val="24"/>
+          <w:szCs w:val="24"/>
+        </w:rPr>
+      </w:pPr>
+      <w:r>
+        <w:rPr>
+          <w:sz w:val="24"/>
+          <w:szCs w:val="24"/>
+        </w:rPr>
+        <w:t>Actualizamos e instalamos las actualizaciones que haya recientes.</w:t>
       </w:r>
     </w:p>
     <w:p>
@@ -1595,10 +1935,10 @@
         </w:rPr>
         <w:lastRenderedPageBreak/>
         <w:drawing>
-          <wp:inline distT="0" distB="0" distL="0" distR="0" wp14:anchorId="37C16FCB" wp14:editId="36BBD237">
-            <wp:extent cx="5400040" cy="3154045"/>
-            <wp:effectExtent l="0" t="0" r="0" b="8255"/>
-            <wp:docPr id="22" name="Imagen 22"/>
+          <wp:inline distT="0" distB="0" distL="0" distR="0" wp14:anchorId="237B28E0" wp14:editId="5098809D">
+            <wp:extent cx="5400040" cy="3244215"/>
+            <wp:effectExtent l="0" t="0" r="0" b="0"/>
+            <wp:docPr id="7" name="Imagen 7"/>
             <wp:cNvGraphicFramePr>
               <a:graphicFrameLocks xmlns:a="http://schemas.openxmlformats.org/drawingml/2006/main" noChangeAspect="1"/>
             </wp:cNvGraphicFramePr>
@@ -1618,7 +1958,7 @@
                   <pic:spPr>
                     <a:xfrm>
                       <a:off x="0" y="0"/>
-                      <a:ext cx="5400040" cy="3154045"/>
+                      <a:ext cx="5400040" cy="3244215"/>
                     </a:xfrm>
                     <a:prstGeom prst="rect">
                       <a:avLst/>
@@ -1635,52 +1975,15 @@
       <w:pPr>
         <w:pStyle w:val="Prrafodelista"/>
       </w:pPr>
-    </w:p>
-    <w:p>
-      <w:pPr>
-        <w:pStyle w:val="Prrafodelista"/>
-        <w:numPr>
-          <w:ilvl w:val="0"/>
-          <w:numId w:val="2"/>
-        </w:numPr>
-      </w:pPr>
-      <w:r>
-        <w:t xml:space="preserve">Instalamos el paquete </w:t>
-      </w:r>
-      <w:r>
-        <w:rPr>
-          <w:i/>
-          <w:iCs/>
-        </w:rPr>
-        <w:t>iputils-ping</w:t>
-      </w:r>
-      <w:r>
-        <w:t xml:space="preserve"> para poder hacer ping al cliente.</w:t>
-      </w:r>
-    </w:p>
-    <w:p>
-      <w:pPr>
-        <w:pStyle w:val="Prrafodelista"/>
-      </w:pPr>
-    </w:p>
-    <w:p>
-      <w:pPr>
-        <w:pStyle w:val="Prrafodelista"/>
-      </w:pPr>
-      <w:r>
-        <w:t>Como vemos no nos deja realizar el ping al no tener el paquete.</w:t>
-      </w:r>
-    </w:p>
-    <w:p>
-      <w:pPr>
-        <w:pStyle w:val="Prrafodelista"/>
-      </w:pPr>
-      <w:r>
+      <w:r>
+        <w:rPr>
+          <w:noProof/>
+        </w:rPr>
         <w:drawing>
-          <wp:inline distT="0" distB="0" distL="0" distR="0" wp14:anchorId="3BE72BB9" wp14:editId="2E85277C">
-            <wp:extent cx="3229426" cy="438211"/>
-            <wp:effectExtent l="0" t="0" r="9525" b="0"/>
-            <wp:docPr id="30" name="Imagen 30"/>
+          <wp:inline distT="0" distB="0" distL="0" distR="0" wp14:anchorId="277D3B44" wp14:editId="69EA7264">
+            <wp:extent cx="5400040" cy="1218565"/>
+            <wp:effectExtent l="0" t="0" r="0" b="635"/>
+            <wp:docPr id="8" name="Imagen 8"/>
             <wp:cNvGraphicFramePr>
               <a:graphicFrameLocks xmlns:a="http://schemas.openxmlformats.org/drawingml/2006/main" noChangeAspect="1"/>
             </wp:cNvGraphicFramePr>
@@ -1700,7 +2003,7 @@
                   <pic:spPr>
                     <a:xfrm>
                       <a:off x="0" y="0"/>
-                      <a:ext cx="3229426" cy="438211"/>
+                      <a:ext cx="5400040" cy="1218565"/>
                     </a:xfrm>
                     <a:prstGeom prst="rect">
                       <a:avLst/>
@@ -1721,21 +2024,63 @@
     <w:p>
       <w:pPr>
         <w:pStyle w:val="Prrafodelista"/>
-      </w:pPr>
-      <w:r>
-        <w:t>Ahora con el paquete instalado podremos hacer ping.</w:t>
-      </w:r>
-    </w:p>
-    <w:p>
-      <w:pPr>
-        <w:pStyle w:val="Prrafodelista"/>
-      </w:pPr>
-      <w:r>
+        <w:numPr>
+          <w:ilvl w:val="0"/>
+          <w:numId w:val="2"/>
+        </w:numPr>
+      </w:pPr>
+      <w:r>
+        <w:t>Instalar net-</w:t>
+      </w:r>
+      <w:proofErr w:type="spellStart"/>
+      <w:r>
+        <w:t>tools</w:t>
+      </w:r>
+      <w:proofErr w:type="spellEnd"/>
+      <w:r>
+        <w:t>.</w:t>
+      </w:r>
+    </w:p>
+    <w:p>
+      <w:pPr>
+        <w:pStyle w:val="Prrafodelista"/>
+      </w:pPr>
+      <w:r>
+        <w:t>Instalamos</w:t>
+      </w:r>
+      <w:r>
+        <w:t xml:space="preserve"> net-</w:t>
+      </w:r>
+      <w:proofErr w:type="spellStart"/>
+      <w:r>
+        <w:t>tools</w:t>
+      </w:r>
+      <w:proofErr w:type="spellEnd"/>
+      <w:r>
+        <w:t xml:space="preserve"> para ver la </w:t>
+      </w:r>
+      <w:proofErr w:type="spellStart"/>
+      <w:r>
+        <w:t>ip</w:t>
+      </w:r>
+      <w:proofErr w:type="spellEnd"/>
+      <w:r>
+        <w:t xml:space="preserve"> que tiene nuestro servidor.</w:t>
+      </w:r>
+    </w:p>
+    <w:p>
+      <w:pPr>
+        <w:pStyle w:val="Prrafodelista"/>
+      </w:pPr>
+      <w:r>
+        <w:rPr>
+          <w:noProof/>
+        </w:rPr>
         <w:drawing>
-          <wp:inline distT="0" distB="0" distL="0" distR="0" wp14:anchorId="3A6C3F7B" wp14:editId="65CC230E">
-            <wp:extent cx="5334744" cy="1771897"/>
+          <wp:inline distT="0" distB="0" distL="0" distR="0" wp14:anchorId="7EA41589" wp14:editId="7337AD6E">
+            <wp:extent cx="5400040" cy="1337945"/>
             <wp:effectExtent l="0" t="0" r="0" b="0"/>
-            <wp:docPr id="31" name="Imagen 31"/>
+            <wp:docPr id="20" name="Imagen 20"/>
             <wp:cNvGraphicFramePr>
               <a:graphicFrameLocks xmlns:a="http://schemas.openxmlformats.org/drawingml/2006/main" noChangeAspect="1"/>
             </wp:cNvGraphicFramePr>
@@ -1755,7 +2100,7 @@
                   <pic:spPr>
                     <a:xfrm>
                       <a:off x="0" y="0"/>
-                      <a:ext cx="5334744" cy="1771897"/>
+                      <a:ext cx="5400040" cy="1337945"/>
                     </a:xfrm>
                     <a:prstGeom prst="rect">
                       <a:avLst/>
@@ -1776,21 +2121,68 @@
     <w:p>
       <w:pPr>
         <w:pStyle w:val="Prrafodelista"/>
-      </w:pPr>
-      <w:r>
-        <w:t>Se realiza el ping al cliente correctamente.</w:t>
-      </w:r>
-    </w:p>
-    <w:p>
-      <w:pPr>
-        <w:pStyle w:val="Prrafodelista"/>
-      </w:pPr>
-      <w:r>
+        <w:numPr>
+          <w:ilvl w:val="0"/>
+          <w:numId w:val="2"/>
+        </w:numPr>
+      </w:pPr>
+      <w:r>
+        <w:t xml:space="preserve">Ver </w:t>
+      </w:r>
+      <w:proofErr w:type="spellStart"/>
+      <w:r>
+        <w:t>Ip</w:t>
+      </w:r>
+      <w:proofErr w:type="spellEnd"/>
+      <w:r>
+        <w:t xml:space="preserve"> del servidor</w:t>
+      </w:r>
+    </w:p>
+    <w:p>
+      <w:pPr>
+        <w:pStyle w:val="Prrafodelista"/>
+      </w:pPr>
+      <w:r>
+        <w:t xml:space="preserve">Co el comando </w:t>
+      </w:r>
+      <w:proofErr w:type="spellStart"/>
+      <w:r>
+        <w:rPr>
+          <w:i/>
+          <w:iCs/>
+        </w:rPr>
+        <w:t>ifconfig</w:t>
+      </w:r>
+      <w:proofErr w:type="spellEnd"/>
+      <w:r>
+        <w:t xml:space="preserve"> podemos </w:t>
+      </w:r>
+      <w:r>
+        <w:t xml:space="preserve">ver la </w:t>
+      </w:r>
+      <w:proofErr w:type="spellStart"/>
+      <w:r>
+        <w:t>ip</w:t>
+      </w:r>
+      <w:proofErr w:type="spellEnd"/>
+      <w:r>
+        <w:t xml:space="preserve"> que tiene nuestro servidor.</w:t>
+      </w:r>
+    </w:p>
+    <w:p>
+      <w:pPr>
+        <w:pStyle w:val="Prrafodelista"/>
+      </w:pPr>
+      <w:r>
+        <w:rPr>
+          <w:noProof/>
+        </w:rPr>
+        <w:lastRenderedPageBreak/>
         <w:drawing>
-          <wp:inline distT="0" distB="0" distL="0" distR="0" wp14:anchorId="40FE355E" wp14:editId="02FC3824">
-            <wp:extent cx="5400040" cy="1965960"/>
-            <wp:effectExtent l="0" t="0" r="0" b="0"/>
-            <wp:docPr id="32" name="Imagen 32"/>
+          <wp:inline distT="0" distB="0" distL="0" distR="0" wp14:anchorId="37C16FCB" wp14:editId="36BBD237">
+            <wp:extent cx="5400040" cy="3154045"/>
+            <wp:effectExtent l="0" t="0" r="0" b="8255"/>
+            <wp:docPr id="22" name="Imagen 22"/>
             <wp:cNvGraphicFramePr>
               <a:graphicFrameLocks xmlns:a="http://schemas.openxmlformats.org/drawingml/2006/main" noChangeAspect="1"/>
             </wp:cNvGraphicFramePr>
@@ -1810,7 +2202,7 @@
                   <pic:spPr>
                     <a:xfrm>
                       <a:off x="0" y="0"/>
-                      <a:ext cx="5400040" cy="1965960"/>
+                      <a:ext cx="5400040" cy="3154045"/>
                     </a:xfrm>
                     <a:prstGeom prst="rect">
                       <a:avLst/>
@@ -1835,77 +2227,41 @@
           <w:ilvl w:val="0"/>
           <w:numId w:val="2"/>
         </w:numPr>
-        <w:rPr>
-          <w:sz w:val="24"/>
-          <w:szCs w:val="24"/>
-        </w:rPr>
-      </w:pPr>
-      <w:r>
-        <w:rPr>
-          <w:sz w:val="24"/>
-          <w:szCs w:val="24"/>
-        </w:rPr>
-        <w:t>Instala</w:t>
-      </w:r>
-      <w:r>
-        <w:rPr>
-          <w:sz w:val="24"/>
-          <w:szCs w:val="24"/>
-        </w:rPr>
-        <w:t>mos</w:t>
-      </w:r>
-      <w:r>
-        <w:rPr>
-          <w:sz w:val="24"/>
-          <w:szCs w:val="24"/>
-        </w:rPr>
-        <w:t xml:space="preserve"> apache</w:t>
-      </w:r>
-      <w:r>
-        <w:rPr>
-          <w:sz w:val="24"/>
-          <w:szCs w:val="24"/>
-        </w:rPr>
-        <w:t>.</w:t>
-      </w:r>
-    </w:p>
-    <w:p>
-      <w:pPr>
-        <w:ind w:left="708"/>
-        <w:rPr>
-          <w:sz w:val="24"/>
-          <w:szCs w:val="24"/>
-        </w:rPr>
-      </w:pPr>
-      <w:r>
-        <w:rPr>
-          <w:sz w:val="24"/>
-          <w:szCs w:val="24"/>
-        </w:rPr>
-        <w:t xml:space="preserve">Para instalar el apache utilizamos este comando </w:t>
-      </w:r>
-      <w:r>
-        <w:rPr>
-          <w:sz w:val="24"/>
-          <w:szCs w:val="24"/>
-        </w:rPr>
-        <w:sym w:font="Wingdings" w:char="F0E0"/>
-      </w:r>
-      <w:r>
-        <w:rPr>
-          <w:sz w:val="24"/>
-          <w:szCs w:val="24"/>
-        </w:rPr>
-        <w:t xml:space="preserve"> </w:t>
-      </w:r>
-      <w:r>
-        <w:rPr>
-          <w:i/>
-          <w:iCs/>
-          <w:sz w:val="24"/>
-          <w:szCs w:val="24"/>
-        </w:rPr>
-        <w:t>apt install apache2</w:t>
+      </w:pPr>
+      <w:r>
+        <w:t xml:space="preserve">Instalamos el paquete </w:t>
+      </w:r>
+      <w:proofErr w:type="spellStart"/>
+      <w:r>
+        <w:rPr>
+          <w:i/>
+          <w:iCs/>
+        </w:rPr>
+        <w:t>iputils</w:t>
+      </w:r>
+      <w:proofErr w:type="spellEnd"/>
+      <w:r>
+        <w:rPr>
+          <w:i/>
+          <w:iCs/>
+        </w:rPr>
+        <w:t>-ping</w:t>
+      </w:r>
+      <w:r>
+        <w:t xml:space="preserve"> para poder hacer ping al cliente.</w:t>
+      </w:r>
+    </w:p>
+    <w:p>
+      <w:pPr>
+        <w:pStyle w:val="Prrafodelista"/>
+      </w:pPr>
+    </w:p>
+    <w:p>
+      <w:pPr>
+        <w:pStyle w:val="Prrafodelista"/>
+      </w:pPr>
+      <w:r>
+        <w:t>Como vemos no nos deja realizar el ping al no tener el paquete.</w:t>
       </w:r>
     </w:p>
     <w:p>
@@ -1917,10 +2273,10 @@
           <w:noProof/>
         </w:rPr>
         <w:drawing>
-          <wp:inline distT="0" distB="0" distL="0" distR="0" wp14:anchorId="4115FFFF" wp14:editId="382E7A50">
-            <wp:extent cx="5400040" cy="671195"/>
-            <wp:effectExtent l="0" t="0" r="0" b="0"/>
-            <wp:docPr id="9" name="Imagen 9"/>
+          <wp:inline distT="0" distB="0" distL="0" distR="0" wp14:anchorId="3BE72BB9" wp14:editId="2E85277C">
+            <wp:extent cx="3229426" cy="438211"/>
+            <wp:effectExtent l="0" t="0" r="9525" b="0"/>
+            <wp:docPr id="30" name="Imagen 30"/>
             <wp:cNvGraphicFramePr>
               <a:graphicFrameLocks xmlns:a="http://schemas.openxmlformats.org/drawingml/2006/main" noChangeAspect="1"/>
             </wp:cNvGraphicFramePr>
@@ -1940,7 +2296,7 @@
                   <pic:spPr>
                     <a:xfrm>
                       <a:off x="0" y="0"/>
-                      <a:ext cx="5400040" cy="671195"/>
+                      <a:ext cx="3229426" cy="438211"/>
                     </a:xfrm>
                     <a:prstGeom prst="rect">
                       <a:avLst/>
@@ -1961,17 +2317,9 @@
     <w:p>
       <w:pPr>
         <w:pStyle w:val="Prrafodelista"/>
-        <w:rPr>
-          <w:sz w:val="24"/>
-          <w:szCs w:val="24"/>
-        </w:rPr>
-      </w:pPr>
-      <w:r>
-        <w:rPr>
-          <w:sz w:val="24"/>
-          <w:szCs w:val="24"/>
-        </w:rPr>
-        <w:t>Levantamos el servidor apache.</w:t>
+      </w:pPr>
+      <w:r>
+        <w:t>Ahora con el paquete instalado podremos hacer ping.</w:t>
       </w:r>
     </w:p>
     <w:p>
@@ -1983,10 +2331,10 @@
           <w:noProof/>
         </w:rPr>
         <w:drawing>
-          <wp:inline distT="0" distB="0" distL="0" distR="0" wp14:anchorId="473679CA" wp14:editId="0FEB0444">
-            <wp:extent cx="3934374" cy="581106"/>
-            <wp:effectExtent l="0" t="0" r="9525" b="9525"/>
-            <wp:docPr id="11" name="Imagen 11"/>
+          <wp:inline distT="0" distB="0" distL="0" distR="0" wp14:anchorId="3A6C3F7B" wp14:editId="65CC230E">
+            <wp:extent cx="5334744" cy="1771897"/>
+            <wp:effectExtent l="0" t="0" r="0" b="0"/>
+            <wp:docPr id="31" name="Imagen 31"/>
             <wp:cNvGraphicFramePr>
               <a:graphicFrameLocks xmlns:a="http://schemas.openxmlformats.org/drawingml/2006/main" noChangeAspect="1"/>
             </wp:cNvGraphicFramePr>
@@ -2006,7 +2354,7 @@
                   <pic:spPr>
                     <a:xfrm>
                       <a:off x="0" y="0"/>
-                      <a:ext cx="3934374" cy="581106"/>
+                      <a:ext cx="5334744" cy="1771897"/>
                     </a:xfrm>
                     <a:prstGeom prst="rect">
                       <a:avLst/>
@@ -2027,23 +2375,10 @@
     <w:p>
       <w:pPr>
         <w:pStyle w:val="Prrafodelista"/>
-        <w:rPr>
-          <w:sz w:val="24"/>
-          <w:szCs w:val="24"/>
-        </w:rPr>
-      </w:pPr>
-      <w:r>
-        <w:rPr>
-          <w:sz w:val="24"/>
-          <w:szCs w:val="24"/>
-        </w:rPr>
-        <w:t>Para ver si está levantado el servidor apache tenemos que instalar el paquete net-tools.</w:t>
-      </w:r>
-    </w:p>
-    <w:p>
-      <w:pPr>
-        <w:pStyle w:val="Prrafodelista"/>
-      </w:pPr>
+      </w:pPr>
+      <w:r>
+        <w:t>Se realiza el ping al cliente correctamente.</w:t>
+      </w:r>
     </w:p>
     <w:p>
       <w:pPr>
@@ -2054,10 +2389,10 @@
           <w:noProof/>
         </w:rPr>
         <w:drawing>
-          <wp:inline distT="0" distB="0" distL="0" distR="0" wp14:anchorId="49513739" wp14:editId="068633A0">
-            <wp:extent cx="5400040" cy="2430145"/>
-            <wp:effectExtent l="0" t="0" r="0" b="8255"/>
-            <wp:docPr id="13" name="Imagen 13"/>
+          <wp:inline distT="0" distB="0" distL="0" distR="0" wp14:anchorId="40FE355E" wp14:editId="02FC3824">
+            <wp:extent cx="5400040" cy="1965960"/>
+            <wp:effectExtent l="0" t="0" r="0" b="0"/>
+            <wp:docPr id="32" name="Imagen 32"/>
             <wp:cNvGraphicFramePr>
               <a:graphicFrameLocks xmlns:a="http://schemas.openxmlformats.org/drawingml/2006/main" noChangeAspect="1"/>
             </wp:cNvGraphicFramePr>
@@ -2077,7 +2412,7 @@
                   <pic:spPr>
                     <a:xfrm>
                       <a:off x="0" y="0"/>
-                      <a:ext cx="5400040" cy="2430145"/>
+                      <a:ext cx="5400040" cy="1965960"/>
                     </a:xfrm>
                     <a:prstGeom prst="rect">
                       <a:avLst/>
@@ -2098,17 +2433,112 @@
     <w:p>
       <w:pPr>
         <w:pStyle w:val="Prrafodelista"/>
-        <w:rPr>
-          <w:sz w:val="24"/>
-          <w:szCs w:val="24"/>
-        </w:rPr>
-      </w:pPr>
-      <w:r>
-        <w:rPr>
-          <w:sz w:val="24"/>
-          <w:szCs w:val="24"/>
-        </w:rPr>
-        <w:t>Con este comando vemos que el servidor apache sí que está levantado.</w:t>
+        <w:numPr>
+          <w:ilvl w:val="0"/>
+          <w:numId w:val="2"/>
+        </w:numPr>
+        <w:rPr>
+          <w:sz w:val="24"/>
+          <w:szCs w:val="24"/>
+        </w:rPr>
+      </w:pPr>
+      <w:r>
+        <w:rPr>
+          <w:sz w:val="24"/>
+          <w:szCs w:val="24"/>
+        </w:rPr>
+        <w:t>Instala</w:t>
+      </w:r>
+      <w:r>
+        <w:rPr>
+          <w:sz w:val="24"/>
+          <w:szCs w:val="24"/>
+        </w:rPr>
+        <w:t>mos</w:t>
+      </w:r>
+      <w:r>
+        <w:rPr>
+          <w:sz w:val="24"/>
+          <w:szCs w:val="24"/>
+        </w:rPr>
+        <w:t xml:space="preserve"> apache</w:t>
+      </w:r>
+      <w:r>
+        <w:rPr>
+          <w:sz w:val="24"/>
+          <w:szCs w:val="24"/>
+        </w:rPr>
+        <w:t>.</w:t>
+      </w:r>
+    </w:p>
+    <w:p>
+      <w:pPr>
+        <w:ind w:left="708"/>
+        <w:rPr>
+          <w:sz w:val="24"/>
+          <w:szCs w:val="24"/>
+        </w:rPr>
+      </w:pPr>
+      <w:r>
+        <w:rPr>
+          <w:sz w:val="24"/>
+          <w:szCs w:val="24"/>
+        </w:rPr>
+        <w:t xml:space="preserve">Para instalar el apache utilizamos este comando </w:t>
+      </w:r>
+      <w:r>
+        <w:rPr>
+          <w:sz w:val="24"/>
+          <w:szCs w:val="24"/>
+        </w:rPr>
+        <w:sym w:font="Wingdings" w:char="F0E0"/>
+      </w:r>
+      <w:r>
+        <w:rPr>
+          <w:sz w:val="24"/>
+          <w:szCs w:val="24"/>
+        </w:rPr>
+        <w:t xml:space="preserve"> </w:t>
+      </w:r>
+      <w:proofErr w:type="spellStart"/>
+      <w:r>
+        <w:rPr>
+          <w:i/>
+          <w:iCs/>
+          <w:sz w:val="24"/>
+          <w:szCs w:val="24"/>
+        </w:rPr>
+        <w:t>apt</w:t>
+      </w:r>
+      <w:proofErr w:type="spellEnd"/>
+      <w:r>
+        <w:rPr>
+          <w:i/>
+          <w:iCs/>
+          <w:sz w:val="24"/>
+          <w:szCs w:val="24"/>
+        </w:rPr>
+        <w:t xml:space="preserve"> </w:t>
+      </w:r>
+      <w:proofErr w:type="spellStart"/>
+      <w:r>
+        <w:rPr>
+          <w:i/>
+          <w:iCs/>
+          <w:sz w:val="24"/>
+          <w:szCs w:val="24"/>
+        </w:rPr>
+        <w:t>install</w:t>
+      </w:r>
+      <w:proofErr w:type="spellEnd"/>
+      <w:r>
+        <w:rPr>
+          <w:i/>
+          <w:iCs/>
+          <w:sz w:val="24"/>
+          <w:szCs w:val="24"/>
+        </w:rPr>
+        <w:t xml:space="preserve"> apache2</w:t>
       </w:r>
     </w:p>
     <w:p>
@@ -2120,10 +2550,10 @@
           <w:noProof/>
         </w:rPr>
         <w:drawing>
-          <wp:inline distT="0" distB="0" distL="0" distR="0" wp14:anchorId="7A4A8395" wp14:editId="2099190D">
-            <wp:extent cx="5400040" cy="511175"/>
-            <wp:effectExtent l="0" t="0" r="0" b="3175"/>
-            <wp:docPr id="14" name="Imagen 14"/>
+          <wp:inline distT="0" distB="0" distL="0" distR="0" wp14:anchorId="4115FFFF" wp14:editId="382E7A50">
+            <wp:extent cx="5400040" cy="671195"/>
+            <wp:effectExtent l="0" t="0" r="0" b="0"/>
+            <wp:docPr id="9" name="Imagen 9"/>
             <wp:cNvGraphicFramePr>
               <a:graphicFrameLocks xmlns:a="http://schemas.openxmlformats.org/drawingml/2006/main" noChangeAspect="1"/>
             </wp:cNvGraphicFramePr>
@@ -2143,7 +2573,7 @@
                   <pic:spPr>
                     <a:xfrm>
                       <a:off x="0" y="0"/>
-                      <a:ext cx="5400040" cy="511175"/>
+                      <a:ext cx="5400040" cy="671195"/>
                     </a:xfrm>
                     <a:prstGeom prst="rect">
                       <a:avLst/>
@@ -2159,87 +2589,37 @@
     <w:p>
       <w:pPr>
         <w:pStyle w:val="Prrafodelista"/>
-        <w:rPr>
-          <w:i/>
-          <w:iCs/>
-          <w:sz w:val="24"/>
-          <w:szCs w:val="24"/>
-        </w:rPr>
-      </w:pPr>
-      <w:r>
-        <w:rPr>
-          <w:i/>
-          <w:iCs/>
-          <w:sz w:val="24"/>
-          <w:szCs w:val="24"/>
-        </w:rPr>
-        <w:t>n</w:t>
-      </w:r>
-      <w:r>
-        <w:rPr>
-          <w:i/>
-          <w:iCs/>
-          <w:sz w:val="24"/>
-          <w:szCs w:val="24"/>
-        </w:rPr>
-        <w:t xml:space="preserve">etstat </w:t>
-      </w:r>
-      <w:r>
-        <w:rPr>
-          <w:i/>
-          <w:iCs/>
-          <w:sz w:val="24"/>
-          <w:szCs w:val="24"/>
-        </w:rPr>
-        <w:t>-tlnp | grep 80</w:t>
-      </w:r>
-    </w:p>
-    <w:p>
-      <w:pPr>
-        <w:pStyle w:val="Prrafodelista"/>
-        <w:rPr>
-          <w:i/>
-          <w:iCs/>
-          <w:sz w:val="24"/>
-          <w:szCs w:val="24"/>
-        </w:rPr>
-      </w:pPr>
-    </w:p>
-    <w:p>
-      <w:pPr>
-        <w:pStyle w:val="Prrafodelista"/>
-        <w:rPr>
-          <w:sz w:val="24"/>
-          <w:szCs w:val="24"/>
-        </w:rPr>
-      </w:pPr>
-      <w:r>
-        <w:rPr>
-          <w:sz w:val="24"/>
-          <w:szCs w:val="24"/>
-        </w:rPr>
-        <w:t>Hay otra manera de comprobar que el servidor apache este activo.</w:t>
-      </w:r>
-    </w:p>
-    <w:p>
-      <w:pPr>
-        <w:pStyle w:val="Prrafodelista"/>
-        <w:rPr>
-          <w:sz w:val="24"/>
-          <w:szCs w:val="24"/>
-        </w:rPr>
+      </w:pPr>
+    </w:p>
+    <w:p>
+      <w:pPr>
+        <w:pStyle w:val="Prrafodelista"/>
+        <w:rPr>
+          <w:sz w:val="24"/>
+          <w:szCs w:val="24"/>
+        </w:rPr>
+      </w:pPr>
+      <w:r>
+        <w:rPr>
+          <w:sz w:val="24"/>
+          <w:szCs w:val="24"/>
+        </w:rPr>
+        <w:t>Levantamos el servidor apache.</w:t>
+      </w:r>
+    </w:p>
+    <w:p>
+      <w:pPr>
+        <w:pStyle w:val="Prrafodelista"/>
       </w:pPr>
       <w:r>
         <w:rPr>
           <w:noProof/>
-          <w:sz w:val="24"/>
-          <w:szCs w:val="24"/>
         </w:rPr>
         <w:drawing>
-          <wp:inline distT="0" distB="0" distL="0" distR="0" wp14:anchorId="3D95783E" wp14:editId="2A32B193">
-            <wp:extent cx="3877216" cy="762106"/>
-            <wp:effectExtent l="0" t="0" r="9525" b="0"/>
-            <wp:docPr id="15" name="Imagen 15"/>
+          <wp:inline distT="0" distB="0" distL="0" distR="0" wp14:anchorId="473679CA" wp14:editId="0FEB0444">
+            <wp:extent cx="3934374" cy="581106"/>
+            <wp:effectExtent l="0" t="0" r="9525" b="9525"/>
+            <wp:docPr id="11" name="Imagen 11"/>
             <wp:cNvGraphicFramePr>
               <a:graphicFrameLocks xmlns:a="http://schemas.openxmlformats.org/drawingml/2006/main" noChangeAspect="1"/>
             </wp:cNvGraphicFramePr>
@@ -2259,7 +2639,7 @@
                   <pic:spPr>
                     <a:xfrm>
                       <a:off x="0" y="0"/>
-                      <a:ext cx="3877216" cy="762106"/>
+                      <a:ext cx="3934374" cy="581106"/>
                     </a:xfrm>
                     <a:prstGeom prst="rect">
                       <a:avLst/>
@@ -2275,124 +2655,43 @@
     <w:p>
       <w:pPr>
         <w:pStyle w:val="Prrafodelista"/>
-        <w:rPr>
-          <w:i/>
-          <w:iCs/>
-          <w:sz w:val="24"/>
-          <w:szCs w:val="24"/>
-        </w:rPr>
-      </w:pPr>
-      <w:r>
-        <w:rPr>
-          <w:i/>
-          <w:iCs/>
-          <w:sz w:val="24"/>
-          <w:szCs w:val="24"/>
-        </w:rPr>
-        <w:t>service apache2 status</w:t>
-      </w:r>
-    </w:p>
-    <w:p>
-      <w:pPr>
-        <w:pStyle w:val="Prrafodelista"/>
-      </w:pPr>
-    </w:p>
-    <w:p>
-      <w:pPr>
-        <w:pStyle w:val="Prrafodelista"/>
-        <w:rPr>
-          <w:sz w:val="24"/>
-          <w:szCs w:val="24"/>
-        </w:rPr>
-      </w:pPr>
-      <w:r>
-        <w:rPr>
-          <w:sz w:val="24"/>
-          <w:szCs w:val="24"/>
-        </w:rPr>
-        <w:t xml:space="preserve">Comprobamos desde el navegador si </w:t>
-      </w:r>
-      <w:r>
-        <w:rPr>
-          <w:sz w:val="24"/>
-          <w:szCs w:val="24"/>
-        </w:rPr>
-        <w:t>funciona,</w:t>
-      </w:r>
-      <w:r>
-        <w:rPr>
-          <w:sz w:val="24"/>
-          <w:szCs w:val="24"/>
-        </w:rPr>
-        <w:t xml:space="preserve"> </w:t>
-      </w:r>
-      <w:r>
-        <w:rPr>
-          <w:sz w:val="24"/>
-          <w:szCs w:val="24"/>
-        </w:rPr>
-        <w:t xml:space="preserve">por ello </w:t>
-      </w:r>
-      <w:r>
-        <w:rPr>
-          <w:sz w:val="24"/>
-          <w:szCs w:val="24"/>
-        </w:rPr>
-        <w:t xml:space="preserve">ponemos localhost y el puerto que hemos </w:t>
-      </w:r>
-      <w:r>
-        <w:rPr>
-          <w:sz w:val="24"/>
-          <w:szCs w:val="24"/>
-        </w:rPr>
-        <w:t>asignado</w:t>
-      </w:r>
-      <w:r>
-        <w:rPr>
-          <w:sz w:val="24"/>
-          <w:szCs w:val="24"/>
-        </w:rPr>
-        <w:t xml:space="preserve"> al n</w:t>
-      </w:r>
-      <w:r>
-        <w:rPr>
-          <w:sz w:val="24"/>
-          <w:szCs w:val="24"/>
-        </w:rPr>
-        <w:t xml:space="preserve">avegador </w:t>
-      </w:r>
-    </w:p>
-    <w:p>
-      <w:pPr>
-        <w:pStyle w:val="Prrafodelista"/>
-        <w:rPr>
-          <w:sz w:val="24"/>
-          <w:szCs w:val="24"/>
-        </w:rPr>
-      </w:pPr>
-      <w:r>
-        <w:rPr>
-          <w:sz w:val="24"/>
-          <w:szCs w:val="24"/>
-        </w:rPr>
-        <w:lastRenderedPageBreak/>
-        <w:t xml:space="preserve">Y </w:t>
-      </w:r>
-      <w:r>
-        <w:rPr>
-          <w:sz w:val="24"/>
-          <w:szCs w:val="24"/>
-        </w:rPr>
-        <w:t>nos debería de salir la página que viene por defecto del apache.</w:t>
-      </w:r>
-    </w:p>
-    <w:p>
-      <w:pPr>
-        <w:pStyle w:val="Prrafodelista"/>
-        <w:rPr>
-          <w:sz w:val="24"/>
-          <w:szCs w:val="24"/>
-        </w:rPr>
+      </w:pPr>
+    </w:p>
+    <w:p>
+      <w:pPr>
+        <w:pStyle w:val="Prrafodelista"/>
+        <w:rPr>
+          <w:sz w:val="24"/>
+          <w:szCs w:val="24"/>
+        </w:rPr>
+      </w:pPr>
+      <w:r>
+        <w:rPr>
+          <w:sz w:val="24"/>
+          <w:szCs w:val="24"/>
+        </w:rPr>
+        <w:t>Para ver si está levantado el servidor apache tenemos que instalar el paquete net-</w:t>
+      </w:r>
+      <w:proofErr w:type="spellStart"/>
+      <w:r>
+        <w:rPr>
+          <w:sz w:val="24"/>
+          <w:szCs w:val="24"/>
+        </w:rPr>
+        <w:t>tools</w:t>
+      </w:r>
+      <w:proofErr w:type="spellEnd"/>
+      <w:r>
+        <w:rPr>
+          <w:sz w:val="24"/>
+          <w:szCs w:val="24"/>
+        </w:rPr>
+        <w:t>.</w:t>
+      </w:r>
+    </w:p>
+    <w:p>
+      <w:pPr>
+        <w:pStyle w:val="Prrafodelista"/>
       </w:pPr>
     </w:p>
     <w:p>
@@ -2404,10 +2703,10 @@
           <w:noProof/>
         </w:rPr>
         <w:drawing>
-          <wp:inline distT="0" distB="0" distL="0" distR="0" wp14:anchorId="446124C9" wp14:editId="3784F469">
-            <wp:extent cx="5095875" cy="2864931"/>
-            <wp:effectExtent l="0" t="0" r="0" b="0"/>
-            <wp:docPr id="12" name="Imagen 12"/>
+          <wp:inline distT="0" distB="0" distL="0" distR="0" wp14:anchorId="49513739" wp14:editId="068633A0">
+            <wp:extent cx="5400040" cy="2430145"/>
+            <wp:effectExtent l="0" t="0" r="0" b="8255"/>
+            <wp:docPr id="13" name="Imagen 13"/>
             <wp:cNvGraphicFramePr>
               <a:graphicFrameLocks xmlns:a="http://schemas.openxmlformats.org/drawingml/2006/main" noChangeAspect="1"/>
             </wp:cNvGraphicFramePr>
@@ -2427,7 +2726,7 @@
                   <pic:spPr>
                     <a:xfrm>
                       <a:off x="0" y="0"/>
-                      <a:ext cx="5140255" cy="2889882"/>
+                      <a:ext cx="5400040" cy="2430145"/>
                     </a:xfrm>
                     <a:prstGeom prst="rect">
                       <a:avLst/>
@@ -2448,138 +2747,17 @@
     <w:p>
       <w:pPr>
         <w:pStyle w:val="Prrafodelista"/>
-        <w:numPr>
-          <w:ilvl w:val="0"/>
-          <w:numId w:val="2"/>
-        </w:numPr>
-        <w:rPr>
-          <w:sz w:val="24"/>
-          <w:szCs w:val="24"/>
-        </w:rPr>
-      </w:pPr>
-      <w:r>
-        <w:rPr>
-          <w:sz w:val="24"/>
-          <w:szCs w:val="24"/>
-        </w:rPr>
-        <w:t xml:space="preserve">Cambiar </w:t>
-      </w:r>
-      <w:r>
-        <w:rPr>
-          <w:sz w:val="24"/>
-          <w:szCs w:val="24"/>
-        </w:rPr>
-        <w:t>la página por defecto de apache por una que queramos.</w:t>
-      </w:r>
-    </w:p>
-    <w:p>
-      <w:pPr>
-        <w:pStyle w:val="Prrafodelista"/>
-        <w:rPr>
-          <w:sz w:val="24"/>
-          <w:szCs w:val="24"/>
-        </w:rPr>
-      </w:pPr>
-      <w:r>
-        <w:rPr>
-          <w:sz w:val="24"/>
-          <w:szCs w:val="24"/>
-        </w:rPr>
-        <w:t>Para cambiar la p</w:t>
-      </w:r>
-      <w:r>
-        <w:rPr>
-          <w:sz w:val="24"/>
-          <w:szCs w:val="24"/>
-        </w:rPr>
-        <w:t>ágina de apache que trae por defecto tenemos que encontrar la ruta donde está el archivo html.</w:t>
-      </w:r>
-    </w:p>
-    <w:p>
-      <w:pPr>
-        <w:pStyle w:val="Prrafodelista"/>
-      </w:pPr>
-    </w:p>
-    <w:p>
-      <w:pPr>
-        <w:pStyle w:val="Prrafodelista"/>
-        <w:rPr>
-          <w:sz w:val="24"/>
-          <w:szCs w:val="24"/>
-        </w:rPr>
-      </w:pPr>
-      <w:r>
-        <w:rPr>
-          <w:sz w:val="24"/>
-          <w:szCs w:val="24"/>
-        </w:rPr>
-        <w:t xml:space="preserve">Tenemos que </w:t>
-      </w:r>
-      <w:r>
-        <w:rPr>
-          <w:sz w:val="24"/>
-          <w:szCs w:val="24"/>
-        </w:rPr>
-        <w:t>seguir esta ruta para poder acceder al html.</w:t>
-      </w:r>
-    </w:p>
-    <w:p>
-      <w:pPr>
-        <w:pStyle w:val="Prrafodelista"/>
-        <w:rPr>
-          <w:i/>
-          <w:iCs/>
-          <w:sz w:val="24"/>
-          <w:szCs w:val="24"/>
-        </w:rPr>
-      </w:pPr>
-      <w:r>
-        <w:rPr>
-          <w:i/>
-          <w:iCs/>
-          <w:sz w:val="24"/>
-          <w:szCs w:val="24"/>
-        </w:rPr>
-        <w:t>var/www/html</w:t>
-      </w:r>
-    </w:p>
-    <w:p>
-      <w:pPr>
-        <w:pStyle w:val="Prrafodelista"/>
-        <w:rPr>
-          <w:sz w:val="24"/>
-          <w:szCs w:val="24"/>
-        </w:rPr>
-      </w:pPr>
-      <w:r>
-        <w:rPr>
-          <w:sz w:val="24"/>
-          <w:szCs w:val="24"/>
-        </w:rPr>
-        <w:t xml:space="preserve">Con el comando ls </w:t>
-      </w:r>
-      <w:r>
-        <w:rPr>
-          <w:sz w:val="24"/>
-          <w:szCs w:val="24"/>
-        </w:rPr>
-        <w:t>-al podemos ver los archivos que hay.</w:t>
-      </w:r>
-    </w:p>
-    <w:p>
-      <w:pPr>
-        <w:pStyle w:val="Prrafodelista"/>
-        <w:rPr>
-          <w:sz w:val="24"/>
-          <w:szCs w:val="24"/>
-        </w:rPr>
-      </w:pPr>
-      <w:r>
-        <w:rPr>
-          <w:sz w:val="24"/>
-          <w:szCs w:val="24"/>
-        </w:rPr>
-        <w:t>Y el comando cd sirve para poder acceder a ese archivo.</w:t>
+        <w:rPr>
+          <w:sz w:val="24"/>
+          <w:szCs w:val="24"/>
+        </w:rPr>
+      </w:pPr>
+      <w:r>
+        <w:rPr>
+          <w:sz w:val="24"/>
+          <w:szCs w:val="24"/>
+        </w:rPr>
+        <w:t>Con este comando vemos que el servidor apache sí que está levantado.</w:t>
       </w:r>
     </w:p>
     <w:p>
@@ -2591,10 +2769,10 @@
           <w:noProof/>
         </w:rPr>
         <w:drawing>
-          <wp:inline distT="0" distB="0" distL="0" distR="0" wp14:anchorId="76AB1FEC" wp14:editId="1DF487C3">
-            <wp:extent cx="5153744" cy="3315163"/>
-            <wp:effectExtent l="0" t="0" r="0" b="0"/>
-            <wp:docPr id="24" name="Imagen 24"/>
+          <wp:inline distT="0" distB="0" distL="0" distR="0" wp14:anchorId="7A4A8395" wp14:editId="2099190D">
+            <wp:extent cx="5400040" cy="511175"/>
+            <wp:effectExtent l="0" t="0" r="0" b="3175"/>
+            <wp:docPr id="14" name="Imagen 14"/>
             <wp:cNvGraphicFramePr>
               <a:graphicFrameLocks xmlns:a="http://schemas.openxmlformats.org/drawingml/2006/main" noChangeAspect="1"/>
             </wp:cNvGraphicFramePr>
@@ -2614,7 +2792,7 @@
                   <pic:spPr>
                     <a:xfrm>
                       <a:off x="0" y="0"/>
-                      <a:ext cx="5153744" cy="3315163"/>
+                      <a:ext cx="5400040" cy="511175"/>
                     </a:xfrm>
                     <a:prstGeom prst="rect">
                       <a:avLst/>
@@ -2630,31 +2808,118 @@
     <w:p>
       <w:pPr>
         <w:pStyle w:val="Prrafodelista"/>
-      </w:pPr>
-    </w:p>
-    <w:p>
-      <w:pPr>
-        <w:pStyle w:val="Prrafodelista"/>
-      </w:pPr>
-    </w:p>
-    <w:p>
-      <w:pPr>
-        <w:pStyle w:val="Prrafodelista"/>
-      </w:pPr>
-    </w:p>
-    <w:p>
-      <w:pPr>
-        <w:pStyle w:val="Prrafodelista"/>
+        <w:rPr>
+          <w:i/>
+          <w:iCs/>
+          <w:sz w:val="24"/>
+          <w:szCs w:val="24"/>
+        </w:rPr>
+      </w:pPr>
+      <w:proofErr w:type="spellStart"/>
+      <w:r>
+        <w:rPr>
+          <w:i/>
+          <w:iCs/>
+          <w:sz w:val="24"/>
+          <w:szCs w:val="24"/>
+        </w:rPr>
+        <w:t>n</w:t>
+      </w:r>
+      <w:r>
+        <w:rPr>
+          <w:i/>
+          <w:iCs/>
+          <w:sz w:val="24"/>
+          <w:szCs w:val="24"/>
+        </w:rPr>
+        <w:t>etstat</w:t>
+      </w:r>
+      <w:proofErr w:type="spellEnd"/>
+      <w:r>
+        <w:rPr>
+          <w:i/>
+          <w:iCs/>
+          <w:sz w:val="24"/>
+          <w:szCs w:val="24"/>
+        </w:rPr>
+        <w:t xml:space="preserve"> </w:t>
+      </w:r>
+      <w:r>
+        <w:rPr>
+          <w:i/>
+          <w:iCs/>
+          <w:sz w:val="24"/>
+          <w:szCs w:val="24"/>
+        </w:rPr>
+        <w:t>-</w:t>
+      </w:r>
+      <w:proofErr w:type="spellStart"/>
+      <w:r>
+        <w:rPr>
+          <w:i/>
+          <w:iCs/>
+          <w:sz w:val="24"/>
+          <w:szCs w:val="24"/>
+        </w:rPr>
+        <w:t>tlnp</w:t>
+      </w:r>
+      <w:proofErr w:type="spellEnd"/>
+      <w:r>
+        <w:rPr>
+          <w:i/>
+          <w:iCs/>
+          <w:sz w:val="24"/>
+          <w:szCs w:val="24"/>
+        </w:rPr>
+        <w:t xml:space="preserve"> | grep 80</w:t>
+      </w:r>
+    </w:p>
+    <w:p>
+      <w:pPr>
+        <w:pStyle w:val="Prrafodelista"/>
+        <w:rPr>
+          <w:i/>
+          <w:iCs/>
+          <w:sz w:val="24"/>
+          <w:szCs w:val="24"/>
+        </w:rPr>
+      </w:pPr>
+    </w:p>
+    <w:p>
+      <w:pPr>
+        <w:pStyle w:val="Prrafodelista"/>
+        <w:rPr>
+          <w:sz w:val="24"/>
+          <w:szCs w:val="24"/>
+        </w:rPr>
+      </w:pPr>
+      <w:r>
+        <w:rPr>
+          <w:sz w:val="24"/>
+          <w:szCs w:val="24"/>
+        </w:rPr>
+        <w:t>Hay otra manera de comprobar que el servidor apache este activo.</w:t>
+      </w:r>
+    </w:p>
+    <w:p>
+      <w:pPr>
+        <w:pStyle w:val="Prrafodelista"/>
+        <w:rPr>
+          <w:sz w:val="24"/>
+          <w:szCs w:val="24"/>
+        </w:rPr>
       </w:pPr>
       <w:r>
         <w:rPr>
           <w:noProof/>
+          <w:sz w:val="24"/>
+          <w:szCs w:val="24"/>
         </w:rPr>
         <w:drawing>
-          <wp:inline distT="0" distB="0" distL="0" distR="0" wp14:anchorId="08BD25F7" wp14:editId="5B6635D8">
-            <wp:extent cx="4077269" cy="1629002"/>
-            <wp:effectExtent l="0" t="0" r="0" b="9525"/>
-            <wp:docPr id="21" name="Imagen 21"/>
+          <wp:inline distT="0" distB="0" distL="0" distR="0" wp14:anchorId="3D95783E" wp14:editId="2A32B193">
+            <wp:extent cx="3877216" cy="762106"/>
+            <wp:effectExtent l="0" t="0" r="9525" b="0"/>
+            <wp:docPr id="15" name="Imagen 15"/>
             <wp:cNvGraphicFramePr>
               <a:graphicFrameLocks xmlns:a="http://schemas.openxmlformats.org/drawingml/2006/main" noChangeAspect="1"/>
             </wp:cNvGraphicFramePr>
@@ -2674,6 +2939,512 @@
                   <pic:spPr>
                     <a:xfrm>
                       <a:off x="0" y="0"/>
+                      <a:ext cx="3877216" cy="762106"/>
+                    </a:xfrm>
+                    <a:prstGeom prst="rect">
+                      <a:avLst/>
+                    </a:prstGeom>
+                  </pic:spPr>
+                </pic:pic>
+              </a:graphicData>
+            </a:graphic>
+          </wp:inline>
+        </w:drawing>
+      </w:r>
+    </w:p>
+    <w:p>
+      <w:pPr>
+        <w:pStyle w:val="Prrafodelista"/>
+        <w:rPr>
+          <w:i/>
+          <w:iCs/>
+          <w:sz w:val="24"/>
+          <w:szCs w:val="24"/>
+        </w:rPr>
+      </w:pPr>
+      <w:proofErr w:type="spellStart"/>
+      <w:r>
+        <w:rPr>
+          <w:i/>
+          <w:iCs/>
+          <w:sz w:val="24"/>
+          <w:szCs w:val="24"/>
+        </w:rPr>
+        <w:t>service</w:t>
+      </w:r>
+      <w:proofErr w:type="spellEnd"/>
+      <w:r>
+        <w:rPr>
+          <w:i/>
+          <w:iCs/>
+          <w:sz w:val="24"/>
+          <w:szCs w:val="24"/>
+        </w:rPr>
+        <w:t xml:space="preserve"> apache2 status</w:t>
+      </w:r>
+    </w:p>
+    <w:p>
+      <w:pPr>
+        <w:pStyle w:val="Prrafodelista"/>
+      </w:pPr>
+    </w:p>
+    <w:p>
+      <w:pPr>
+        <w:pStyle w:val="Prrafodelista"/>
+        <w:rPr>
+          <w:sz w:val="24"/>
+          <w:szCs w:val="24"/>
+        </w:rPr>
+      </w:pPr>
+      <w:r>
+        <w:rPr>
+          <w:sz w:val="24"/>
+          <w:szCs w:val="24"/>
+        </w:rPr>
+        <w:t xml:space="preserve">Comprobamos desde el navegador si </w:t>
+      </w:r>
+      <w:r>
+        <w:rPr>
+          <w:sz w:val="24"/>
+          <w:szCs w:val="24"/>
+        </w:rPr>
+        <w:t>funciona,</w:t>
+      </w:r>
+      <w:r>
+        <w:rPr>
+          <w:sz w:val="24"/>
+          <w:szCs w:val="24"/>
+        </w:rPr>
+        <w:t xml:space="preserve"> </w:t>
+      </w:r>
+      <w:r>
+        <w:rPr>
+          <w:sz w:val="24"/>
+          <w:szCs w:val="24"/>
+        </w:rPr>
+        <w:t xml:space="preserve">por ello </w:t>
+      </w:r>
+      <w:r>
+        <w:rPr>
+          <w:sz w:val="24"/>
+          <w:szCs w:val="24"/>
+        </w:rPr>
+        <w:t xml:space="preserve">ponemos localhost y el puerto que hemos </w:t>
+      </w:r>
+      <w:r>
+        <w:rPr>
+          <w:sz w:val="24"/>
+          <w:szCs w:val="24"/>
+        </w:rPr>
+        <w:t>asignado</w:t>
+      </w:r>
+      <w:r>
+        <w:rPr>
+          <w:sz w:val="24"/>
+          <w:szCs w:val="24"/>
+        </w:rPr>
+        <w:t xml:space="preserve"> al n</w:t>
+      </w:r>
+      <w:r>
+        <w:rPr>
+          <w:sz w:val="24"/>
+          <w:szCs w:val="24"/>
+        </w:rPr>
+        <w:t xml:space="preserve">avegador </w:t>
+      </w:r>
+    </w:p>
+    <w:p>
+      <w:pPr>
+        <w:pStyle w:val="Prrafodelista"/>
+        <w:rPr>
+          <w:sz w:val="24"/>
+          <w:szCs w:val="24"/>
+        </w:rPr>
+      </w:pPr>
+      <w:r>
+        <w:rPr>
+          <w:sz w:val="24"/>
+          <w:szCs w:val="24"/>
+        </w:rPr>
+        <w:lastRenderedPageBreak/>
+        <w:t xml:space="preserve">Y </w:t>
+      </w:r>
+      <w:r>
+        <w:rPr>
+          <w:sz w:val="24"/>
+          <w:szCs w:val="24"/>
+        </w:rPr>
+        <w:t>nos debería de salir la página que viene por defecto del apache.</w:t>
+      </w:r>
+    </w:p>
+    <w:p>
+      <w:pPr>
+        <w:pStyle w:val="Prrafodelista"/>
+        <w:rPr>
+          <w:sz w:val="24"/>
+          <w:szCs w:val="24"/>
+        </w:rPr>
+      </w:pPr>
+    </w:p>
+    <w:p>
+      <w:pPr>
+        <w:pStyle w:val="Prrafodelista"/>
+      </w:pPr>
+      <w:r>
+        <w:rPr>
+          <w:noProof/>
+        </w:rPr>
+        <w:drawing>
+          <wp:inline distT="0" distB="0" distL="0" distR="0" wp14:anchorId="446124C9" wp14:editId="3784F469">
+            <wp:extent cx="5095875" cy="2864931"/>
+            <wp:effectExtent l="0" t="0" r="0" b="0"/>
+            <wp:docPr id="12" name="Imagen 12"/>
+            <wp:cNvGraphicFramePr>
+              <a:graphicFrameLocks xmlns:a="http://schemas.openxmlformats.org/drawingml/2006/main" noChangeAspect="1"/>
+            </wp:cNvGraphicFramePr>
+            <a:graphic xmlns:a="http://schemas.openxmlformats.org/drawingml/2006/main">
+              <a:graphicData uri="http://schemas.openxmlformats.org/drawingml/2006/picture">
+                <pic:pic xmlns:pic="http://schemas.openxmlformats.org/drawingml/2006/picture">
+                  <pic:nvPicPr>
+                    <pic:cNvPr id="1" name=""/>
+                    <pic:cNvPicPr/>
+                  </pic:nvPicPr>
+                  <pic:blipFill>
+                    <a:blip r:embed="rId36"/>
+                    <a:stretch>
+                      <a:fillRect/>
+                    </a:stretch>
+                  </pic:blipFill>
+                  <pic:spPr>
+                    <a:xfrm>
+                      <a:off x="0" y="0"/>
+                      <a:ext cx="5140255" cy="2889882"/>
+                    </a:xfrm>
+                    <a:prstGeom prst="rect">
+                      <a:avLst/>
+                    </a:prstGeom>
+                  </pic:spPr>
+                </pic:pic>
+              </a:graphicData>
+            </a:graphic>
+          </wp:inline>
+        </w:drawing>
+      </w:r>
+    </w:p>
+    <w:p>
+      <w:pPr>
+        <w:pStyle w:val="Prrafodelista"/>
+      </w:pPr>
+    </w:p>
+    <w:p>
+      <w:pPr>
+        <w:pStyle w:val="Prrafodelista"/>
+        <w:numPr>
+          <w:ilvl w:val="0"/>
+          <w:numId w:val="2"/>
+        </w:numPr>
+        <w:rPr>
+          <w:sz w:val="24"/>
+          <w:szCs w:val="24"/>
+        </w:rPr>
+      </w:pPr>
+      <w:r>
+        <w:rPr>
+          <w:sz w:val="24"/>
+          <w:szCs w:val="24"/>
+        </w:rPr>
+        <w:t xml:space="preserve">Cambiar </w:t>
+      </w:r>
+      <w:r>
+        <w:rPr>
+          <w:sz w:val="24"/>
+          <w:szCs w:val="24"/>
+        </w:rPr>
+        <w:t>la página por defecto de apache por una que queramos.</w:t>
+      </w:r>
+    </w:p>
+    <w:p>
+      <w:pPr>
+        <w:pStyle w:val="Prrafodelista"/>
+        <w:rPr>
+          <w:sz w:val="24"/>
+          <w:szCs w:val="24"/>
+        </w:rPr>
+      </w:pPr>
+      <w:r>
+        <w:rPr>
+          <w:sz w:val="24"/>
+          <w:szCs w:val="24"/>
+        </w:rPr>
+        <w:t>Para cambiar la p</w:t>
+      </w:r>
+      <w:r>
+        <w:rPr>
+          <w:sz w:val="24"/>
+          <w:szCs w:val="24"/>
+        </w:rPr>
+        <w:t xml:space="preserve">ágina de apache que trae por defecto tenemos que encontrar la ruta donde está el archivo </w:t>
+      </w:r>
+      <w:proofErr w:type="spellStart"/>
+      <w:r>
+        <w:rPr>
+          <w:sz w:val="24"/>
+          <w:szCs w:val="24"/>
+        </w:rPr>
+        <w:t>html</w:t>
+      </w:r>
+      <w:proofErr w:type="spellEnd"/>
+      <w:r>
+        <w:rPr>
+          <w:sz w:val="24"/>
+          <w:szCs w:val="24"/>
+        </w:rPr>
+        <w:t>.</w:t>
+      </w:r>
+    </w:p>
+    <w:p>
+      <w:pPr>
+        <w:pStyle w:val="Prrafodelista"/>
+      </w:pPr>
+    </w:p>
+    <w:p>
+      <w:pPr>
+        <w:pStyle w:val="Prrafodelista"/>
+        <w:rPr>
+          <w:sz w:val="24"/>
+          <w:szCs w:val="24"/>
+        </w:rPr>
+      </w:pPr>
+      <w:r>
+        <w:rPr>
+          <w:sz w:val="24"/>
+          <w:szCs w:val="24"/>
+        </w:rPr>
+        <w:t xml:space="preserve">Tenemos que </w:t>
+      </w:r>
+      <w:r>
+        <w:rPr>
+          <w:sz w:val="24"/>
+          <w:szCs w:val="24"/>
+        </w:rPr>
+        <w:t xml:space="preserve">seguir esta ruta para poder acceder al </w:t>
+      </w:r>
+      <w:proofErr w:type="spellStart"/>
+      <w:r>
+        <w:rPr>
+          <w:sz w:val="24"/>
+          <w:szCs w:val="24"/>
+        </w:rPr>
+        <w:t>html</w:t>
+      </w:r>
+      <w:proofErr w:type="spellEnd"/>
+      <w:r>
+        <w:rPr>
+          <w:sz w:val="24"/>
+          <w:szCs w:val="24"/>
+        </w:rPr>
+        <w:t>.</w:t>
+      </w:r>
+    </w:p>
+    <w:p>
+      <w:pPr>
+        <w:pStyle w:val="Prrafodelista"/>
+        <w:rPr>
+          <w:i/>
+          <w:iCs/>
+          <w:sz w:val="24"/>
+          <w:szCs w:val="24"/>
+        </w:rPr>
+      </w:pPr>
+      <w:proofErr w:type="spellStart"/>
+      <w:r>
+        <w:rPr>
+          <w:i/>
+          <w:iCs/>
+          <w:sz w:val="24"/>
+          <w:szCs w:val="24"/>
+        </w:rPr>
+        <w:t>var</w:t>
+      </w:r>
+      <w:proofErr w:type="spellEnd"/>
+      <w:r>
+        <w:rPr>
+          <w:i/>
+          <w:iCs/>
+          <w:sz w:val="24"/>
+          <w:szCs w:val="24"/>
+        </w:rPr>
+        <w:t>/www/</w:t>
+      </w:r>
+      <w:proofErr w:type="spellStart"/>
+      <w:r>
+        <w:rPr>
+          <w:i/>
+          <w:iCs/>
+          <w:sz w:val="24"/>
+          <w:szCs w:val="24"/>
+        </w:rPr>
+        <w:t>html</w:t>
+      </w:r>
+      <w:proofErr w:type="spellEnd"/>
+    </w:p>
+    <w:p>
+      <w:pPr>
+        <w:pStyle w:val="Prrafodelista"/>
+        <w:rPr>
+          <w:sz w:val="24"/>
+          <w:szCs w:val="24"/>
+        </w:rPr>
+      </w:pPr>
+      <w:r>
+        <w:rPr>
+          <w:sz w:val="24"/>
+          <w:szCs w:val="24"/>
+        </w:rPr>
+        <w:t xml:space="preserve">Con el comando </w:t>
+      </w:r>
+      <w:proofErr w:type="spellStart"/>
+      <w:r>
+        <w:rPr>
+          <w:sz w:val="24"/>
+          <w:szCs w:val="24"/>
+        </w:rPr>
+        <w:t>ls</w:t>
+      </w:r>
+      <w:proofErr w:type="spellEnd"/>
+      <w:r>
+        <w:rPr>
+          <w:sz w:val="24"/>
+          <w:szCs w:val="24"/>
+        </w:rPr>
+        <w:t xml:space="preserve"> </w:t>
+      </w:r>
+      <w:r>
+        <w:rPr>
+          <w:sz w:val="24"/>
+          <w:szCs w:val="24"/>
+        </w:rPr>
+        <w:t>-al podemos ver los archivos que hay.</w:t>
+      </w:r>
+    </w:p>
+    <w:p>
+      <w:pPr>
+        <w:pStyle w:val="Prrafodelista"/>
+        <w:rPr>
+          <w:sz w:val="24"/>
+          <w:szCs w:val="24"/>
+        </w:rPr>
+      </w:pPr>
+      <w:r>
+        <w:rPr>
+          <w:sz w:val="24"/>
+          <w:szCs w:val="24"/>
+        </w:rPr>
+        <w:t>Y el comando cd sirve para poder acceder a ese archivo.</w:t>
+      </w:r>
+    </w:p>
+    <w:p>
+      <w:pPr>
+        <w:pStyle w:val="Prrafodelista"/>
+      </w:pPr>
+      <w:r>
+        <w:rPr>
+          <w:noProof/>
+        </w:rPr>
+        <w:drawing>
+          <wp:inline distT="0" distB="0" distL="0" distR="0" wp14:anchorId="76AB1FEC" wp14:editId="1DF487C3">
+            <wp:extent cx="5153744" cy="3315163"/>
+            <wp:effectExtent l="0" t="0" r="0" b="0"/>
+            <wp:docPr id="24" name="Imagen 24"/>
+            <wp:cNvGraphicFramePr>
+              <a:graphicFrameLocks xmlns:a="http://schemas.openxmlformats.org/drawingml/2006/main" noChangeAspect="1"/>
+            </wp:cNvGraphicFramePr>
+            <a:graphic xmlns:a="http://schemas.openxmlformats.org/drawingml/2006/main">
+              <a:graphicData uri="http://schemas.openxmlformats.org/drawingml/2006/picture">
+                <pic:pic xmlns:pic="http://schemas.openxmlformats.org/drawingml/2006/picture">
+                  <pic:nvPicPr>
+                    <pic:cNvPr id="1" name=""/>
+                    <pic:cNvPicPr/>
+                  </pic:nvPicPr>
+                  <pic:blipFill>
+                    <a:blip r:embed="rId37"/>
+                    <a:stretch>
+                      <a:fillRect/>
+                    </a:stretch>
+                  </pic:blipFill>
+                  <pic:spPr>
+                    <a:xfrm>
+                      <a:off x="0" y="0"/>
+                      <a:ext cx="5153744" cy="3315163"/>
+                    </a:xfrm>
+                    <a:prstGeom prst="rect">
+                      <a:avLst/>
+                    </a:prstGeom>
+                  </pic:spPr>
+                </pic:pic>
+              </a:graphicData>
+            </a:graphic>
+          </wp:inline>
+        </w:drawing>
+      </w:r>
+    </w:p>
+    <w:p>
+      <w:pPr>
+        <w:pStyle w:val="Prrafodelista"/>
+      </w:pPr>
+    </w:p>
+    <w:p>
+      <w:pPr>
+        <w:pStyle w:val="Prrafodelista"/>
+      </w:pPr>
+    </w:p>
+    <w:p>
+      <w:pPr>
+        <w:pStyle w:val="Prrafodelista"/>
+      </w:pPr>
+    </w:p>
+    <w:p>
+      <w:pPr>
+        <w:pStyle w:val="Prrafodelista"/>
+      </w:pPr>
+    </w:p>
+    <w:p>
+      <w:pPr>
+        <w:pStyle w:val="Prrafodelista"/>
+      </w:pPr>
+    </w:p>
+    <w:p>
+      <w:pPr>
+        <w:pStyle w:val="Prrafodelista"/>
+      </w:pPr>
+      <w:r>
+        <w:rPr>
+          <w:noProof/>
+        </w:rPr>
+        <w:drawing>
+          <wp:inline distT="0" distB="0" distL="0" distR="0" wp14:anchorId="08BD25F7" wp14:editId="5B6635D8">
+            <wp:extent cx="4077269" cy="1629002"/>
+            <wp:effectExtent l="0" t="0" r="0" b="9525"/>
+            <wp:docPr id="21" name="Imagen 21"/>
+            <wp:cNvGraphicFramePr>
+              <a:graphicFrameLocks xmlns:a="http://schemas.openxmlformats.org/drawingml/2006/main" noChangeAspect="1"/>
+            </wp:cNvGraphicFramePr>
+            <a:graphic xmlns:a="http://schemas.openxmlformats.org/drawingml/2006/main">
+              <a:graphicData uri="http://schemas.openxmlformats.org/drawingml/2006/picture">
+                <pic:pic xmlns:pic="http://schemas.openxmlformats.org/drawingml/2006/picture">
+                  <pic:nvPicPr>
+                    <pic:cNvPr id="1" name=""/>
+                    <pic:cNvPicPr/>
+                  </pic:nvPicPr>
+                  <pic:blipFill>
+                    <a:blip r:embed="rId38"/>
+                    <a:stretch>
+                      <a:fillRect/>
+                    </a:stretch>
+                  </pic:blipFill>
+                  <pic:spPr>
+                    <a:xfrm>
+                      <a:off x="0" y="0"/>
                       <a:ext cx="4077269" cy="1629002"/>
                     </a:xfrm>
                     <a:prstGeom prst="rect">
@@ -2687,6 +3458,636 @@
         </w:drawing>
       </w:r>
     </w:p>
+    <w:p>
+      <w:pPr>
+        <w:pStyle w:val="Prrafodelista"/>
+      </w:pPr>
+    </w:p>
+    <w:p>
+      <w:pPr>
+        <w:pStyle w:val="Prrafodelista"/>
+        <w:rPr>
+          <w:sz w:val="24"/>
+          <w:szCs w:val="24"/>
+        </w:rPr>
+      </w:pPr>
+      <w:r>
+        <w:rPr>
+          <w:sz w:val="24"/>
+          <w:szCs w:val="24"/>
+        </w:rPr>
+        <w:t>Hacemos</w:t>
+      </w:r>
+      <w:r>
+        <w:rPr>
+          <w:sz w:val="24"/>
+          <w:szCs w:val="24"/>
+        </w:rPr>
+        <w:t xml:space="preserve"> un </w:t>
+      </w:r>
+      <w:proofErr w:type="spellStart"/>
+      <w:r>
+        <w:rPr>
+          <w:i/>
+          <w:iCs/>
+          <w:sz w:val="24"/>
+          <w:szCs w:val="24"/>
+        </w:rPr>
+        <w:t>ls</w:t>
+      </w:r>
+      <w:proofErr w:type="spellEnd"/>
+      <w:r>
+        <w:rPr>
+          <w:sz w:val="24"/>
+          <w:szCs w:val="24"/>
+        </w:rPr>
+        <w:t xml:space="preserve"> para ver </w:t>
+      </w:r>
+      <w:r>
+        <w:rPr>
+          <w:sz w:val="24"/>
+          <w:szCs w:val="24"/>
+        </w:rPr>
+        <w:t>los archivos</w:t>
+      </w:r>
+      <w:r>
+        <w:rPr>
+          <w:sz w:val="24"/>
+          <w:szCs w:val="24"/>
+        </w:rPr>
+        <w:t xml:space="preserve"> que tenemos y vemos que se encuentra </w:t>
+      </w:r>
+      <w:r>
+        <w:rPr>
+          <w:sz w:val="24"/>
+          <w:szCs w:val="24"/>
+        </w:rPr>
+        <w:t xml:space="preserve">el </w:t>
+      </w:r>
+      <w:proofErr w:type="spellStart"/>
+      <w:r>
+        <w:rPr>
+          <w:sz w:val="24"/>
+          <w:szCs w:val="24"/>
+        </w:rPr>
+        <w:t>index</w:t>
+      </w:r>
+      <w:proofErr w:type="spellEnd"/>
+      <w:r>
+        <w:rPr>
+          <w:sz w:val="24"/>
+          <w:szCs w:val="24"/>
+        </w:rPr>
+        <w:t xml:space="preserve"> que trae por defecto apache.</w:t>
+      </w:r>
+    </w:p>
+    <w:p>
+      <w:pPr>
+        <w:pStyle w:val="Prrafodelista"/>
+      </w:pPr>
+      <w:r>
+        <w:rPr>
+          <w:noProof/>
+        </w:rPr>
+        <w:drawing>
+          <wp:inline distT="0" distB="0" distL="0" distR="0" wp14:anchorId="0DA46D61" wp14:editId="7804CD52">
+            <wp:extent cx="3172268" cy="466790"/>
+            <wp:effectExtent l="0" t="0" r="9525" b="9525"/>
+            <wp:docPr id="33" name="Imagen 33"/>
+            <wp:cNvGraphicFramePr>
+              <a:graphicFrameLocks xmlns:a="http://schemas.openxmlformats.org/drawingml/2006/main" noChangeAspect="1"/>
+            </wp:cNvGraphicFramePr>
+            <a:graphic xmlns:a="http://schemas.openxmlformats.org/drawingml/2006/main">
+              <a:graphicData uri="http://schemas.openxmlformats.org/drawingml/2006/picture">
+                <pic:pic xmlns:pic="http://schemas.openxmlformats.org/drawingml/2006/picture">
+                  <pic:nvPicPr>
+                    <pic:cNvPr id="1" name=""/>
+                    <pic:cNvPicPr/>
+                  </pic:nvPicPr>
+                  <pic:blipFill>
+                    <a:blip r:embed="rId39"/>
+                    <a:stretch>
+                      <a:fillRect/>
+                    </a:stretch>
+                  </pic:blipFill>
+                  <pic:spPr>
+                    <a:xfrm>
+                      <a:off x="0" y="0"/>
+                      <a:ext cx="3172268" cy="466790"/>
+                    </a:xfrm>
+                    <a:prstGeom prst="rect">
+                      <a:avLst/>
+                    </a:prstGeom>
+                  </pic:spPr>
+                </pic:pic>
+              </a:graphicData>
+            </a:graphic>
+          </wp:inline>
+        </w:drawing>
+      </w:r>
+    </w:p>
+    <w:p>
+      <w:pPr>
+        <w:pStyle w:val="Prrafodelista"/>
+        <w:rPr>
+          <w:sz w:val="24"/>
+          <w:szCs w:val="24"/>
+        </w:rPr>
+      </w:pPr>
+      <w:r>
+        <w:rPr>
+          <w:sz w:val="24"/>
+          <w:szCs w:val="24"/>
+        </w:rPr>
+        <w:t>Para poder editar o crear un archivo hay que instalar el paquete de nano.</w:t>
+      </w:r>
+    </w:p>
+    <w:p>
+      <w:pPr>
+        <w:pStyle w:val="Prrafodelista"/>
+      </w:pPr>
+      <w:r>
+        <w:rPr>
+          <w:noProof/>
+        </w:rPr>
+        <w:drawing>
+          <wp:inline distT="0" distB="0" distL="0" distR="0" wp14:anchorId="2101A042" wp14:editId="32082DA4">
+            <wp:extent cx="5400040" cy="1927860"/>
+            <wp:effectExtent l="0" t="0" r="0" b="0"/>
+            <wp:docPr id="34" name="Imagen 34"/>
+            <wp:cNvGraphicFramePr>
+              <a:graphicFrameLocks xmlns:a="http://schemas.openxmlformats.org/drawingml/2006/main" noChangeAspect="1"/>
+            </wp:cNvGraphicFramePr>
+            <a:graphic xmlns:a="http://schemas.openxmlformats.org/drawingml/2006/main">
+              <a:graphicData uri="http://schemas.openxmlformats.org/drawingml/2006/picture">
+                <pic:pic xmlns:pic="http://schemas.openxmlformats.org/drawingml/2006/picture">
+                  <pic:nvPicPr>
+                    <pic:cNvPr id="1" name=""/>
+                    <pic:cNvPicPr/>
+                  </pic:nvPicPr>
+                  <pic:blipFill>
+                    <a:blip r:embed="rId40"/>
+                    <a:stretch>
+                      <a:fillRect/>
+                    </a:stretch>
+                  </pic:blipFill>
+                  <pic:spPr>
+                    <a:xfrm>
+                      <a:off x="0" y="0"/>
+                      <a:ext cx="5400040" cy="1927860"/>
+                    </a:xfrm>
+                    <a:prstGeom prst="rect">
+                      <a:avLst/>
+                    </a:prstGeom>
+                  </pic:spPr>
+                </pic:pic>
+              </a:graphicData>
+            </a:graphic>
+          </wp:inline>
+        </w:drawing>
+      </w:r>
+    </w:p>
+    <w:p>
+      <w:pPr>
+        <w:pStyle w:val="Prrafodelista"/>
+      </w:pPr>
+    </w:p>
+    <w:p>
+      <w:pPr>
+        <w:pStyle w:val="Prrafodelista"/>
+        <w:rPr>
+          <w:sz w:val="24"/>
+          <w:szCs w:val="24"/>
+        </w:rPr>
+      </w:pPr>
+      <w:r>
+        <w:rPr>
+          <w:sz w:val="24"/>
+          <w:szCs w:val="24"/>
+        </w:rPr>
+        <w:t xml:space="preserve">Hacemos una copia del archivo </w:t>
+      </w:r>
+      <w:proofErr w:type="spellStart"/>
+      <w:r>
+        <w:rPr>
+          <w:sz w:val="24"/>
+          <w:szCs w:val="24"/>
+        </w:rPr>
+        <w:t>index</w:t>
+      </w:r>
+      <w:proofErr w:type="spellEnd"/>
+      <w:r>
+        <w:rPr>
+          <w:sz w:val="24"/>
+          <w:szCs w:val="24"/>
+        </w:rPr>
+        <w:t xml:space="preserve"> para no p</w:t>
+      </w:r>
+      <w:r>
+        <w:rPr>
+          <w:sz w:val="24"/>
+          <w:szCs w:val="24"/>
+        </w:rPr>
+        <w:t>erderle y tenerlo</w:t>
+      </w:r>
+    </w:p>
+    <w:p>
+      <w:pPr>
+        <w:pStyle w:val="Prrafodelista"/>
+      </w:pPr>
+      <w:r>
+        <w:rPr>
+          <w:noProof/>
+        </w:rPr>
+        <w:drawing>
+          <wp:inline distT="0" distB="0" distL="0" distR="0" wp14:anchorId="7E186DDD" wp14:editId="0A3BA8E1">
+            <wp:extent cx="5353797" cy="257211"/>
+            <wp:effectExtent l="0" t="0" r="0" b="9525"/>
+            <wp:docPr id="42" name="Imagen 42"/>
+            <wp:cNvGraphicFramePr>
+              <a:graphicFrameLocks xmlns:a="http://schemas.openxmlformats.org/drawingml/2006/main" noChangeAspect="1"/>
+            </wp:cNvGraphicFramePr>
+            <a:graphic xmlns:a="http://schemas.openxmlformats.org/drawingml/2006/main">
+              <a:graphicData uri="http://schemas.openxmlformats.org/drawingml/2006/picture">
+                <pic:pic xmlns:pic="http://schemas.openxmlformats.org/drawingml/2006/picture">
+                  <pic:nvPicPr>
+                    <pic:cNvPr id="1" name=""/>
+                    <pic:cNvPicPr/>
+                  </pic:nvPicPr>
+                  <pic:blipFill>
+                    <a:blip r:embed="rId41"/>
+                    <a:stretch>
+                      <a:fillRect/>
+                    </a:stretch>
+                  </pic:blipFill>
+                  <pic:spPr>
+                    <a:xfrm>
+                      <a:off x="0" y="0"/>
+                      <a:ext cx="5353797" cy="257211"/>
+                    </a:xfrm>
+                    <a:prstGeom prst="rect">
+                      <a:avLst/>
+                    </a:prstGeom>
+                  </pic:spPr>
+                </pic:pic>
+              </a:graphicData>
+            </a:graphic>
+          </wp:inline>
+        </w:drawing>
+      </w:r>
+    </w:p>
+    <w:p>
+      <w:pPr>
+        <w:pStyle w:val="Prrafodelista"/>
+      </w:pPr>
+    </w:p>
+    <w:p>
+      <w:pPr>
+        <w:pStyle w:val="Prrafodelista"/>
+        <w:rPr>
+          <w:sz w:val="24"/>
+          <w:szCs w:val="24"/>
+        </w:rPr>
+      </w:pPr>
+      <w:r>
+        <w:rPr>
+          <w:sz w:val="24"/>
+          <w:szCs w:val="24"/>
+        </w:rPr>
+        <w:t xml:space="preserve">Vemos con un </w:t>
+      </w:r>
+      <w:proofErr w:type="spellStart"/>
+      <w:r>
+        <w:rPr>
+          <w:i/>
+          <w:iCs/>
+          <w:sz w:val="24"/>
+          <w:szCs w:val="24"/>
+        </w:rPr>
+        <w:t>ls</w:t>
+      </w:r>
+      <w:proofErr w:type="spellEnd"/>
+      <w:r>
+        <w:rPr>
+          <w:i/>
+          <w:iCs/>
+          <w:sz w:val="24"/>
+          <w:szCs w:val="24"/>
+        </w:rPr>
+        <w:t xml:space="preserve"> -</w:t>
+      </w:r>
+      <w:proofErr w:type="spellStart"/>
+      <w:proofErr w:type="gramStart"/>
+      <w:r>
+        <w:rPr>
+          <w:i/>
+          <w:iCs/>
+          <w:sz w:val="24"/>
+          <w:szCs w:val="24"/>
+        </w:rPr>
+        <w:t>al</w:t>
+      </w:r>
+      <w:proofErr w:type="spellEnd"/>
+      <w:r>
+        <w:rPr>
+          <w:sz w:val="24"/>
+          <w:szCs w:val="24"/>
+        </w:rPr>
+        <w:t xml:space="preserve"> los archivos agregados</w:t>
+      </w:r>
+      <w:proofErr w:type="gramEnd"/>
+      <w:r>
+        <w:rPr>
+          <w:sz w:val="24"/>
+          <w:szCs w:val="24"/>
+        </w:rPr>
+        <w:t xml:space="preserve"> al contenedor.</w:t>
+      </w:r>
+    </w:p>
+    <w:p>
+      <w:pPr>
+        <w:pStyle w:val="Prrafodelista"/>
+      </w:pPr>
+      <w:r>
+        <w:rPr>
+          <w:noProof/>
+        </w:rPr>
+        <w:drawing>
+          <wp:inline distT="0" distB="0" distL="0" distR="0" wp14:anchorId="59315EEA" wp14:editId="56132454">
+            <wp:extent cx="4963218" cy="1800476"/>
+            <wp:effectExtent l="0" t="0" r="8890" b="9525"/>
+            <wp:docPr id="35" name="Imagen 35"/>
+            <wp:cNvGraphicFramePr>
+              <a:graphicFrameLocks xmlns:a="http://schemas.openxmlformats.org/drawingml/2006/main" noChangeAspect="1"/>
+            </wp:cNvGraphicFramePr>
+            <a:graphic xmlns:a="http://schemas.openxmlformats.org/drawingml/2006/main">
+              <a:graphicData uri="http://schemas.openxmlformats.org/drawingml/2006/picture">
+                <pic:pic xmlns:pic="http://schemas.openxmlformats.org/drawingml/2006/picture">
+                  <pic:nvPicPr>
+                    <pic:cNvPr id="1" name=""/>
+                    <pic:cNvPicPr/>
+                  </pic:nvPicPr>
+                  <pic:blipFill>
+                    <a:blip r:embed="rId42"/>
+                    <a:stretch>
+                      <a:fillRect/>
+                    </a:stretch>
+                  </pic:blipFill>
+                  <pic:spPr>
+                    <a:xfrm>
+                      <a:off x="0" y="0"/>
+                      <a:ext cx="4963218" cy="1800476"/>
+                    </a:xfrm>
+                    <a:prstGeom prst="rect">
+                      <a:avLst/>
+                    </a:prstGeom>
+                  </pic:spPr>
+                </pic:pic>
+              </a:graphicData>
+            </a:graphic>
+          </wp:inline>
+        </w:drawing>
+      </w:r>
+    </w:p>
+    <w:p>
+      <w:pPr>
+        <w:pStyle w:val="Prrafodelista"/>
+      </w:pPr>
+    </w:p>
+    <w:p>
+      <w:pPr>
+        <w:pStyle w:val="Prrafodelista"/>
+        <w:rPr>
+          <w:sz w:val="24"/>
+          <w:szCs w:val="24"/>
+        </w:rPr>
+      </w:pPr>
+      <w:r>
+        <w:rPr>
+          <w:sz w:val="24"/>
+          <w:szCs w:val="24"/>
+        </w:rPr>
+        <w:t>Creamos una página que queramos.</w:t>
+      </w:r>
+    </w:p>
+    <w:p>
+      <w:pPr>
+        <w:pStyle w:val="Prrafodelista"/>
+      </w:pPr>
+      <w:r>
+        <w:rPr>
+          <w:noProof/>
+        </w:rPr>
+        <w:drawing>
+          <wp:inline distT="0" distB="0" distL="0" distR="0" wp14:anchorId="0AC6E6DD" wp14:editId="0B9367DB">
+            <wp:extent cx="4572638" cy="190527"/>
+            <wp:effectExtent l="0" t="0" r="0" b="0"/>
+            <wp:docPr id="36" name="Imagen 36"/>
+            <wp:cNvGraphicFramePr>
+              <a:graphicFrameLocks xmlns:a="http://schemas.openxmlformats.org/drawingml/2006/main" noChangeAspect="1"/>
+            </wp:cNvGraphicFramePr>
+            <a:graphic xmlns:a="http://schemas.openxmlformats.org/drawingml/2006/main">
+              <a:graphicData uri="http://schemas.openxmlformats.org/drawingml/2006/picture">
+                <pic:pic xmlns:pic="http://schemas.openxmlformats.org/drawingml/2006/picture">
+                  <pic:nvPicPr>
+                    <pic:cNvPr id="1" name=""/>
+                    <pic:cNvPicPr/>
+                  </pic:nvPicPr>
+                  <pic:blipFill>
+                    <a:blip r:embed="rId43"/>
+                    <a:stretch>
+                      <a:fillRect/>
+                    </a:stretch>
+                  </pic:blipFill>
+                  <pic:spPr>
+                    <a:xfrm>
+                      <a:off x="0" y="0"/>
+                      <a:ext cx="4572638" cy="190527"/>
+                    </a:xfrm>
+                    <a:prstGeom prst="rect">
+                      <a:avLst/>
+                    </a:prstGeom>
+                  </pic:spPr>
+                </pic:pic>
+              </a:graphicData>
+            </a:graphic>
+          </wp:inline>
+        </w:drawing>
+      </w:r>
+    </w:p>
+    <w:p>
+      <w:pPr>
+        <w:pStyle w:val="Prrafodelista"/>
+      </w:pPr>
+    </w:p>
+    <w:p>
+      <w:pPr>
+        <w:pStyle w:val="Prrafodelista"/>
+      </w:pPr>
+      <w:r>
+        <w:rPr>
+          <w:noProof/>
+        </w:rPr>
+        <w:drawing>
+          <wp:inline distT="0" distB="0" distL="0" distR="0" wp14:anchorId="278CC7ED" wp14:editId="6C129C1F">
+            <wp:extent cx="5400040" cy="2595245"/>
+            <wp:effectExtent l="0" t="0" r="0" b="0"/>
+            <wp:docPr id="27" name="Imagen 27"/>
+            <wp:cNvGraphicFramePr>
+              <a:graphicFrameLocks xmlns:a="http://schemas.openxmlformats.org/drawingml/2006/main" noChangeAspect="1"/>
+            </wp:cNvGraphicFramePr>
+            <a:graphic xmlns:a="http://schemas.openxmlformats.org/drawingml/2006/main">
+              <a:graphicData uri="http://schemas.openxmlformats.org/drawingml/2006/picture">
+                <pic:pic xmlns:pic="http://schemas.openxmlformats.org/drawingml/2006/picture">
+                  <pic:nvPicPr>
+                    <pic:cNvPr id="1" name=""/>
+                    <pic:cNvPicPr/>
+                  </pic:nvPicPr>
+                  <pic:blipFill>
+                    <a:blip r:embed="rId44"/>
+                    <a:stretch>
+                      <a:fillRect/>
+                    </a:stretch>
+                  </pic:blipFill>
+                  <pic:spPr>
+                    <a:xfrm>
+                      <a:off x="0" y="0"/>
+                      <a:ext cx="5400040" cy="2595245"/>
+                    </a:xfrm>
+                    <a:prstGeom prst="rect">
+                      <a:avLst/>
+                    </a:prstGeom>
+                  </pic:spPr>
+                </pic:pic>
+              </a:graphicData>
+            </a:graphic>
+          </wp:inline>
+        </w:drawing>
+      </w:r>
+    </w:p>
+    <w:p>
+      <w:pPr>
+        <w:pStyle w:val="Prrafodelista"/>
+      </w:pPr>
+    </w:p>
+    <w:p>
+      <w:pPr>
+        <w:pStyle w:val="Prrafodelista"/>
+      </w:pPr>
+      <w:r>
+        <w:rPr>
+          <w:noProof/>
+        </w:rPr>
+        <w:drawing>
+          <wp:inline distT="0" distB="0" distL="0" distR="0" wp14:anchorId="19FDB186" wp14:editId="7C9BD87A">
+            <wp:extent cx="5400040" cy="240030"/>
+            <wp:effectExtent l="0" t="0" r="0" b="7620"/>
+            <wp:docPr id="39" name="Imagen 39"/>
+            <wp:cNvGraphicFramePr>
+              <a:graphicFrameLocks xmlns:a="http://schemas.openxmlformats.org/drawingml/2006/main" noChangeAspect="1"/>
+            </wp:cNvGraphicFramePr>
+            <a:graphic xmlns:a="http://schemas.openxmlformats.org/drawingml/2006/main">
+              <a:graphicData uri="http://schemas.openxmlformats.org/drawingml/2006/picture">
+                <pic:pic xmlns:pic="http://schemas.openxmlformats.org/drawingml/2006/picture">
+                  <pic:nvPicPr>
+                    <pic:cNvPr id="1" name=""/>
+                    <pic:cNvPicPr/>
+                  </pic:nvPicPr>
+                  <pic:blipFill>
+                    <a:blip r:embed="rId45"/>
+                    <a:stretch>
+                      <a:fillRect/>
+                    </a:stretch>
+                  </pic:blipFill>
+                  <pic:spPr>
+                    <a:xfrm>
+                      <a:off x="0" y="0"/>
+                      <a:ext cx="5400040" cy="240030"/>
+                    </a:xfrm>
+                    <a:prstGeom prst="rect">
+                      <a:avLst/>
+                    </a:prstGeom>
+                  </pic:spPr>
+                </pic:pic>
+              </a:graphicData>
+            </a:graphic>
+          </wp:inline>
+        </w:drawing>
+      </w:r>
+    </w:p>
+    <w:p>
+      <w:pPr>
+        <w:pStyle w:val="Prrafodelista"/>
+      </w:pPr>
+    </w:p>
+    <w:p>
+      <w:pPr>
+        <w:pStyle w:val="Prrafodelista"/>
+        <w:rPr>
+          <w:sz w:val="24"/>
+          <w:szCs w:val="24"/>
+        </w:rPr>
+      </w:pPr>
+      <w:r>
+        <w:rPr>
+          <w:sz w:val="24"/>
+          <w:szCs w:val="24"/>
+        </w:rPr>
+        <w:t xml:space="preserve">Hay que reiniciar el servicio de apache para </w:t>
+      </w:r>
+      <w:r>
+        <w:rPr>
+          <w:sz w:val="24"/>
+          <w:szCs w:val="24"/>
+        </w:rPr>
+        <w:t>que se apliquen los cambios.</w:t>
+      </w:r>
+    </w:p>
+    <w:p>
+      <w:pPr>
+        <w:pStyle w:val="Prrafodelista"/>
+      </w:pPr>
+      <w:r>
+        <w:rPr>
+          <w:noProof/>
+        </w:rPr>
+        <w:drawing>
+          <wp:inline distT="0" distB="0" distL="0" distR="0" wp14:anchorId="53EDD8CF" wp14:editId="66A350BE">
+            <wp:extent cx="3924848" cy="409632"/>
+            <wp:effectExtent l="0" t="0" r="0" b="9525"/>
+            <wp:docPr id="40" name="Imagen 40"/>
+            <wp:cNvGraphicFramePr>
+              <a:graphicFrameLocks xmlns:a="http://schemas.openxmlformats.org/drawingml/2006/main" noChangeAspect="1"/>
+            </wp:cNvGraphicFramePr>
+            <a:graphic xmlns:a="http://schemas.openxmlformats.org/drawingml/2006/main">
+              <a:graphicData uri="http://schemas.openxmlformats.org/drawingml/2006/picture">
+                <pic:pic xmlns:pic="http://schemas.openxmlformats.org/drawingml/2006/picture">
+                  <pic:nvPicPr>
+                    <pic:cNvPr id="1" name=""/>
+                    <pic:cNvPicPr/>
+                  </pic:nvPicPr>
+                  <pic:blipFill>
+                    <a:blip r:embed="rId46"/>
+                    <a:stretch>
+                      <a:fillRect/>
+                    </a:stretch>
+                  </pic:blipFill>
+                  <pic:spPr>
+                    <a:xfrm>
+                      <a:off x="0" y="0"/>
+                      <a:ext cx="3924848" cy="409632"/>
+                    </a:xfrm>
+                    <a:prstGeom prst="rect">
+                      <a:avLst/>
+                    </a:prstGeom>
+                  </pic:spPr>
+                </pic:pic>
+              </a:graphicData>
+            </a:graphic>
+          </wp:inline>
+        </w:drawing>
+      </w:r>
+    </w:p>
     <w:p/>
     <w:p>
       <w:pPr>
@@ -2722,10 +4123,94 @@
         <w:t xml:space="preserve"> UN REPOSITORIO PARA REALIZAR LOS CAMBIOS NECESARIO EN NUSTRO PROYECTO</w:t>
       </w:r>
     </w:p>
-    <w:p/>
+    <w:p>
+      <w:r>
+        <w:rPr>
+          <w:noProof/>
+        </w:rPr>
+        <w:drawing>
+          <wp:inline distT="0" distB="0" distL="0" distR="0" wp14:anchorId="5D619ED9" wp14:editId="135809B6">
+            <wp:extent cx="5400040" cy="2892425"/>
+            <wp:effectExtent l="0" t="0" r="0" b="3175"/>
+            <wp:docPr id="17" name="Imagen 17"/>
+            <wp:cNvGraphicFramePr>
+              <a:graphicFrameLocks xmlns:a="http://schemas.openxmlformats.org/drawingml/2006/main" noChangeAspect="1"/>
+            </wp:cNvGraphicFramePr>
+            <a:graphic xmlns:a="http://schemas.openxmlformats.org/drawingml/2006/main">
+              <a:graphicData uri="http://schemas.openxmlformats.org/drawingml/2006/picture">
+                <pic:pic xmlns:pic="http://schemas.openxmlformats.org/drawingml/2006/picture">
+                  <pic:nvPicPr>
+                    <pic:cNvPr id="1" name=""/>
+                    <pic:cNvPicPr/>
+                  </pic:nvPicPr>
+                  <pic:blipFill>
+                    <a:blip r:embed="rId47"/>
+                    <a:stretch>
+                      <a:fillRect/>
+                    </a:stretch>
+                  </pic:blipFill>
+                  <pic:spPr>
+                    <a:xfrm>
+                      <a:off x="0" y="0"/>
+                      <a:ext cx="5400040" cy="2892425"/>
+                    </a:xfrm>
+                    <a:prstGeom prst="rect">
+                      <a:avLst/>
+                    </a:prstGeom>
+                  </pic:spPr>
+                </pic:pic>
+              </a:graphicData>
+            </a:graphic>
+          </wp:inline>
+        </w:drawing>
+      </w:r>
+    </w:p>
+    <w:p>
+      <w:r>
+        <w:rPr>
+          <w:noProof/>
+        </w:rPr>
+        <w:lastRenderedPageBreak/>
+        <w:drawing>
+          <wp:inline distT="0" distB="0" distL="0" distR="0" wp14:anchorId="23CDF350" wp14:editId="1A501873">
+            <wp:extent cx="5400040" cy="2316480"/>
+            <wp:effectExtent l="0" t="0" r="0" b="7620"/>
+            <wp:docPr id="29" name="Imagen 29"/>
+            <wp:cNvGraphicFramePr>
+              <a:graphicFrameLocks xmlns:a="http://schemas.openxmlformats.org/drawingml/2006/main" noChangeAspect="1"/>
+            </wp:cNvGraphicFramePr>
+            <a:graphic xmlns:a="http://schemas.openxmlformats.org/drawingml/2006/main">
+              <a:graphicData uri="http://schemas.openxmlformats.org/drawingml/2006/picture">
+                <pic:pic xmlns:pic="http://schemas.openxmlformats.org/drawingml/2006/picture">
+                  <pic:nvPicPr>
+                    <pic:cNvPr id="1" name=""/>
+                    <pic:cNvPicPr/>
+                  </pic:nvPicPr>
+                  <pic:blipFill>
+                    <a:blip r:embed="rId48"/>
+                    <a:stretch>
+                      <a:fillRect/>
+                    </a:stretch>
+                  </pic:blipFill>
+                  <pic:spPr>
+                    <a:xfrm>
+                      <a:off x="0" y="0"/>
+                      <a:ext cx="5400040" cy="2316480"/>
+                    </a:xfrm>
+                    <a:prstGeom prst="rect">
+                      <a:avLst/>
+                    </a:prstGeom>
+                  </pic:spPr>
+                </pic:pic>
+              </a:graphicData>
+            </a:graphic>
+          </wp:inline>
+        </w:drawing>
+      </w:r>
+    </w:p>
     <w:sectPr>
-      <w:headerReference w:type="default" r:id="rId36"/>
-      <w:footerReference w:type="default" r:id="rId37"/>
+      <w:headerReference w:type="default" r:id="rId49"/>
+      <w:footerReference w:type="default" r:id="rId50"/>
       <w:pgSz w:w="11906" w:h="16838"/>
       <w:pgMar w:top="1417" w:right="1701" w:bottom="1417" w:left="1701" w:header="708" w:footer="708" w:gutter="0"/>
       <w:cols w:space="708"/>
@@ -2794,14 +4279,27 @@
     <w:r>
       <w:t xml:space="preserve"> - </w:t>
     </w:r>
-    <w:fldSimple w:instr=" NUMPAGES  \* Arabic  \* MERGEFORMAT ">
-      <w:r>
-        <w:rPr>
-          <w:noProof/>
-        </w:rPr>
-        <w:t>1</w:t>
-      </w:r>
-    </w:fldSimple>
+    <w:r>
+      <w:fldChar w:fldCharType="begin"/>
+    </w:r>
+    <w:r>
+      <w:instrText xml:space="preserve"> NUMPAGES  \* Arabic  \* MERGEFORMAT </w:instrText>
+    </w:r>
+    <w:r>
+      <w:fldChar w:fldCharType="separate"/>
+    </w:r>
+    <w:r>
+      <w:rPr>
+        <w:noProof/>
+      </w:rPr>
+      <w:t>1</w:t>
+    </w:r>
+    <w:r>
+      <w:rPr>
+        <w:noProof/>
+      </w:rPr>
+      <w:fldChar w:fldCharType="end"/>
+    </w:r>
   </w:p>
 </w:ftr>
 </file>
@@ -2846,14 +4344,27 @@
     <w:r>
       <w:tab/>
     </w:r>
-    <w:fldSimple w:instr=" DATE   \* MERGEFORMAT ">
-      <w:r>
-        <w:rPr>
-          <w:noProof/>
-        </w:rPr>
-        <w:t>13/11/2025</w:t>
-      </w:r>
-    </w:fldSimple>
+    <w:r>
+      <w:fldChar w:fldCharType="begin"/>
+    </w:r>
+    <w:r>
+      <w:instrText xml:space="preserve"> DATE   \* MERGEFORMAT </w:instrText>
+    </w:r>
+    <w:r>
+      <w:fldChar w:fldCharType="separate"/>
+    </w:r>
+    <w:r>
+      <w:rPr>
+        <w:noProof/>
+      </w:rPr>
+      <w:t>17/11/2025</w:t>
+    </w:r>
+    <w:r>
+      <w:rPr>
+        <w:noProof/>
+      </w:rPr>
+      <w:fldChar w:fldCharType="end"/>
+    </w:r>
   </w:p>
 </w:hdr>
 </file>

</xml_diff>

<commit_message>
Cambios realizados en el servidor
Se ha añadido el apartado 9 en el servidor web, que enseña como cambiar la página que trae por defecto apache y poner una que queramos nosotros.
Da igual que sea index la que hay.
</commit_message>
<xml_diff>
--- a/ProyectoPractico.docx
+++ b/ProyectoPractico.docx
@@ -1611,7 +1611,6 @@
         </w:rPr>
         <w:t xml:space="preserve"> -p </w:t>
       </w:r>
-      <w:proofErr w:type="gramStart"/>
       <w:r>
         <w:rPr>
           <w:i/>
@@ -1667,7 +1666,6 @@
         <w:t xml:space="preserve"> --</w:t>
       </w:r>
       <w:proofErr w:type="spellStart"/>
-      <w:proofErr w:type="gramEnd"/>
       <w:r>
         <w:rPr>
           <w:i/>
@@ -3139,6 +3137,11 @@
     <w:p>
       <w:pPr>
         <w:pStyle w:val="Prrafodelista"/>
+      </w:pPr>
+    </w:p>
+    <w:p>
+      <w:pPr>
+        <w:pStyle w:val="Prrafodelista"/>
         <w:numPr>
           <w:ilvl w:val="0"/>
           <w:numId w:val="2"/>
@@ -3153,53 +3156,7 @@
           <w:sz w:val="24"/>
           <w:szCs w:val="24"/>
         </w:rPr>
-        <w:t xml:space="preserve">Cambiar </w:t>
-      </w:r>
-      <w:r>
-        <w:rPr>
-          <w:sz w:val="24"/>
-          <w:szCs w:val="24"/>
-        </w:rPr>
-        <w:t>la página por defecto de apache por una que queramos.</w:t>
-      </w:r>
-    </w:p>
-    <w:p>
-      <w:pPr>
-        <w:pStyle w:val="Prrafodelista"/>
-        <w:rPr>
-          <w:sz w:val="24"/>
-          <w:szCs w:val="24"/>
-        </w:rPr>
-      </w:pPr>
-      <w:r>
-        <w:rPr>
-          <w:sz w:val="24"/>
-          <w:szCs w:val="24"/>
-        </w:rPr>
-        <w:t>Para cambiar la p</w:t>
-      </w:r>
-      <w:r>
-        <w:rPr>
-          <w:sz w:val="24"/>
-          <w:szCs w:val="24"/>
-        </w:rPr>
-        <w:t xml:space="preserve">ágina de apache que trae por defecto tenemos que encontrar la ruta donde está el archivo </w:t>
-      </w:r>
-      <w:proofErr w:type="spellStart"/>
-      <w:r>
-        <w:rPr>
-          <w:sz w:val="24"/>
-          <w:szCs w:val="24"/>
-        </w:rPr>
-        <w:t>html</w:t>
-      </w:r>
-      <w:proofErr w:type="spellEnd"/>
-      <w:r>
-        <w:rPr>
-          <w:sz w:val="24"/>
-          <w:szCs w:val="24"/>
-        </w:rPr>
-        <w:t>.</w:t>
+        <w:t>Acceder al archivo HTML que trae por defecto apache</w:t>
       </w:r>
     </w:p>
     <w:p>
@@ -3777,7 +3734,6 @@
         <w:t xml:space="preserve"> -</w:t>
       </w:r>
       <w:proofErr w:type="spellStart"/>
-      <w:proofErr w:type="gramStart"/>
       <w:r>
         <w:rPr>
           <w:i/>
@@ -3793,15 +3749,7 @@
           <w:sz w:val="24"/>
           <w:szCs w:val="24"/>
         </w:rPr>
-        <w:t xml:space="preserve"> los archivos agregados</w:t>
-      </w:r>
-      <w:proofErr w:type="gramEnd"/>
-      <w:r>
-        <w:rPr>
-          <w:sz w:val="24"/>
-          <w:szCs w:val="24"/>
-        </w:rPr>
-        <w:t xml:space="preserve"> al contenedor.</w:t>
+        <w:t xml:space="preserve"> los archivos agregados al contenedor.</w:t>
       </w:r>
     </w:p>
     <w:p>
@@ -3928,6 +3876,7 @@
         <w:rPr>
           <w:noProof/>
         </w:rPr>
+        <w:lastRenderedPageBreak/>
         <w:drawing>
           <wp:inline distT="0" distB="0" distL="0" distR="0" wp14:anchorId="278CC7ED" wp14:editId="6C129C1F">
             <wp:extent cx="5400040" cy="2595245"/>
@@ -4088,51 +4037,161 @@
         </w:drawing>
       </w:r>
     </w:p>
-    <w:p/>
-    <w:p>
-      <w:pPr>
-        <w:pStyle w:val="12"/>
-        <w:rPr>
-          <w:sz w:val="28"/>
-          <w:szCs w:val="28"/>
-          <w:u w:val="single"/>
-        </w:rPr>
-      </w:pPr>
-      <w:r>
-        <w:rPr>
-          <w:sz w:val="28"/>
-          <w:szCs w:val="28"/>
-          <w:u w:val="single"/>
-        </w:rPr>
-        <w:t>CREAM</w:t>
-      </w:r>
-      <w:r>
-        <w:rPr>
-          <w:sz w:val="28"/>
-          <w:szCs w:val="28"/>
-          <w:u w:val="single"/>
-        </w:rPr>
-        <w:t>OS EN GITHUB</w:t>
-      </w:r>
-      <w:r>
-        <w:rPr>
-          <w:sz w:val="28"/>
-          <w:szCs w:val="28"/>
-          <w:u w:val="single"/>
-        </w:rPr>
-        <w:t xml:space="preserve"> UN REPOSITORIO PARA REALIZAR LOS CAMBIOS NECESARIO EN NUSTRO PROYECTO</w:t>
-      </w:r>
-    </w:p>
-    <w:p>
+    <w:p>
+      <w:pPr>
+        <w:pStyle w:val="Prrafodelista"/>
+      </w:pPr>
+    </w:p>
+    <w:p>
+      <w:pPr>
+        <w:pStyle w:val="Prrafodelista"/>
+        <w:numPr>
+          <w:ilvl w:val="0"/>
+          <w:numId w:val="2"/>
+        </w:numPr>
+        <w:rPr>
+          <w:sz w:val="24"/>
+          <w:szCs w:val="24"/>
+        </w:rPr>
+      </w:pPr>
+      <w:r>
+        <w:rPr>
+          <w:sz w:val="24"/>
+          <w:szCs w:val="24"/>
+        </w:rPr>
+        <w:t>Cambiar la página por defecto de apache por una que queramos.</w:t>
+      </w:r>
+    </w:p>
+    <w:p>
+      <w:pPr>
+        <w:pStyle w:val="Prrafodelista"/>
+        <w:rPr>
+          <w:sz w:val="24"/>
+          <w:szCs w:val="24"/>
+        </w:rPr>
+      </w:pPr>
+      <w:r>
+        <w:rPr>
+          <w:sz w:val="24"/>
+          <w:szCs w:val="24"/>
+        </w:rPr>
+        <w:t xml:space="preserve">Para cambiar la página de apache que trae por defecto tenemos que encontrar la ruta donde está el archivo </w:t>
+      </w:r>
+      <w:proofErr w:type="spellStart"/>
+      <w:r>
+        <w:rPr>
+          <w:sz w:val="24"/>
+          <w:szCs w:val="24"/>
+        </w:rPr>
+        <w:t>html</w:t>
+      </w:r>
+      <w:proofErr w:type="spellEnd"/>
+      <w:r>
+        <w:rPr>
+          <w:sz w:val="24"/>
+          <w:szCs w:val="24"/>
+        </w:rPr>
+        <w:t>.</w:t>
+      </w:r>
+    </w:p>
+    <w:p>
+      <w:pPr>
+        <w:pStyle w:val="Prrafodelista"/>
+      </w:pPr>
+    </w:p>
+    <w:p>
+      <w:pPr>
+        <w:pStyle w:val="Prrafodelista"/>
+        <w:rPr>
+          <w:sz w:val="24"/>
+          <w:szCs w:val="24"/>
+        </w:rPr>
+      </w:pPr>
+      <w:r>
+        <w:rPr>
+          <w:sz w:val="24"/>
+          <w:szCs w:val="24"/>
+        </w:rPr>
+        <w:t>Como todavía po</w:t>
+      </w:r>
+      <w:r>
+        <w:rPr>
+          <w:sz w:val="24"/>
+          <w:szCs w:val="24"/>
+        </w:rPr>
+        <w:t>r</w:t>
+      </w:r>
+      <w:r>
+        <w:rPr>
+          <w:sz w:val="24"/>
+          <w:szCs w:val="24"/>
+        </w:rPr>
+        <w:t xml:space="preserve"> defecto coge la página </w:t>
+      </w:r>
+      <w:proofErr w:type="spellStart"/>
+      <w:r>
+        <w:rPr>
+          <w:sz w:val="24"/>
+          <w:szCs w:val="24"/>
+        </w:rPr>
+        <w:t>index</w:t>
+      </w:r>
+      <w:proofErr w:type="spellEnd"/>
+      <w:r>
+        <w:rPr>
+          <w:sz w:val="24"/>
+          <w:szCs w:val="24"/>
+        </w:rPr>
+        <w:t xml:space="preserve">, podemos </w:t>
+      </w:r>
+      <w:r>
+        <w:rPr>
+          <w:sz w:val="24"/>
+          <w:szCs w:val="24"/>
+        </w:rPr>
+        <w:t>obligar al servidor mostrar la página que queramos.</w:t>
+      </w:r>
+    </w:p>
+    <w:p>
+      <w:pPr>
+        <w:pStyle w:val="Prrafodelista"/>
+        <w:rPr>
+          <w:sz w:val="24"/>
+          <w:szCs w:val="24"/>
+        </w:rPr>
+      </w:pPr>
+      <w:r>
+        <w:rPr>
+          <w:sz w:val="24"/>
+          <w:szCs w:val="24"/>
+        </w:rPr>
+        <w:t xml:space="preserve">Tenemos </w:t>
+      </w:r>
+      <w:r>
+        <w:rPr>
+          <w:sz w:val="24"/>
+          <w:szCs w:val="24"/>
+        </w:rPr>
+        <w:t>que dirigirnos a esta ruta.</w:t>
+      </w:r>
+    </w:p>
+    <w:p>
+      <w:pPr>
+        <w:pStyle w:val="Prrafodelista"/>
+        <w:rPr>
+          <w:sz w:val="24"/>
+          <w:szCs w:val="24"/>
+        </w:rPr>
+      </w:pPr>
       <w:r>
         <w:rPr>
           <w:noProof/>
         </w:rPr>
         <w:drawing>
-          <wp:inline distT="0" distB="0" distL="0" distR="0" wp14:anchorId="5D619ED9" wp14:editId="135809B6">
-            <wp:extent cx="5400040" cy="2892425"/>
-            <wp:effectExtent l="0" t="0" r="0" b="3175"/>
-            <wp:docPr id="17" name="Imagen 17"/>
+          <wp:inline distT="0" distB="0" distL="0" distR="0" wp14:anchorId="26112F51" wp14:editId="7B2151A5">
+            <wp:extent cx="5400040" cy="597535"/>
+            <wp:effectExtent l="0" t="0" r="0" b="0"/>
+            <wp:docPr id="44" name="Imagen 44"/>
             <wp:cNvGraphicFramePr>
               <a:graphicFrameLocks xmlns:a="http://schemas.openxmlformats.org/drawingml/2006/main" noChangeAspect="1"/>
             </wp:cNvGraphicFramePr>
@@ -4152,7 +4211,7 @@
                   <pic:spPr>
                     <a:xfrm>
                       <a:off x="0" y="0"/>
-                      <a:ext cx="5400040" cy="2892425"/>
+                      <a:ext cx="5400040" cy="597535"/>
                     </a:xfrm>
                     <a:prstGeom prst="rect">
                       <a:avLst/>
@@ -4166,16 +4225,52 @@
       </w:r>
     </w:p>
     <w:p>
+      <w:pPr>
+        <w:pStyle w:val="Prrafodelista"/>
+        <w:rPr>
+          <w:sz w:val="24"/>
+          <w:szCs w:val="24"/>
+        </w:rPr>
+      </w:pPr>
+      <w:r>
+        <w:rPr>
+          <w:sz w:val="24"/>
+          <w:szCs w:val="24"/>
+        </w:rPr>
+        <w:t>C</w:t>
+      </w:r>
+      <w:r>
+        <w:rPr>
+          <w:sz w:val="24"/>
+          <w:szCs w:val="24"/>
+        </w:rPr>
+        <w:t>ambiar</w:t>
+      </w:r>
+      <w:r>
+        <w:rPr>
+          <w:sz w:val="24"/>
+          <w:szCs w:val="24"/>
+        </w:rPr>
+        <w:t xml:space="preserve"> al principio el nombre de nuestra página y quitar la que vendría por defecto que es el index.html</w:t>
+      </w:r>
+    </w:p>
+    <w:p>
+      <w:pPr>
+        <w:pStyle w:val="Prrafodelista"/>
+        <w:rPr>
+          <w:sz w:val="24"/>
+          <w:szCs w:val="24"/>
+        </w:rPr>
+      </w:pPr>
       <w:r>
         <w:rPr>
           <w:noProof/>
         </w:rPr>
-        <w:lastRenderedPageBreak/>
         <w:drawing>
-          <wp:inline distT="0" distB="0" distL="0" distR="0" wp14:anchorId="23CDF350" wp14:editId="1A501873">
-            <wp:extent cx="5400040" cy="2316480"/>
-            <wp:effectExtent l="0" t="0" r="0" b="7620"/>
-            <wp:docPr id="29" name="Imagen 29"/>
+          <wp:inline distT="0" distB="0" distL="0" distR="0" wp14:anchorId="04E12B6E" wp14:editId="31BCBFDD">
+            <wp:extent cx="5400040" cy="420370"/>
+            <wp:effectExtent l="0" t="0" r="0" b="0"/>
+            <wp:docPr id="45" name="Imagen 45"/>
             <wp:cNvGraphicFramePr>
               <a:graphicFrameLocks xmlns:a="http://schemas.openxmlformats.org/drawingml/2006/main" noChangeAspect="1"/>
             </wp:cNvGraphicFramePr>
@@ -4195,6 +4290,156 @@
                   <pic:spPr>
                     <a:xfrm>
                       <a:off x="0" y="0"/>
+                      <a:ext cx="5400040" cy="420370"/>
+                    </a:xfrm>
+                    <a:prstGeom prst="rect">
+                      <a:avLst/>
+                    </a:prstGeom>
+                  </pic:spPr>
+                </pic:pic>
+              </a:graphicData>
+            </a:graphic>
+          </wp:inline>
+        </w:drawing>
+      </w:r>
+    </w:p>
+    <w:p>
+      <w:pPr>
+        <w:pStyle w:val="Prrafodelista"/>
+      </w:pPr>
+    </w:p>
+    <w:p/>
+    <w:p>
+      <w:pPr>
+        <w:pStyle w:val="12"/>
+        <w:rPr>
+          <w:sz w:val="28"/>
+          <w:szCs w:val="28"/>
+          <w:u w:val="single"/>
+        </w:rPr>
+      </w:pPr>
+      <w:r>
+        <w:rPr>
+          <w:sz w:val="28"/>
+          <w:szCs w:val="28"/>
+          <w:u w:val="single"/>
+        </w:rPr>
+        <w:t>CREAM</w:t>
+      </w:r>
+      <w:r>
+        <w:rPr>
+          <w:sz w:val="28"/>
+          <w:szCs w:val="28"/>
+          <w:u w:val="single"/>
+        </w:rPr>
+        <w:t>OS EN GITHUB</w:t>
+      </w:r>
+      <w:r>
+        <w:rPr>
+          <w:sz w:val="28"/>
+          <w:szCs w:val="28"/>
+          <w:u w:val="single"/>
+        </w:rPr>
+        <w:t xml:space="preserve"> UN REPOSITORIO PARA REALIZAR LOS CAMBIOS NECESARIO EN NUSTRO PROYECTO</w:t>
+      </w:r>
+    </w:p>
+    <w:p>
+      <w:pPr>
+        <w:pStyle w:val="12"/>
+      </w:pPr>
+    </w:p>
+    <w:p>
+      <w:pPr>
+        <w:pStyle w:val="12"/>
+      </w:pPr>
+      <w:r>
+        <w:t>Subimos a nuestro repositorio nuestro trabajo realizado.</w:t>
+      </w:r>
+    </w:p>
+    <w:p>
+      <w:r>
+        <w:rPr>
+          <w:noProof/>
+        </w:rPr>
+        <w:lastRenderedPageBreak/>
+        <w:drawing>
+          <wp:inline distT="0" distB="0" distL="0" distR="0" wp14:anchorId="5D619ED9" wp14:editId="135809B6">
+            <wp:extent cx="5400040" cy="2892425"/>
+            <wp:effectExtent l="0" t="0" r="0" b="3175"/>
+            <wp:docPr id="17" name="Imagen 17"/>
+            <wp:cNvGraphicFramePr>
+              <a:graphicFrameLocks xmlns:a="http://schemas.openxmlformats.org/drawingml/2006/main" noChangeAspect="1"/>
+            </wp:cNvGraphicFramePr>
+            <a:graphic xmlns:a="http://schemas.openxmlformats.org/drawingml/2006/main">
+              <a:graphicData uri="http://schemas.openxmlformats.org/drawingml/2006/picture">
+                <pic:pic xmlns:pic="http://schemas.openxmlformats.org/drawingml/2006/picture">
+                  <pic:nvPicPr>
+                    <pic:cNvPr id="1" name=""/>
+                    <pic:cNvPicPr/>
+                  </pic:nvPicPr>
+                  <pic:blipFill>
+                    <a:blip r:embed="rId49"/>
+                    <a:stretch>
+                      <a:fillRect/>
+                    </a:stretch>
+                  </pic:blipFill>
+                  <pic:spPr>
+                    <a:xfrm>
+                      <a:off x="0" y="0"/>
+                      <a:ext cx="5400040" cy="2892425"/>
+                    </a:xfrm>
+                    <a:prstGeom prst="rect">
+                      <a:avLst/>
+                    </a:prstGeom>
+                  </pic:spPr>
+                </pic:pic>
+              </a:graphicData>
+            </a:graphic>
+          </wp:inline>
+        </w:drawing>
+      </w:r>
+    </w:p>
+    <w:p/>
+    <w:p>
+      <w:r>
+        <w:t xml:space="preserve">Podemos ver </w:t>
+      </w:r>
+      <w:r>
+        <w:t>cómo</w:t>
+      </w:r>
+      <w:r>
+        <w:t xml:space="preserve"> está subido </w:t>
+      </w:r>
+    </w:p>
+    <w:p>
+      <w:r>
+        <w:rPr>
+          <w:noProof/>
+        </w:rPr>
+        <w:drawing>
+          <wp:inline distT="0" distB="0" distL="0" distR="0" wp14:anchorId="23CDF350" wp14:editId="1A501873">
+            <wp:extent cx="5400040" cy="2316480"/>
+            <wp:effectExtent l="0" t="0" r="0" b="7620"/>
+            <wp:docPr id="29" name="Imagen 29"/>
+            <wp:cNvGraphicFramePr>
+              <a:graphicFrameLocks xmlns:a="http://schemas.openxmlformats.org/drawingml/2006/main" noChangeAspect="1"/>
+            </wp:cNvGraphicFramePr>
+            <a:graphic xmlns:a="http://schemas.openxmlformats.org/drawingml/2006/main">
+              <a:graphicData uri="http://schemas.openxmlformats.org/drawingml/2006/picture">
+                <pic:pic xmlns:pic="http://schemas.openxmlformats.org/drawingml/2006/picture">
+                  <pic:nvPicPr>
+                    <pic:cNvPr id="1" name=""/>
+                    <pic:cNvPicPr/>
+                  </pic:nvPicPr>
+                  <pic:blipFill>
+                    <a:blip r:embed="rId50"/>
+                    <a:stretch>
+                      <a:fillRect/>
+                    </a:stretch>
+                  </pic:blipFill>
+                  <pic:spPr>
+                    <a:xfrm>
+                      <a:off x="0" y="0"/>
                       <a:ext cx="5400040" cy="2316480"/>
                     </a:xfrm>
                     <a:prstGeom prst="rect">
@@ -4208,9 +4453,57 @@
         </w:drawing>
       </w:r>
     </w:p>
+    <w:p>
+      <w:r>
+        <w:t>Actualización 1 de nuestro trabajo.</w:t>
+      </w:r>
+    </w:p>
+    <w:p>
+      <w:r>
+        <w:rPr>
+          <w:noProof/>
+        </w:rPr>
+        <w:lastRenderedPageBreak/>
+        <w:drawing>
+          <wp:inline distT="0" distB="0" distL="0" distR="0" wp14:anchorId="027BC110" wp14:editId="298CFE55">
+            <wp:extent cx="5400040" cy="3103245"/>
+            <wp:effectExtent l="0" t="0" r="0" b="1905"/>
+            <wp:docPr id="43" name="Imagen 43"/>
+            <wp:cNvGraphicFramePr>
+              <a:graphicFrameLocks xmlns:a="http://schemas.openxmlformats.org/drawingml/2006/main" noChangeAspect="1"/>
+            </wp:cNvGraphicFramePr>
+            <a:graphic xmlns:a="http://schemas.openxmlformats.org/drawingml/2006/main">
+              <a:graphicData uri="http://schemas.openxmlformats.org/drawingml/2006/picture">
+                <pic:pic xmlns:pic="http://schemas.openxmlformats.org/drawingml/2006/picture">
+                  <pic:nvPicPr>
+                    <pic:cNvPr id="1" name=""/>
+                    <pic:cNvPicPr/>
+                  </pic:nvPicPr>
+                  <pic:blipFill>
+                    <a:blip r:embed="rId51"/>
+                    <a:stretch>
+                      <a:fillRect/>
+                    </a:stretch>
+                  </pic:blipFill>
+                  <pic:spPr>
+                    <a:xfrm>
+                      <a:off x="0" y="0"/>
+                      <a:ext cx="5400040" cy="3103245"/>
+                    </a:xfrm>
+                    <a:prstGeom prst="rect">
+                      <a:avLst/>
+                    </a:prstGeom>
+                  </pic:spPr>
+                </pic:pic>
+              </a:graphicData>
+            </a:graphic>
+          </wp:inline>
+        </w:drawing>
+      </w:r>
+    </w:p>
     <w:sectPr>
-      <w:headerReference w:type="default" r:id="rId49"/>
-      <w:footerReference w:type="default" r:id="rId50"/>
+      <w:headerReference w:type="default" r:id="rId52"/>
+      <w:footerReference w:type="default" r:id="rId53"/>
       <w:pgSz w:w="11906" w:h="16838"/>
       <w:pgMar w:top="1417" w:right="1701" w:bottom="1417" w:left="1701" w:header="708" w:footer="708" w:gutter="0"/>
       <w:cols w:space="708"/>

</xml_diff>

<commit_message>
Cambios servidor Apartado 10
Se ha añadido el apartado 10, donde se explica la manera de copiar una imagen que tengamos en nuestro ordenador al contenedor docker
</commit_message>
<xml_diff>
--- a/ProyectoPractico.docx
+++ b/ProyectoPractico.docx
@@ -1611,6 +1611,7 @@
         </w:rPr>
         <w:t xml:space="preserve"> -p </w:t>
       </w:r>
+      <w:proofErr w:type="gramStart"/>
       <w:r>
         <w:rPr>
           <w:i/>
@@ -1666,6 +1667,7 @@
         <w:t xml:space="preserve"> --</w:t>
       </w:r>
       <w:proofErr w:type="spellStart"/>
+      <w:proofErr w:type="gramEnd"/>
       <w:r>
         <w:rPr>
           <w:i/>
@@ -3734,6 +3736,7 @@
         <w:t xml:space="preserve"> -</w:t>
       </w:r>
       <w:proofErr w:type="spellStart"/>
+      <w:proofErr w:type="gramStart"/>
       <w:r>
         <w:rPr>
           <w:i/>
@@ -3749,7 +3752,15 @@
           <w:sz w:val="24"/>
           <w:szCs w:val="24"/>
         </w:rPr>
-        <w:t xml:space="preserve"> los archivos agregados al contenedor.</w:t>
+        <w:t xml:space="preserve"> los archivos agregados</w:t>
+      </w:r>
+      <w:proofErr w:type="gramEnd"/>
+      <w:r>
+        <w:rPr>
+          <w:sz w:val="24"/>
+          <w:szCs w:val="24"/>
+        </w:rPr>
+        <w:t xml:space="preserve"> al contenedor.</w:t>
       </w:r>
     </w:p>
     <w:p>
@@ -4306,67 +4317,210 @@
     <w:p>
       <w:pPr>
         <w:pStyle w:val="Prrafodelista"/>
-      </w:pPr>
-    </w:p>
-    <w:p/>
-    <w:p>
-      <w:pPr>
-        <w:pStyle w:val="12"/>
-        <w:rPr>
-          <w:sz w:val="28"/>
-          <w:szCs w:val="28"/>
-          <w:u w:val="single"/>
-        </w:rPr>
-      </w:pPr>
-      <w:r>
-        <w:rPr>
-          <w:sz w:val="28"/>
-          <w:szCs w:val="28"/>
-          <w:u w:val="single"/>
-        </w:rPr>
-        <w:t>CREAM</w:t>
-      </w:r>
-      <w:r>
-        <w:rPr>
-          <w:sz w:val="28"/>
-          <w:szCs w:val="28"/>
-          <w:u w:val="single"/>
-        </w:rPr>
-        <w:t>OS EN GITHUB</w:t>
-      </w:r>
-      <w:r>
-        <w:rPr>
-          <w:sz w:val="28"/>
-          <w:szCs w:val="28"/>
-          <w:u w:val="single"/>
-        </w:rPr>
-        <w:t xml:space="preserve"> UN REPOSITORIO PARA REALIZAR LOS CAMBIOS NECESARIO EN NUSTRO PROYECTO</w:t>
-      </w:r>
-    </w:p>
-    <w:p>
-      <w:pPr>
-        <w:pStyle w:val="12"/>
-      </w:pPr>
-    </w:p>
-    <w:p>
-      <w:pPr>
-        <w:pStyle w:val="12"/>
-      </w:pPr>
-      <w:r>
-        <w:t>Subimos a nuestro repositorio nuestro trabajo realizado.</w:t>
-      </w:r>
-    </w:p>
-    <w:p>
+        <w:rPr>
+          <w:sz w:val="24"/>
+          <w:szCs w:val="24"/>
+        </w:rPr>
+      </w:pPr>
+    </w:p>
+    <w:p>
+      <w:pPr>
+        <w:pStyle w:val="Prrafodelista"/>
+        <w:numPr>
+          <w:ilvl w:val="0"/>
+          <w:numId w:val="2"/>
+        </w:numPr>
+        <w:rPr>
+          <w:sz w:val="24"/>
+          <w:szCs w:val="24"/>
+        </w:rPr>
+      </w:pPr>
+      <w:r>
+        <w:rPr>
+          <w:sz w:val="24"/>
+          <w:szCs w:val="24"/>
+        </w:rPr>
+        <w:t>Como añadir imágenes a nuestr</w:t>
+      </w:r>
+      <w:r>
+        <w:rPr>
+          <w:sz w:val="24"/>
+          <w:szCs w:val="24"/>
+        </w:rPr>
+        <w:t>a página.</w:t>
+      </w:r>
+    </w:p>
+    <w:p>
+      <w:pPr>
+        <w:ind w:left="708"/>
+        <w:rPr>
+          <w:sz w:val="24"/>
+          <w:szCs w:val="24"/>
+        </w:rPr>
+      </w:pPr>
+      <w:r>
+        <w:rPr>
+          <w:sz w:val="24"/>
+          <w:szCs w:val="24"/>
+        </w:rPr>
+        <w:t>Elegimos</w:t>
+      </w:r>
+      <w:r>
+        <w:rPr>
+          <w:sz w:val="24"/>
+          <w:szCs w:val="24"/>
+        </w:rPr>
+        <w:t xml:space="preserve"> la imagen que </w:t>
+      </w:r>
+      <w:r>
+        <w:rPr>
+          <w:sz w:val="24"/>
+          <w:szCs w:val="24"/>
+        </w:rPr>
+        <w:t>queramos</w:t>
+      </w:r>
+      <w:r>
+        <w:rPr>
+          <w:sz w:val="24"/>
+          <w:szCs w:val="24"/>
+        </w:rPr>
+        <w:t xml:space="preserve"> </w:t>
+      </w:r>
+      <w:r>
+        <w:rPr>
+          <w:sz w:val="24"/>
+          <w:szCs w:val="24"/>
+        </w:rPr>
+        <w:t>y la guardamos como por ejemplo en el escritorio.</w:t>
+      </w:r>
+    </w:p>
+    <w:p>
+      <w:pPr>
+        <w:ind w:left="708"/>
+        <w:rPr>
+          <w:sz w:val="24"/>
+          <w:szCs w:val="24"/>
+        </w:rPr>
+      </w:pPr>
+      <w:r>
+        <w:rPr>
+          <w:sz w:val="24"/>
+          <w:szCs w:val="24"/>
+        </w:rPr>
+        <w:t>Usaremos e</w:t>
+      </w:r>
+      <w:r>
+        <w:rPr>
+          <w:sz w:val="24"/>
+          <w:szCs w:val="24"/>
+        </w:rPr>
+        <w:t xml:space="preserve">l comando </w:t>
+      </w:r>
+      <w:proofErr w:type="spellStart"/>
+      <w:r>
+        <w:rPr>
+          <w:i/>
+          <w:iCs/>
+          <w:sz w:val="24"/>
+          <w:szCs w:val="24"/>
+        </w:rPr>
+        <w:t>docker</w:t>
+      </w:r>
+      <w:proofErr w:type="spellEnd"/>
+      <w:r>
+        <w:rPr>
+          <w:i/>
+          <w:iCs/>
+          <w:sz w:val="24"/>
+          <w:szCs w:val="24"/>
+        </w:rPr>
+        <w:t xml:space="preserve"> </w:t>
+      </w:r>
+      <w:proofErr w:type="spellStart"/>
+      <w:r>
+        <w:rPr>
+          <w:i/>
+          <w:iCs/>
+          <w:sz w:val="24"/>
+          <w:szCs w:val="24"/>
+        </w:rPr>
+        <w:t>cp</w:t>
+      </w:r>
+      <w:proofErr w:type="spellEnd"/>
+      <w:r>
+        <w:rPr>
+          <w:sz w:val="24"/>
+          <w:szCs w:val="24"/>
+        </w:rPr>
+        <w:t xml:space="preserve"> y la ruta de donde se encuentra </w:t>
+      </w:r>
+      <w:r>
+        <w:rPr>
+          <w:sz w:val="24"/>
+          <w:szCs w:val="24"/>
+        </w:rPr>
+        <w:t>la imagen entre comillas</w:t>
+      </w:r>
+      <w:r>
+        <w:rPr>
+          <w:sz w:val="24"/>
+          <w:szCs w:val="24"/>
+        </w:rPr>
+        <w:t>,</w:t>
+      </w:r>
+      <w:r>
+        <w:rPr>
+          <w:sz w:val="24"/>
+          <w:szCs w:val="24"/>
+        </w:rPr>
+        <w:t xml:space="preserve"> </w:t>
+      </w:r>
+      <w:r>
+        <w:rPr>
+          <w:sz w:val="24"/>
+          <w:szCs w:val="24"/>
+        </w:rPr>
+        <w:t>a continuación,</w:t>
+      </w:r>
+      <w:r>
+        <w:rPr>
+          <w:sz w:val="24"/>
+          <w:szCs w:val="24"/>
+        </w:rPr>
+        <w:t xml:space="preserve"> se pone el nombre del </w:t>
+      </w:r>
+      <w:r>
+        <w:rPr>
+          <w:sz w:val="24"/>
+          <w:szCs w:val="24"/>
+        </w:rPr>
+        <w:t>contendor y la ruta donde están los HTML</w:t>
+      </w:r>
+      <w:r>
+        <w:rPr>
+          <w:sz w:val="24"/>
+          <w:szCs w:val="24"/>
+        </w:rPr>
+        <w:t>.</w:t>
+      </w:r>
+    </w:p>
+    <w:p>
+      <w:pPr>
+        <w:ind w:left="708"/>
+        <w:rPr>
+          <w:sz w:val="24"/>
+          <w:szCs w:val="24"/>
+        </w:rPr>
+      </w:pPr>
       <w:r>
         <w:rPr>
           <w:noProof/>
         </w:rPr>
-        <w:lastRenderedPageBreak/>
         <w:drawing>
-          <wp:inline distT="0" distB="0" distL="0" distR="0" wp14:anchorId="5D619ED9" wp14:editId="135809B6">
-            <wp:extent cx="5400040" cy="2892425"/>
-            <wp:effectExtent l="0" t="0" r="0" b="3175"/>
-            <wp:docPr id="17" name="Imagen 17"/>
+          <wp:inline distT="0" distB="0" distL="0" distR="0" wp14:anchorId="7DCB66B2" wp14:editId="4BBDC0EE">
+            <wp:extent cx="5400040" cy="247015"/>
+            <wp:effectExtent l="0" t="0" r="0" b="635"/>
+            <wp:docPr id="48" name="Imagen 48"/>
             <wp:cNvGraphicFramePr>
               <a:graphicFrameLocks xmlns:a="http://schemas.openxmlformats.org/drawingml/2006/main" noChangeAspect="1"/>
             </wp:cNvGraphicFramePr>
@@ -4386,7 +4540,7 @@
                   <pic:spPr>
                     <a:xfrm>
                       <a:off x="0" y="0"/>
-                      <a:ext cx="5400040" cy="2892425"/>
+                      <a:ext cx="5400040" cy="247015"/>
                     </a:xfrm>
                     <a:prstGeom prst="rect">
                       <a:avLst/>
@@ -4399,28 +4553,24 @@
         </w:drawing>
       </w:r>
     </w:p>
-    <w:p/>
-    <w:p>
-      <w:r>
-        <w:t xml:space="preserve">Podemos ver </w:t>
-      </w:r>
-      <w:r>
-        <w:t>cómo</w:t>
-      </w:r>
-      <w:r>
-        <w:t xml:space="preserve"> está subido </w:t>
-      </w:r>
-    </w:p>
-    <w:p>
+    <w:p>
+      <w:pPr>
+        <w:ind w:left="708"/>
+        <w:rPr>
+          <w:sz w:val="24"/>
+          <w:szCs w:val="24"/>
+        </w:rPr>
+      </w:pPr>
       <w:r>
         <w:rPr>
           <w:noProof/>
         </w:rPr>
+        <w:lastRenderedPageBreak/>
         <w:drawing>
-          <wp:inline distT="0" distB="0" distL="0" distR="0" wp14:anchorId="23CDF350" wp14:editId="1A501873">
-            <wp:extent cx="5400040" cy="2316480"/>
-            <wp:effectExtent l="0" t="0" r="0" b="7620"/>
-            <wp:docPr id="29" name="Imagen 29"/>
+          <wp:inline distT="0" distB="0" distL="0" distR="0" wp14:anchorId="1E915FE1" wp14:editId="0A428F9D">
+            <wp:extent cx="5400040" cy="251460"/>
+            <wp:effectExtent l="0" t="0" r="0" b="0"/>
+            <wp:docPr id="49" name="Imagen 49"/>
             <wp:cNvGraphicFramePr>
               <a:graphicFrameLocks xmlns:a="http://schemas.openxmlformats.org/drawingml/2006/main" noChangeAspect="1"/>
             </wp:cNvGraphicFramePr>
@@ -4440,7 +4590,7 @@
                   <pic:spPr>
                     <a:xfrm>
                       <a:off x="0" y="0"/>
-                      <a:ext cx="5400040" cy="2316480"/>
+                      <a:ext cx="5400040" cy="251460"/>
                     </a:xfrm>
                     <a:prstGeom prst="rect">
                       <a:avLst/>
@@ -4454,21 +4604,387 @@
       </w:r>
     </w:p>
     <w:p>
-      <w:r>
-        <w:t>Actualización 1 de nuestro trabajo.</w:t>
-      </w:r>
-    </w:p>
-    <w:p>
+      <w:pPr>
+        <w:ind w:left="708"/>
+        <w:rPr>
+          <w:i/>
+          <w:iCs/>
+          <w:sz w:val="24"/>
+          <w:szCs w:val="24"/>
+        </w:rPr>
+      </w:pPr>
+      <w:r>
+        <w:rPr>
+          <w:i/>
+          <w:iCs/>
+          <w:sz w:val="24"/>
+          <w:szCs w:val="24"/>
+        </w:rPr>
+        <w:t xml:space="preserve">Docker </w:t>
+      </w:r>
+      <w:proofErr w:type="spellStart"/>
+      <w:r>
+        <w:rPr>
+          <w:i/>
+          <w:iCs/>
+          <w:sz w:val="24"/>
+          <w:szCs w:val="24"/>
+        </w:rPr>
+        <w:t>cp</w:t>
+      </w:r>
+      <w:proofErr w:type="spellEnd"/>
+      <w:r>
+        <w:rPr>
+          <w:i/>
+          <w:iCs/>
+          <w:sz w:val="24"/>
+          <w:szCs w:val="24"/>
+        </w:rPr>
+        <w:t xml:space="preserve"> “C:\</w:t>
+      </w:r>
+      <w:proofErr w:type="spellStart"/>
+      <w:r>
+        <w:rPr>
+          <w:i/>
+          <w:iCs/>
+          <w:sz w:val="24"/>
+          <w:szCs w:val="24"/>
+        </w:rPr>
+        <w:t>Users</w:t>
+      </w:r>
+      <w:proofErr w:type="spellEnd"/>
+      <w:r>
+        <w:rPr>
+          <w:i/>
+          <w:iCs/>
+          <w:sz w:val="24"/>
+          <w:szCs w:val="24"/>
+        </w:rPr>
+        <w:t>\</w:t>
+      </w:r>
+      <w:proofErr w:type="spellStart"/>
+      <w:r>
+        <w:rPr>
+          <w:i/>
+          <w:iCs/>
+          <w:sz w:val="24"/>
+          <w:szCs w:val="24"/>
+        </w:rPr>
+        <w:t>bilal.kad</w:t>
+      </w:r>
+      <w:proofErr w:type="spellEnd"/>
+      <w:r>
+        <w:rPr>
+          <w:i/>
+          <w:iCs/>
+          <w:sz w:val="24"/>
+          <w:szCs w:val="24"/>
+        </w:rPr>
+        <w:t>\</w:t>
+      </w:r>
+      <w:r>
+        <w:rPr>
+          <w:i/>
+          <w:iCs/>
+          <w:sz w:val="24"/>
+          <w:szCs w:val="24"/>
+        </w:rPr>
+        <w:t>D</w:t>
+      </w:r>
+      <w:r>
+        <w:rPr>
+          <w:i/>
+          <w:iCs/>
+          <w:sz w:val="24"/>
+          <w:szCs w:val="24"/>
+        </w:rPr>
+        <w:t>esktop</w:t>
+      </w:r>
+      <w:r>
+        <w:rPr>
+          <w:i/>
+          <w:iCs/>
+          <w:sz w:val="24"/>
+          <w:szCs w:val="24"/>
+        </w:rPr>
+        <w:t>\</w:t>
+      </w:r>
+      <w:r>
+        <w:rPr>
+          <w:i/>
+          <w:iCs/>
+          <w:sz w:val="24"/>
+          <w:szCs w:val="24"/>
+        </w:rPr>
+        <w:t>imagen1</w:t>
+      </w:r>
+      <w:r>
+        <w:rPr>
+          <w:i/>
+          <w:iCs/>
+          <w:sz w:val="24"/>
+          <w:szCs w:val="24"/>
+        </w:rPr>
+        <w:t>.jpg</w:t>
+      </w:r>
+      <w:r>
+        <w:rPr>
+          <w:i/>
+          <w:iCs/>
+          <w:sz w:val="24"/>
+          <w:szCs w:val="24"/>
+        </w:rPr>
+        <w:t xml:space="preserve">” </w:t>
+      </w:r>
+      <w:proofErr w:type="spellStart"/>
+      <w:r>
+        <w:rPr>
+          <w:i/>
+          <w:iCs/>
+          <w:sz w:val="24"/>
+          <w:szCs w:val="24"/>
+        </w:rPr>
+        <w:t>miservidor</w:t>
+      </w:r>
+      <w:r>
+        <w:rPr>
+          <w:i/>
+          <w:iCs/>
+          <w:sz w:val="24"/>
+          <w:szCs w:val="24"/>
+        </w:rPr>
+        <w:t>_web</w:t>
+      </w:r>
+      <w:proofErr w:type="spellEnd"/>
+      <w:r>
+        <w:rPr>
+          <w:i/>
+          <w:iCs/>
+          <w:sz w:val="24"/>
+          <w:szCs w:val="24"/>
+        </w:rPr>
+        <w:t>:/</w:t>
+      </w:r>
+      <w:proofErr w:type="spellStart"/>
+      <w:r>
+        <w:rPr>
+          <w:i/>
+          <w:iCs/>
+          <w:sz w:val="24"/>
+          <w:szCs w:val="24"/>
+        </w:rPr>
+        <w:t>var</w:t>
+      </w:r>
+      <w:proofErr w:type="spellEnd"/>
+      <w:r>
+        <w:rPr>
+          <w:i/>
+          <w:iCs/>
+          <w:sz w:val="24"/>
+          <w:szCs w:val="24"/>
+        </w:rPr>
+        <w:t>/www/</w:t>
+      </w:r>
+      <w:proofErr w:type="spellStart"/>
+      <w:r>
+        <w:rPr>
+          <w:i/>
+          <w:iCs/>
+          <w:sz w:val="24"/>
+          <w:szCs w:val="24"/>
+        </w:rPr>
+        <w:t>html</w:t>
+      </w:r>
+      <w:proofErr w:type="spellEnd"/>
+      <w:r>
+        <w:rPr>
+          <w:i/>
+          <w:iCs/>
+          <w:sz w:val="24"/>
+          <w:szCs w:val="24"/>
+        </w:rPr>
+        <w:t>/</w:t>
+      </w:r>
+    </w:p>
+    <w:p>
+      <w:pPr>
+        <w:ind w:left="708"/>
+        <w:rPr>
+          <w:i/>
+          <w:iCs/>
+          <w:sz w:val="24"/>
+          <w:szCs w:val="24"/>
+        </w:rPr>
+      </w:pPr>
+      <w:r>
+        <w:rPr>
+          <w:i/>
+          <w:iCs/>
+          <w:sz w:val="24"/>
+          <w:szCs w:val="24"/>
+        </w:rPr>
+        <w:t xml:space="preserve">Docker </w:t>
+      </w:r>
+      <w:proofErr w:type="spellStart"/>
+      <w:r>
+        <w:rPr>
+          <w:i/>
+          <w:iCs/>
+          <w:sz w:val="24"/>
+          <w:szCs w:val="24"/>
+        </w:rPr>
+        <w:t>cp</w:t>
+      </w:r>
+      <w:proofErr w:type="spellEnd"/>
+      <w:r>
+        <w:rPr>
+          <w:i/>
+          <w:iCs/>
+          <w:sz w:val="24"/>
+          <w:szCs w:val="24"/>
+        </w:rPr>
+        <w:t xml:space="preserve"> “C:\</w:t>
+      </w:r>
+      <w:proofErr w:type="spellStart"/>
+      <w:r>
+        <w:rPr>
+          <w:i/>
+          <w:iCs/>
+          <w:sz w:val="24"/>
+          <w:szCs w:val="24"/>
+        </w:rPr>
+        <w:t>Users</w:t>
+      </w:r>
+      <w:proofErr w:type="spellEnd"/>
+      <w:r>
+        <w:rPr>
+          <w:i/>
+          <w:iCs/>
+          <w:sz w:val="24"/>
+          <w:szCs w:val="24"/>
+        </w:rPr>
+        <w:t>\</w:t>
+      </w:r>
+      <w:proofErr w:type="spellStart"/>
+      <w:r>
+        <w:rPr>
+          <w:i/>
+          <w:iCs/>
+          <w:sz w:val="24"/>
+          <w:szCs w:val="24"/>
+        </w:rPr>
+        <w:t>bilal.kad</w:t>
+      </w:r>
+      <w:proofErr w:type="spellEnd"/>
+      <w:r>
+        <w:rPr>
+          <w:i/>
+          <w:iCs/>
+          <w:sz w:val="24"/>
+          <w:szCs w:val="24"/>
+        </w:rPr>
+        <w:t>\Desktop\</w:t>
+      </w:r>
+      <w:r>
+        <w:rPr>
+          <w:i/>
+          <w:iCs/>
+          <w:sz w:val="24"/>
+          <w:szCs w:val="24"/>
+        </w:rPr>
+        <w:t>logo</w:t>
+      </w:r>
+      <w:r>
+        <w:rPr>
+          <w:i/>
+          <w:iCs/>
+          <w:sz w:val="24"/>
+          <w:szCs w:val="24"/>
+        </w:rPr>
+        <w:t xml:space="preserve">.jpg” </w:t>
+      </w:r>
+      <w:proofErr w:type="spellStart"/>
+      <w:r>
+        <w:rPr>
+          <w:i/>
+          <w:iCs/>
+          <w:sz w:val="24"/>
+          <w:szCs w:val="24"/>
+        </w:rPr>
+        <w:t>miservidor_web</w:t>
+      </w:r>
+      <w:proofErr w:type="spellEnd"/>
+      <w:r>
+        <w:rPr>
+          <w:i/>
+          <w:iCs/>
+          <w:sz w:val="24"/>
+          <w:szCs w:val="24"/>
+        </w:rPr>
+        <w:t>:/</w:t>
+      </w:r>
+      <w:proofErr w:type="spellStart"/>
+      <w:r>
+        <w:rPr>
+          <w:i/>
+          <w:iCs/>
+          <w:sz w:val="24"/>
+          <w:szCs w:val="24"/>
+        </w:rPr>
+        <w:t>var</w:t>
+      </w:r>
+      <w:proofErr w:type="spellEnd"/>
+      <w:r>
+        <w:rPr>
+          <w:i/>
+          <w:iCs/>
+          <w:sz w:val="24"/>
+          <w:szCs w:val="24"/>
+        </w:rPr>
+        <w:t>/www/</w:t>
+      </w:r>
+      <w:proofErr w:type="spellStart"/>
+      <w:r>
+        <w:rPr>
+          <w:i/>
+          <w:iCs/>
+          <w:sz w:val="24"/>
+          <w:szCs w:val="24"/>
+        </w:rPr>
+        <w:t>html</w:t>
+      </w:r>
+      <w:proofErr w:type="spellEnd"/>
+      <w:r>
+        <w:rPr>
+          <w:i/>
+          <w:iCs/>
+          <w:sz w:val="24"/>
+          <w:szCs w:val="24"/>
+        </w:rPr>
+        <w:t>/</w:t>
+      </w:r>
+    </w:p>
+    <w:p>
+      <w:pPr>
+        <w:ind w:firstLine="708"/>
+      </w:pPr>
+      <w:r>
+        <w:t>Y así quedaría la página.</w:t>
+      </w:r>
+    </w:p>
+    <w:p>
+      <w:pPr>
+        <w:ind w:firstLine="708"/>
+      </w:pPr>
       <w:r>
         <w:rPr>
           <w:noProof/>
         </w:rPr>
-        <w:lastRenderedPageBreak/>
         <w:drawing>
-          <wp:inline distT="0" distB="0" distL="0" distR="0" wp14:anchorId="027BC110" wp14:editId="298CFE55">
-            <wp:extent cx="5400040" cy="3103245"/>
-            <wp:effectExtent l="0" t="0" r="0" b="1905"/>
-            <wp:docPr id="43" name="Imagen 43"/>
+          <wp:inline distT="0" distB="0" distL="0" distR="0" wp14:anchorId="3211F3C7" wp14:editId="740798B7">
+            <wp:extent cx="5400040" cy="3145790"/>
+            <wp:effectExtent l="0" t="0" r="0" b="0"/>
+            <wp:docPr id="50" name="Imagen 50"/>
             <wp:cNvGraphicFramePr>
               <a:graphicFrameLocks xmlns:a="http://schemas.openxmlformats.org/drawingml/2006/main" noChangeAspect="1"/>
             </wp:cNvGraphicFramePr>
@@ -4488,7 +5004,7 @@
                   <pic:spPr>
                     <a:xfrm>
                       <a:off x="0" y="0"/>
-                      <a:ext cx="5400040" cy="3103245"/>
+                      <a:ext cx="5400040" cy="3145790"/>
                     </a:xfrm>
                     <a:prstGeom prst="rect">
                       <a:avLst/>
@@ -4501,9 +5017,346 @@
         </w:drawing>
       </w:r>
     </w:p>
+    <w:p>
+      <w:pPr>
+        <w:ind w:firstLine="708"/>
+      </w:pPr>
+    </w:p>
+    <w:p>
+      <w:pPr>
+        <w:ind w:firstLine="708"/>
+      </w:pPr>
+    </w:p>
+    <w:p>
+      <w:pPr>
+        <w:ind w:firstLine="708"/>
+      </w:pPr>
+    </w:p>
+    <w:p>
+      <w:pPr>
+        <w:ind w:firstLine="708"/>
+      </w:pPr>
+    </w:p>
+    <w:p>
+      <w:pPr>
+        <w:ind w:firstLine="708"/>
+      </w:pPr>
+    </w:p>
+    <w:p>
+      <w:pPr>
+        <w:ind w:firstLine="708"/>
+      </w:pPr>
+    </w:p>
+    <w:p>
+      <w:pPr>
+        <w:ind w:firstLine="708"/>
+      </w:pPr>
+    </w:p>
+    <w:p>
+      <w:pPr>
+        <w:ind w:firstLine="708"/>
+      </w:pPr>
+    </w:p>
+    <w:p>
+      <w:pPr>
+        <w:ind w:firstLine="708"/>
+      </w:pPr>
+    </w:p>
+    <w:p>
+      <w:pPr>
+        <w:ind w:firstLine="708"/>
+      </w:pPr>
+    </w:p>
+    <w:p>
+      <w:pPr>
+        <w:pStyle w:val="12"/>
+        <w:rPr>
+          <w:sz w:val="28"/>
+          <w:szCs w:val="28"/>
+          <w:u w:val="single"/>
+        </w:rPr>
+      </w:pPr>
+      <w:r>
+        <w:rPr>
+          <w:sz w:val="28"/>
+          <w:szCs w:val="28"/>
+          <w:u w:val="single"/>
+        </w:rPr>
+        <w:t>CREAM</w:t>
+      </w:r>
+      <w:r>
+        <w:rPr>
+          <w:sz w:val="28"/>
+          <w:szCs w:val="28"/>
+          <w:u w:val="single"/>
+        </w:rPr>
+        <w:t>OS EN GITHUB</w:t>
+      </w:r>
+      <w:r>
+        <w:rPr>
+          <w:sz w:val="28"/>
+          <w:szCs w:val="28"/>
+          <w:u w:val="single"/>
+        </w:rPr>
+        <w:t xml:space="preserve"> UN REPOSITORIO PARA REALIZAR LOS CAMBIOS NECESARIO EN NUSTRO PROYECTO</w:t>
+      </w:r>
+    </w:p>
+    <w:p>
+      <w:pPr>
+        <w:pStyle w:val="12"/>
+      </w:pPr>
+    </w:p>
+    <w:p>
+      <w:pPr>
+        <w:pStyle w:val="12"/>
+      </w:pPr>
+      <w:r>
+        <w:t>Subimos a nuestro repositorio nuestro trabajo realizado.</w:t>
+      </w:r>
+    </w:p>
+    <w:p>
+      <w:r>
+        <w:rPr>
+          <w:noProof/>
+        </w:rPr>
+        <w:lastRenderedPageBreak/>
+        <w:drawing>
+          <wp:inline distT="0" distB="0" distL="0" distR="0" wp14:anchorId="5D619ED9" wp14:editId="1EFA9946">
+            <wp:extent cx="5830071" cy="3122762"/>
+            <wp:effectExtent l="0" t="0" r="0" b="1905"/>
+            <wp:docPr id="17" name="Imagen 17"/>
+            <wp:cNvGraphicFramePr>
+              <a:graphicFrameLocks xmlns:a="http://schemas.openxmlformats.org/drawingml/2006/main" noChangeAspect="1"/>
+            </wp:cNvGraphicFramePr>
+            <a:graphic xmlns:a="http://schemas.openxmlformats.org/drawingml/2006/main">
+              <a:graphicData uri="http://schemas.openxmlformats.org/drawingml/2006/picture">
+                <pic:pic xmlns:pic="http://schemas.openxmlformats.org/drawingml/2006/picture">
+                  <pic:nvPicPr>
+                    <pic:cNvPr id="1" name=""/>
+                    <pic:cNvPicPr/>
+                  </pic:nvPicPr>
+                  <pic:blipFill>
+                    <a:blip r:embed="rId52"/>
+                    <a:stretch>
+                      <a:fillRect/>
+                    </a:stretch>
+                  </pic:blipFill>
+                  <pic:spPr>
+                    <a:xfrm>
+                      <a:off x="0" y="0"/>
+                      <a:ext cx="5847100" cy="3131883"/>
+                    </a:xfrm>
+                    <a:prstGeom prst="rect">
+                      <a:avLst/>
+                    </a:prstGeom>
+                  </pic:spPr>
+                </pic:pic>
+              </a:graphicData>
+            </a:graphic>
+          </wp:inline>
+        </w:drawing>
+      </w:r>
+    </w:p>
+    <w:p/>
+    <w:p>
+      <w:r>
+        <w:t xml:space="preserve">Podemos ver </w:t>
+      </w:r>
+      <w:r>
+        <w:t>cómo</w:t>
+      </w:r>
+      <w:r>
+        <w:t xml:space="preserve"> está subido </w:t>
+      </w:r>
+    </w:p>
+    <w:p>
+      <w:r>
+        <w:rPr>
+          <w:noProof/>
+        </w:rPr>
+        <w:drawing>
+          <wp:inline distT="0" distB="0" distL="0" distR="0" wp14:anchorId="23CDF350" wp14:editId="1F9F4342">
+            <wp:extent cx="5952378" cy="2553419"/>
+            <wp:effectExtent l="0" t="0" r="0" b="0"/>
+            <wp:docPr id="29" name="Imagen 29"/>
+            <wp:cNvGraphicFramePr>
+              <a:graphicFrameLocks xmlns:a="http://schemas.openxmlformats.org/drawingml/2006/main" noChangeAspect="1"/>
+            </wp:cNvGraphicFramePr>
+            <a:graphic xmlns:a="http://schemas.openxmlformats.org/drawingml/2006/main">
+              <a:graphicData uri="http://schemas.openxmlformats.org/drawingml/2006/picture">
+                <pic:pic xmlns:pic="http://schemas.openxmlformats.org/drawingml/2006/picture">
+                  <pic:nvPicPr>
+                    <pic:cNvPr id="1" name=""/>
+                    <pic:cNvPicPr/>
+                  </pic:nvPicPr>
+                  <pic:blipFill>
+                    <a:blip r:embed="rId53"/>
+                    <a:stretch>
+                      <a:fillRect/>
+                    </a:stretch>
+                  </pic:blipFill>
+                  <pic:spPr>
+                    <a:xfrm>
+                      <a:off x="0" y="0"/>
+                      <a:ext cx="5958676" cy="2556120"/>
+                    </a:xfrm>
+                    <a:prstGeom prst="rect">
+                      <a:avLst/>
+                    </a:prstGeom>
+                  </pic:spPr>
+                </pic:pic>
+              </a:graphicData>
+            </a:graphic>
+          </wp:inline>
+        </w:drawing>
+      </w:r>
+    </w:p>
+    <w:p/>
+    <w:p/>
+    <w:p/>
+    <w:p/>
+    <w:p>
+      <w:r>
+        <w:t>Actualización 1 de nuestro trabajo.</w:t>
+      </w:r>
+    </w:p>
+    <w:p>
+      <w:r>
+        <w:rPr>
+          <w:noProof/>
+        </w:rPr>
+        <w:lastRenderedPageBreak/>
+        <w:drawing>
+          <wp:inline distT="0" distB="0" distL="0" distR="0" wp14:anchorId="027BC110" wp14:editId="72F7C014">
+            <wp:extent cx="5400040" cy="3103244"/>
+            <wp:effectExtent l="0" t="0" r="0" b="2540"/>
+            <wp:docPr id="43" name="Imagen 43"/>
+            <wp:cNvGraphicFramePr>
+              <a:graphicFrameLocks xmlns:a="http://schemas.openxmlformats.org/drawingml/2006/main" noChangeAspect="1"/>
+            </wp:cNvGraphicFramePr>
+            <a:graphic xmlns:a="http://schemas.openxmlformats.org/drawingml/2006/main">
+              <a:graphicData uri="http://schemas.openxmlformats.org/drawingml/2006/picture">
+                <pic:pic xmlns:pic="http://schemas.openxmlformats.org/drawingml/2006/picture">
+                  <pic:nvPicPr>
+                    <pic:cNvPr id="1" name=""/>
+                    <pic:cNvPicPr/>
+                  </pic:nvPicPr>
+                  <pic:blipFill>
+                    <a:blip r:embed="rId54"/>
+                    <a:stretch>
+                      <a:fillRect/>
+                    </a:stretch>
+                  </pic:blipFill>
+                  <pic:spPr>
+                    <a:xfrm>
+                      <a:off x="0" y="0"/>
+                      <a:ext cx="5454618" cy="3134608"/>
+                    </a:xfrm>
+                    <a:prstGeom prst="rect">
+                      <a:avLst/>
+                    </a:prstGeom>
+                  </pic:spPr>
+                </pic:pic>
+              </a:graphicData>
+            </a:graphic>
+          </wp:inline>
+        </w:drawing>
+      </w:r>
+    </w:p>
+    <w:p/>
+    <w:p>
+      <w:r>
+        <w:t>Actualización 2 en el servidor.</w:t>
+      </w:r>
+    </w:p>
+    <w:p>
+      <w:r>
+        <w:drawing>
+          <wp:inline distT="0" distB="0" distL="0" distR="0" wp14:anchorId="2EC2D817" wp14:editId="1618ECBF">
+            <wp:extent cx="5400040" cy="3020695"/>
+            <wp:effectExtent l="0" t="0" r="0" b="8255"/>
+            <wp:docPr id="46" name="Imagen 46"/>
+            <wp:cNvGraphicFramePr>
+              <a:graphicFrameLocks xmlns:a="http://schemas.openxmlformats.org/drawingml/2006/main" noChangeAspect="1"/>
+            </wp:cNvGraphicFramePr>
+            <a:graphic xmlns:a="http://schemas.openxmlformats.org/drawingml/2006/main">
+              <a:graphicData uri="http://schemas.openxmlformats.org/drawingml/2006/picture">
+                <pic:pic xmlns:pic="http://schemas.openxmlformats.org/drawingml/2006/picture">
+                  <pic:nvPicPr>
+                    <pic:cNvPr id="1" name=""/>
+                    <pic:cNvPicPr/>
+                  </pic:nvPicPr>
+                  <pic:blipFill>
+                    <a:blip r:embed="rId55"/>
+                    <a:stretch>
+                      <a:fillRect/>
+                    </a:stretch>
+                  </pic:blipFill>
+                  <pic:spPr>
+                    <a:xfrm>
+                      <a:off x="0" y="0"/>
+                      <a:ext cx="5400040" cy="3020695"/>
+                    </a:xfrm>
+                    <a:prstGeom prst="rect">
+                      <a:avLst/>
+                    </a:prstGeom>
+                  </pic:spPr>
+                </pic:pic>
+              </a:graphicData>
+            </a:graphic>
+          </wp:inline>
+        </w:drawing>
+      </w:r>
+    </w:p>
+    <w:p>
+      <w:r>
+        <w:lastRenderedPageBreak/>
+        <w:drawing>
+          <wp:inline distT="0" distB="0" distL="0" distR="0" wp14:anchorId="2EC8AB82" wp14:editId="68BBCA45">
+            <wp:extent cx="5400040" cy="3029585"/>
+            <wp:effectExtent l="0" t="0" r="0" b="0"/>
+            <wp:docPr id="47" name="Imagen 47"/>
+            <wp:cNvGraphicFramePr>
+              <a:graphicFrameLocks xmlns:a="http://schemas.openxmlformats.org/drawingml/2006/main" noChangeAspect="1"/>
+            </wp:cNvGraphicFramePr>
+            <a:graphic xmlns:a="http://schemas.openxmlformats.org/drawingml/2006/main">
+              <a:graphicData uri="http://schemas.openxmlformats.org/drawingml/2006/picture">
+                <pic:pic xmlns:pic="http://schemas.openxmlformats.org/drawingml/2006/picture">
+                  <pic:nvPicPr>
+                    <pic:cNvPr id="1" name=""/>
+                    <pic:cNvPicPr/>
+                  </pic:nvPicPr>
+                  <pic:blipFill>
+                    <a:blip r:embed="rId56"/>
+                    <a:stretch>
+                      <a:fillRect/>
+                    </a:stretch>
+                  </pic:blipFill>
+                  <pic:spPr>
+                    <a:xfrm>
+                      <a:off x="0" y="0"/>
+                      <a:ext cx="5400040" cy="3029585"/>
+                    </a:xfrm>
+                    <a:prstGeom prst="rect">
+                      <a:avLst/>
+                    </a:prstGeom>
+                  </pic:spPr>
+                </pic:pic>
+              </a:graphicData>
+            </a:graphic>
+          </wp:inline>
+        </w:drawing>
+      </w:r>
+    </w:p>
+    <w:p/>
+    <w:p>
+      <w:r>
+        <w:t>Actualización 3 en el servidor.</w:t>
+      </w:r>
+    </w:p>
     <w:sectPr>
-      <w:headerReference w:type="default" r:id="rId52"/>
-      <w:footerReference w:type="default" r:id="rId53"/>
+      <w:headerReference w:type="default" r:id="rId57"/>
+      <w:footerReference w:type="default" r:id="rId58"/>
       <w:pgSz w:w="11906" w:h="16838"/>
       <w:pgMar w:top="1417" w:right="1701" w:bottom="1417" w:left="1701" w:header="708" w:footer="708" w:gutter="0"/>
       <w:cols w:space="708"/>
@@ -4572,27 +5425,14 @@
     <w:r>
       <w:t xml:space="preserve"> - </w:t>
     </w:r>
-    <w:r>
-      <w:fldChar w:fldCharType="begin"/>
-    </w:r>
-    <w:r>
-      <w:instrText xml:space="preserve"> NUMPAGES  \* Arabic  \* MERGEFORMAT </w:instrText>
-    </w:r>
-    <w:r>
-      <w:fldChar w:fldCharType="separate"/>
-    </w:r>
-    <w:r>
-      <w:rPr>
-        <w:noProof/>
-      </w:rPr>
-      <w:t>1</w:t>
-    </w:r>
-    <w:r>
-      <w:rPr>
-        <w:noProof/>
-      </w:rPr>
-      <w:fldChar w:fldCharType="end"/>
-    </w:r>
+    <w:fldSimple w:instr=" NUMPAGES  \* Arabic  \* MERGEFORMAT ">
+      <w:r>
+        <w:rPr>
+          <w:noProof/>
+        </w:rPr>
+        <w:t>1</w:t>
+      </w:r>
+    </w:fldSimple>
   </w:p>
 </w:ftr>
 </file>
@@ -4637,27 +5477,14 @@
     <w:r>
       <w:tab/>
     </w:r>
-    <w:r>
-      <w:fldChar w:fldCharType="begin"/>
-    </w:r>
-    <w:r>
-      <w:instrText xml:space="preserve"> DATE   \* MERGEFORMAT </w:instrText>
-    </w:r>
-    <w:r>
-      <w:fldChar w:fldCharType="separate"/>
-    </w:r>
-    <w:r>
-      <w:rPr>
-        <w:noProof/>
-      </w:rPr>
-      <w:t>17/11/2025</w:t>
-    </w:r>
-    <w:r>
-      <w:rPr>
-        <w:noProof/>
-      </w:rPr>
-      <w:fldChar w:fldCharType="end"/>
-    </w:r>
+    <w:fldSimple w:instr=" DATE   \* MERGEFORMAT ">
+      <w:r>
+        <w:rPr>
+          <w:noProof/>
+        </w:rPr>
+        <w:t>17/11/2025</w:t>
+      </w:r>
+    </w:fldSimple>
   </w:p>
 </w:hdr>
 </file>

</xml_diff>